<commit_message>
Working on understanding code tasks last oblig for the semester
</commit_message>
<xml_diff>
--- a/Oblig5/Oblig5_stefanbstrand_kodeforstaelse.docx
+++ b/Oblig5/Oblig5_stefanbstrand_kodeforstaelse.docx
@@ -44,31 +44,936 @@
         </w:rPr>
         <w:t xml:space="preserve"> – Programmering 1</w:t>
       </w:r>
-    </w:p>
-    <w:p>
-      <w:pPr>
-        <w:rPr>
-          <w:sz w:val="28"/>
-          <w:szCs w:val="28"/>
-          <w:lang w:val="nb-NO"/>
-        </w:rPr>
-      </w:pPr>
-    </w:p>
-    <w:p>
-      <w:pPr>
-        <w:rPr>
-          <w:sz w:val="28"/>
-          <w:szCs w:val="28"/>
-          <w:lang w:val="nb-NO"/>
-        </w:rPr>
-      </w:pPr>
-    </w:p>
-    <w:p>
-      <w:pPr>
-        <w:rPr>
-          <w:sz w:val="28"/>
-          <w:szCs w:val="28"/>
-          <w:lang w:val="nb-NO"/>
+      <w:r>
+        <w:rPr>
+          <w:sz w:val="28"/>
+          <w:szCs w:val="28"/>
+          <w:lang w:val="nb-NO"/>
+        </w:rPr>
+        <w:t>.</w:t>
+      </w:r>
+    </w:p>
+    <w:p>
+      <w:pPr>
+        <w:rPr>
+          <w:sz w:val="28"/>
+          <w:szCs w:val="28"/>
+          <w:lang w:val="nb-NO"/>
+        </w:rPr>
+      </w:pPr>
+    </w:p>
+    <w:p>
+      <w:pPr>
+        <w:rPr>
+          <w:b/>
+          <w:bCs/>
+          <w:sz w:val="28"/>
+          <w:szCs w:val="28"/>
+          <w:lang w:val="nb-NO"/>
+        </w:rPr>
+      </w:pPr>
+      <w:r>
+        <w:rPr>
+          <w:b/>
+          <w:bCs/>
+          <w:sz w:val="28"/>
+          <w:szCs w:val="28"/>
+          <w:lang w:val="nb-NO"/>
+        </w:rPr>
+        <w:t>Oppgave 1.1</w:t>
+      </w:r>
+    </w:p>
+    <w:p>
+      <w:pPr>
+        <w:rPr>
+          <w:sz w:val="28"/>
+          <w:szCs w:val="28"/>
+          <w:lang w:val="nb-NO"/>
+        </w:rPr>
+      </w:pPr>
+    </w:p>
+    <w:p>
+      <w:pPr>
+        <w:rPr>
+          <w:sz w:val="28"/>
+          <w:szCs w:val="28"/>
+          <w:lang w:val="nb-NO"/>
+        </w:rPr>
+      </w:pPr>
+      <w:r>
+        <w:rPr>
+          <w:sz w:val="28"/>
+          <w:szCs w:val="28"/>
+          <w:lang w:val="nb-NO"/>
+        </w:rPr>
+        <w:t>a = 4</w:t>
+      </w:r>
+    </w:p>
+    <w:p>
+      <w:pPr>
+        <w:rPr>
+          <w:sz w:val="28"/>
+          <w:szCs w:val="28"/>
+          <w:lang w:val="nb-NO"/>
+        </w:rPr>
+      </w:pPr>
+      <w:r>
+        <w:rPr>
+          <w:sz w:val="28"/>
+          <w:szCs w:val="28"/>
+          <w:lang w:val="nb-NO"/>
+        </w:rPr>
+        <w:t>b = 2</w:t>
+      </w:r>
+    </w:p>
+    <w:p>
+      <w:pPr>
+        <w:rPr>
+          <w:sz w:val="28"/>
+          <w:szCs w:val="28"/>
+          <w:lang w:val="nb-NO"/>
+        </w:rPr>
+      </w:pPr>
+      <w:r>
+        <w:rPr>
+          <w:sz w:val="28"/>
+          <w:szCs w:val="28"/>
+          <w:lang w:val="nb-NO"/>
+        </w:rPr>
+        <w:t>c = (a + b) / b</w:t>
+      </w:r>
+    </w:p>
+    <w:p>
+      <w:pPr>
+        <w:rPr>
+          <w:sz w:val="28"/>
+          <w:szCs w:val="28"/>
+          <w:lang w:val="nb-NO"/>
+        </w:rPr>
+      </w:pPr>
+    </w:p>
+    <w:p>
+      <w:pPr>
+        <w:rPr>
+          <w:sz w:val="28"/>
+          <w:szCs w:val="28"/>
+          <w:lang w:val="nb-NO"/>
+        </w:rPr>
+      </w:pPr>
+      <w:proofErr w:type="spellStart"/>
+      <w:proofErr w:type="gramStart"/>
+      <w:r>
+        <w:rPr>
+          <w:sz w:val="28"/>
+          <w:szCs w:val="28"/>
+          <w:lang w:val="nb-NO"/>
+        </w:rPr>
+        <w:t>print</w:t>
+      </w:r>
+      <w:proofErr w:type="spellEnd"/>
+      <w:r>
+        <w:rPr>
+          <w:sz w:val="28"/>
+          <w:szCs w:val="28"/>
+          <w:lang w:val="nb-NO"/>
+        </w:rPr>
+        <w:t>(</w:t>
+      </w:r>
+      <w:proofErr w:type="gramEnd"/>
+      <w:r>
+        <w:rPr>
+          <w:sz w:val="28"/>
+          <w:szCs w:val="28"/>
+          <w:lang w:val="nb-NO"/>
+        </w:rPr>
+        <w:t>c ** 2)</w:t>
+      </w:r>
+    </w:p>
+    <w:p>
+      <w:pPr>
+        <w:rPr>
+          <w:sz w:val="28"/>
+          <w:szCs w:val="28"/>
+          <w:lang w:val="nb-NO"/>
+        </w:rPr>
+      </w:pPr>
+    </w:p>
+    <w:p>
+      <w:pPr>
+        <w:rPr>
+          <w:sz w:val="28"/>
+          <w:szCs w:val="28"/>
+          <w:lang w:val="nb-NO"/>
+        </w:rPr>
+      </w:pPr>
+      <w:r>
+        <w:rPr>
+          <w:sz w:val="28"/>
+          <w:szCs w:val="28"/>
+          <w:lang w:val="nb-NO"/>
+        </w:rPr>
+        <w:t xml:space="preserve">This </w:t>
+      </w:r>
+      <w:proofErr w:type="spellStart"/>
+      <w:r>
+        <w:rPr>
+          <w:sz w:val="28"/>
+          <w:szCs w:val="28"/>
+          <w:lang w:val="nb-NO"/>
+        </w:rPr>
+        <w:t>prints</w:t>
+      </w:r>
+      <w:proofErr w:type="spellEnd"/>
+      <w:r>
+        <w:rPr>
+          <w:sz w:val="28"/>
+          <w:szCs w:val="28"/>
+          <w:lang w:val="nb-NO"/>
+        </w:rPr>
+        <w:t>: 9</w:t>
+      </w:r>
+    </w:p>
+    <w:p>
+      <w:pPr>
+        <w:rPr>
+          <w:sz w:val="28"/>
+          <w:szCs w:val="28"/>
+          <w:lang w:val="nb-NO"/>
+        </w:rPr>
+      </w:pPr>
+    </w:p>
+    <w:p>
+      <w:pPr>
+        <w:rPr>
+          <w:b/>
+          <w:bCs/>
+          <w:sz w:val="28"/>
+          <w:szCs w:val="28"/>
+          <w:lang w:val="nb-NO"/>
+        </w:rPr>
+      </w:pPr>
+      <w:r>
+        <w:rPr>
+          <w:b/>
+          <w:bCs/>
+          <w:sz w:val="28"/>
+          <w:szCs w:val="28"/>
+          <w:lang w:val="nb-NO"/>
+        </w:rPr>
+        <w:t>Oppgave 1.2</w:t>
+      </w:r>
+    </w:p>
+    <w:p>
+      <w:pPr>
+        <w:rPr>
+          <w:sz w:val="28"/>
+          <w:szCs w:val="28"/>
+          <w:lang w:val="nb-NO"/>
+        </w:rPr>
+      </w:pPr>
+    </w:p>
+    <w:p>
+      <w:pPr>
+        <w:rPr>
+          <w:sz w:val="28"/>
+          <w:szCs w:val="28"/>
+          <w:lang w:val="nb-NO"/>
+        </w:rPr>
+      </w:pPr>
+      <w:proofErr w:type="spellStart"/>
+      <w:r>
+        <w:rPr>
+          <w:sz w:val="28"/>
+          <w:szCs w:val="28"/>
+          <w:lang w:val="nb-NO"/>
+        </w:rPr>
+        <w:t>Numbers</w:t>
+      </w:r>
+      <w:proofErr w:type="spellEnd"/>
+      <w:r>
+        <w:rPr>
+          <w:sz w:val="28"/>
+          <w:szCs w:val="28"/>
+          <w:lang w:val="nb-NO"/>
+        </w:rPr>
+        <w:t xml:space="preserve"> = []</w:t>
+      </w:r>
+    </w:p>
+    <w:p>
+      <w:pPr>
+        <w:rPr>
+          <w:sz w:val="28"/>
+          <w:szCs w:val="28"/>
+          <w:lang w:val="nb-NO"/>
+        </w:rPr>
+      </w:pPr>
+    </w:p>
+    <w:p>
+      <w:pPr>
+        <w:rPr>
+          <w:sz w:val="28"/>
+          <w:szCs w:val="28"/>
+          <w:lang w:val="nb-NO"/>
+        </w:rPr>
+      </w:pPr>
+      <w:r>
+        <w:rPr>
+          <w:sz w:val="28"/>
+          <w:szCs w:val="28"/>
+          <w:lang w:val="nb-NO"/>
+        </w:rPr>
+        <w:t xml:space="preserve">for x in </w:t>
+      </w:r>
+      <w:proofErr w:type="gramStart"/>
+      <w:r>
+        <w:rPr>
+          <w:sz w:val="28"/>
+          <w:szCs w:val="28"/>
+          <w:lang w:val="nb-NO"/>
+        </w:rPr>
+        <w:t>range(</w:t>
+      </w:r>
+      <w:proofErr w:type="gramEnd"/>
+      <w:r>
+        <w:rPr>
+          <w:sz w:val="28"/>
+          <w:szCs w:val="28"/>
+          <w:lang w:val="nb-NO"/>
+        </w:rPr>
+        <w:t>5):</w:t>
+      </w:r>
+    </w:p>
+    <w:p>
+      <w:pPr>
+        <w:rPr>
+          <w:sz w:val="28"/>
+          <w:szCs w:val="28"/>
+          <w:lang w:val="nb-NO"/>
+        </w:rPr>
+      </w:pPr>
+      <w:r>
+        <w:rPr>
+          <w:sz w:val="28"/>
+          <w:szCs w:val="28"/>
+          <w:lang w:val="nb-NO"/>
+        </w:rPr>
+        <w:tab/>
+      </w:r>
+      <w:proofErr w:type="spellStart"/>
+      <w:proofErr w:type="gramStart"/>
+      <w:r>
+        <w:rPr>
+          <w:sz w:val="28"/>
+          <w:szCs w:val="28"/>
+          <w:lang w:val="nb-NO"/>
+        </w:rPr>
+        <w:t>numbers.append</w:t>
+      </w:r>
+      <w:proofErr w:type="spellEnd"/>
+      <w:proofErr w:type="gramEnd"/>
+      <w:r>
+        <w:rPr>
+          <w:sz w:val="28"/>
+          <w:szCs w:val="28"/>
+          <w:lang w:val="nb-NO"/>
+        </w:rPr>
+        <w:t>(x)</w:t>
+      </w:r>
+    </w:p>
+    <w:p>
+      <w:pPr>
+        <w:rPr>
+          <w:sz w:val="28"/>
+          <w:szCs w:val="28"/>
+          <w:lang w:val="nb-NO"/>
+        </w:rPr>
+      </w:pPr>
+    </w:p>
+    <w:p>
+      <w:pPr>
+        <w:rPr>
+          <w:sz w:val="28"/>
+          <w:szCs w:val="28"/>
+          <w:lang w:val="nb-NO"/>
+        </w:rPr>
+      </w:pPr>
+      <w:proofErr w:type="spellStart"/>
+      <w:r>
+        <w:rPr>
+          <w:sz w:val="28"/>
+          <w:szCs w:val="28"/>
+          <w:lang w:val="nb-NO"/>
+        </w:rPr>
+        <w:t>print</w:t>
+      </w:r>
+      <w:proofErr w:type="spellEnd"/>
+      <w:r>
+        <w:rPr>
+          <w:sz w:val="28"/>
+          <w:szCs w:val="28"/>
+          <w:lang w:val="nb-NO"/>
+        </w:rPr>
+        <w:t>(</w:t>
+      </w:r>
+      <w:proofErr w:type="spellStart"/>
+      <w:r>
+        <w:rPr>
+          <w:sz w:val="28"/>
+          <w:szCs w:val="28"/>
+          <w:lang w:val="nb-NO"/>
+        </w:rPr>
+        <w:t>numbers</w:t>
+      </w:r>
+      <w:proofErr w:type="spellEnd"/>
+      <w:r>
+        <w:rPr>
+          <w:sz w:val="28"/>
+          <w:szCs w:val="28"/>
+          <w:lang w:val="nb-NO"/>
+        </w:rPr>
+        <w:t>)</w:t>
+      </w:r>
+    </w:p>
+    <w:p>
+      <w:pPr>
+        <w:rPr>
+          <w:sz w:val="28"/>
+          <w:szCs w:val="28"/>
+          <w:lang w:val="nb-NO"/>
+        </w:rPr>
+      </w:pPr>
+    </w:p>
+    <w:p>
+      <w:pPr>
+        <w:rPr>
+          <w:sz w:val="28"/>
+          <w:szCs w:val="28"/>
+          <w:lang w:val="nb-NO"/>
+        </w:rPr>
+      </w:pPr>
+      <w:r>
+        <w:rPr>
+          <w:sz w:val="28"/>
+          <w:szCs w:val="28"/>
+          <w:lang w:val="nb-NO"/>
+        </w:rPr>
+        <w:t xml:space="preserve">This </w:t>
+      </w:r>
+      <w:proofErr w:type="spellStart"/>
+      <w:r>
+        <w:rPr>
+          <w:sz w:val="28"/>
+          <w:szCs w:val="28"/>
+          <w:lang w:val="nb-NO"/>
+        </w:rPr>
+        <w:t>prints</w:t>
+      </w:r>
+      <w:proofErr w:type="spellEnd"/>
+      <w:r>
+        <w:rPr>
+          <w:sz w:val="28"/>
+          <w:szCs w:val="28"/>
+          <w:lang w:val="nb-NO"/>
+        </w:rPr>
+        <w:t>: [0, 1, 2, 3, 4]</w:t>
+      </w:r>
+    </w:p>
+    <w:p>
+      <w:pPr>
+        <w:rPr>
+          <w:sz w:val="28"/>
+          <w:szCs w:val="28"/>
+          <w:lang w:val="nb-NO"/>
+        </w:rPr>
+      </w:pPr>
+    </w:p>
+    <w:p>
+      <w:pPr>
+        <w:rPr>
+          <w:color w:val="FF0000"/>
+          <w:sz w:val="28"/>
+          <w:szCs w:val="28"/>
+          <w:lang w:val="en-US"/>
+        </w:rPr>
+      </w:pPr>
+      <w:r>
+        <w:rPr>
+          <w:color w:val="FF0000"/>
+          <w:sz w:val="28"/>
+          <w:szCs w:val="28"/>
+          <w:lang w:val="en-US"/>
+        </w:rPr>
+        <w:t>For loop and for range in</w:t>
+      </w:r>
+      <w:r>
+        <w:rPr>
+          <w:color w:val="FF0000"/>
+          <w:sz w:val="28"/>
+          <w:szCs w:val="28"/>
+          <w:lang w:val="en-US"/>
+        </w:rPr>
+        <w:t xml:space="preserve"> 5, in this instance, starts at 0 and prints from 0 to 5, but not including 5. Important to remember. </w:t>
+      </w:r>
+    </w:p>
+    <w:p>
+      <w:pPr>
+        <w:rPr>
+          <w:color w:val="FF0000"/>
+          <w:sz w:val="28"/>
+          <w:szCs w:val="28"/>
+          <w:lang w:val="en-US"/>
+        </w:rPr>
+      </w:pPr>
+    </w:p>
+    <w:p>
+      <w:pPr>
+        <w:rPr>
+          <w:sz w:val="28"/>
+          <w:szCs w:val="28"/>
+          <w:lang w:val="en-US"/>
+        </w:rPr>
+      </w:pPr>
+      <w:r>
+        <w:rPr>
+          <w:sz w:val="28"/>
+          <w:szCs w:val="28"/>
+          <w:lang w:val="en-US"/>
+        </w:rPr>
+        <w:t>Numbers = []</w:t>
+      </w:r>
+    </w:p>
+    <w:p>
+      <w:pPr>
+        <w:rPr>
+          <w:sz w:val="28"/>
+          <w:szCs w:val="28"/>
+          <w:lang w:val="en-US"/>
+        </w:rPr>
+      </w:pPr>
+    </w:p>
+    <w:p>
+      <w:pPr>
+        <w:rPr>
+          <w:sz w:val="28"/>
+          <w:szCs w:val="28"/>
+          <w:lang w:val="en-US"/>
+        </w:rPr>
+      </w:pPr>
+      <w:r>
+        <w:rPr>
+          <w:sz w:val="28"/>
+          <w:szCs w:val="28"/>
+          <w:lang w:val="en-US"/>
+        </w:rPr>
+        <w:t xml:space="preserve">for x in </w:t>
+      </w:r>
+      <w:proofErr w:type="gramStart"/>
+      <w:r>
+        <w:rPr>
+          <w:sz w:val="28"/>
+          <w:szCs w:val="28"/>
+          <w:lang w:val="en-US"/>
+        </w:rPr>
+        <w:t>range(</w:t>
+      </w:r>
+      <w:proofErr w:type="gramEnd"/>
+      <w:r>
+        <w:rPr>
+          <w:sz w:val="28"/>
+          <w:szCs w:val="28"/>
+          <w:lang w:val="en-US"/>
+        </w:rPr>
+        <w:t>5):</w:t>
+      </w:r>
+    </w:p>
+    <w:p>
+      <w:pPr>
+        <w:rPr>
+          <w:sz w:val="28"/>
+          <w:szCs w:val="28"/>
+          <w:lang w:val="en-US"/>
+        </w:rPr>
+      </w:pPr>
+      <w:r>
+        <w:rPr>
+          <w:sz w:val="28"/>
+          <w:szCs w:val="28"/>
+          <w:lang w:val="en-US"/>
+        </w:rPr>
+        <w:tab/>
+      </w:r>
+      <w:proofErr w:type="spellStart"/>
+      <w:proofErr w:type="gramStart"/>
+      <w:r>
+        <w:rPr>
+          <w:sz w:val="28"/>
+          <w:szCs w:val="28"/>
+          <w:lang w:val="en-US"/>
+        </w:rPr>
+        <w:t>numbers.</w:t>
+      </w:r>
+      <w:r>
+        <w:rPr>
+          <w:sz w:val="28"/>
+          <w:szCs w:val="28"/>
+          <w:lang w:val="en-US"/>
+        </w:rPr>
+        <w:t>insert</w:t>
+      </w:r>
+      <w:proofErr w:type="spellEnd"/>
+      <w:proofErr w:type="gramEnd"/>
+      <w:r>
+        <w:rPr>
+          <w:sz w:val="28"/>
+          <w:szCs w:val="28"/>
+          <w:lang w:val="en-US"/>
+        </w:rPr>
+        <w:t>(x</w:t>
+      </w:r>
+      <w:r>
+        <w:rPr>
+          <w:sz w:val="28"/>
+          <w:szCs w:val="28"/>
+          <w:lang w:val="en-US"/>
+        </w:rPr>
+        <w:t>, 0</w:t>
+      </w:r>
+      <w:r>
+        <w:rPr>
+          <w:sz w:val="28"/>
+          <w:szCs w:val="28"/>
+          <w:lang w:val="en-US"/>
+        </w:rPr>
+        <w:t>)</w:t>
+      </w:r>
+    </w:p>
+    <w:p>
+      <w:pPr>
+        <w:rPr>
+          <w:sz w:val="28"/>
+          <w:szCs w:val="28"/>
+          <w:lang w:val="en-US"/>
+        </w:rPr>
+      </w:pPr>
+    </w:p>
+    <w:p>
+      <w:pPr>
+        <w:rPr>
+          <w:sz w:val="28"/>
+          <w:szCs w:val="28"/>
+          <w:lang w:val="en-US"/>
+        </w:rPr>
+      </w:pPr>
+      <w:r>
+        <w:rPr>
+          <w:sz w:val="28"/>
+          <w:szCs w:val="28"/>
+          <w:lang w:val="en-US"/>
+        </w:rPr>
+        <w:t>print(numbers)</w:t>
+      </w:r>
+    </w:p>
+    <w:p>
+      <w:pPr>
+        <w:rPr>
+          <w:sz w:val="28"/>
+          <w:szCs w:val="28"/>
+          <w:lang w:val="en-US"/>
+        </w:rPr>
+      </w:pPr>
+    </w:p>
+    <w:p>
+      <w:pPr>
+        <w:rPr>
+          <w:sz w:val="28"/>
+          <w:szCs w:val="28"/>
+          <w:lang w:val="nb-NO"/>
+        </w:rPr>
+      </w:pPr>
+      <w:r>
+        <w:rPr>
+          <w:sz w:val="28"/>
+          <w:szCs w:val="28"/>
+          <w:lang w:val="nb-NO"/>
+        </w:rPr>
+        <w:t xml:space="preserve">This </w:t>
+      </w:r>
+      <w:proofErr w:type="spellStart"/>
+      <w:r>
+        <w:rPr>
+          <w:sz w:val="28"/>
+          <w:szCs w:val="28"/>
+          <w:lang w:val="nb-NO"/>
+        </w:rPr>
+        <w:t>prints</w:t>
+      </w:r>
+      <w:proofErr w:type="spellEnd"/>
+      <w:r>
+        <w:rPr>
+          <w:sz w:val="28"/>
+          <w:szCs w:val="28"/>
+          <w:lang w:val="nb-NO"/>
+        </w:rPr>
+        <w:t xml:space="preserve">: [0, </w:t>
+      </w:r>
+      <w:r>
+        <w:rPr>
+          <w:sz w:val="28"/>
+          <w:szCs w:val="28"/>
+          <w:lang w:val="nb-NO"/>
+        </w:rPr>
+        <w:t>0</w:t>
+      </w:r>
+      <w:r>
+        <w:rPr>
+          <w:sz w:val="28"/>
+          <w:szCs w:val="28"/>
+          <w:lang w:val="nb-NO"/>
+        </w:rPr>
+        <w:t xml:space="preserve">, </w:t>
+      </w:r>
+      <w:r>
+        <w:rPr>
+          <w:sz w:val="28"/>
+          <w:szCs w:val="28"/>
+          <w:lang w:val="nb-NO"/>
+        </w:rPr>
+        <w:t>0</w:t>
+      </w:r>
+      <w:r>
+        <w:rPr>
+          <w:sz w:val="28"/>
+          <w:szCs w:val="28"/>
+          <w:lang w:val="nb-NO"/>
+        </w:rPr>
+        <w:t xml:space="preserve">, </w:t>
+      </w:r>
+      <w:r>
+        <w:rPr>
+          <w:sz w:val="28"/>
+          <w:szCs w:val="28"/>
+          <w:lang w:val="nb-NO"/>
+        </w:rPr>
+        <w:t>0</w:t>
+      </w:r>
+      <w:r>
+        <w:rPr>
+          <w:sz w:val="28"/>
+          <w:szCs w:val="28"/>
+          <w:lang w:val="nb-NO"/>
+        </w:rPr>
+        <w:t xml:space="preserve">, </w:t>
+      </w:r>
+      <w:r>
+        <w:rPr>
+          <w:sz w:val="28"/>
+          <w:szCs w:val="28"/>
+          <w:lang w:val="nb-NO"/>
+        </w:rPr>
+        <w:t>0</w:t>
+      </w:r>
+      <w:r>
+        <w:rPr>
+          <w:sz w:val="28"/>
+          <w:szCs w:val="28"/>
+          <w:lang w:val="nb-NO"/>
+        </w:rPr>
+        <w:t>]</w:t>
+      </w:r>
+    </w:p>
+    <w:p>
+      <w:pPr>
+        <w:rPr>
+          <w:sz w:val="28"/>
+          <w:szCs w:val="28"/>
+          <w:lang w:val="nb-NO"/>
+        </w:rPr>
+      </w:pPr>
+    </w:p>
+    <w:p>
+      <w:pPr>
+        <w:rPr>
+          <w:sz w:val="28"/>
+          <w:szCs w:val="28"/>
+          <w:lang w:val="en-US"/>
+        </w:rPr>
+      </w:pPr>
+      <w:r>
+        <w:rPr>
+          <w:sz w:val="28"/>
+          <w:szCs w:val="28"/>
+          <w:lang w:val="en-US"/>
+        </w:rPr>
+        <w:t>Insert method is used to insert</w:t>
+      </w:r>
+      <w:r>
+        <w:rPr>
+          <w:sz w:val="28"/>
+          <w:szCs w:val="28"/>
+          <w:lang w:val="en-US"/>
+        </w:rPr>
+        <w:t xml:space="preserve"> an item at a specified index in a list. The method takes 2 arguments: the first is the index position in the list where you want to place your new item.</w:t>
+      </w:r>
+    </w:p>
+    <w:p>
+      <w:pPr>
+        <w:rPr>
+          <w:sz w:val="28"/>
+          <w:szCs w:val="28"/>
+          <w:lang w:val="en-US"/>
+        </w:rPr>
+      </w:pPr>
+      <w:r>
+        <w:rPr>
+          <w:sz w:val="28"/>
+          <w:szCs w:val="28"/>
+          <w:lang w:val="en-US"/>
+        </w:rPr>
+        <w:t xml:space="preserve">Second argument is the actual item you want to insert. </w:t>
+      </w:r>
+      <w:proofErr w:type="gramStart"/>
+      <w:r>
+        <w:rPr>
+          <w:sz w:val="28"/>
+          <w:szCs w:val="28"/>
+          <w:lang w:val="en-US"/>
+        </w:rPr>
+        <w:t>So</w:t>
+      </w:r>
+      <w:proofErr w:type="gramEnd"/>
+      <w:r>
+        <w:rPr>
+          <w:sz w:val="28"/>
+          <w:szCs w:val="28"/>
+          <w:lang w:val="en-US"/>
+        </w:rPr>
+        <w:t xml:space="preserve"> in this instance when we have a for loop (5), </w:t>
+      </w:r>
+      <w:r>
+        <w:rPr>
+          <w:sz w:val="28"/>
+          <w:szCs w:val="28"/>
+          <w:lang w:val="en-US"/>
+        </w:rPr>
+        <w:t xml:space="preserve">loop starts and 0, meaning it will insert to </w:t>
+      </w:r>
+      <w:proofErr w:type="spellStart"/>
+      <w:r>
+        <w:rPr>
+          <w:sz w:val="28"/>
+          <w:szCs w:val="28"/>
+          <w:lang w:val="en-US"/>
+        </w:rPr>
+        <w:t>indexpos</w:t>
+      </w:r>
+      <w:proofErr w:type="spellEnd"/>
+      <w:r>
+        <w:rPr>
+          <w:sz w:val="28"/>
+          <w:szCs w:val="28"/>
+          <w:lang w:val="en-US"/>
+        </w:rPr>
+        <w:t xml:space="preserve">. 0 in </w:t>
+      </w:r>
+      <w:r>
+        <w:rPr>
+          <w:sz w:val="28"/>
+          <w:szCs w:val="28"/>
+          <w:lang w:val="en-US"/>
+        </w:rPr>
+        <w:lastRenderedPageBreak/>
+        <w:t xml:space="preserve">the list, and then index 1, and so on, until it runs 5 times and last insert is to </w:t>
+      </w:r>
+      <w:proofErr w:type="spellStart"/>
+      <w:r>
+        <w:rPr>
+          <w:sz w:val="28"/>
+          <w:szCs w:val="28"/>
+          <w:lang w:val="en-US"/>
+        </w:rPr>
+        <w:t>indexpos.</w:t>
+      </w:r>
+      <w:proofErr w:type="spellEnd"/>
+      <w:r>
+        <w:rPr>
+          <w:sz w:val="28"/>
+          <w:szCs w:val="28"/>
+          <w:lang w:val="en-US"/>
+        </w:rPr>
+        <w:t xml:space="preserve"> 4 in the list. This creates a list with five zeros. </w:t>
+      </w:r>
+    </w:p>
+    <w:p>
+      <w:pPr>
+        <w:rPr>
+          <w:sz w:val="28"/>
+          <w:szCs w:val="28"/>
+          <w:lang w:val="en-US"/>
+        </w:rPr>
+      </w:pPr>
+    </w:p>
+    <w:p>
+      <w:pPr>
+        <w:rPr>
+          <w:color w:val="FF0000"/>
+          <w:sz w:val="28"/>
+          <w:szCs w:val="28"/>
+          <w:lang w:val="en-US"/>
+        </w:rPr>
+      </w:pPr>
+    </w:p>
+    <w:p>
+      <w:pPr>
+        <w:rPr>
+          <w:color w:val="000000" w:themeColor="text1"/>
+          <w:sz w:val="28"/>
+          <w:szCs w:val="28"/>
+          <w:lang w:val="en-US"/>
+        </w:rPr>
+      </w:pPr>
+    </w:p>
+    <w:p>
+      <w:pPr>
+        <w:rPr>
+          <w:sz w:val="28"/>
+          <w:szCs w:val="28"/>
+          <w:lang w:val="en-US"/>
+        </w:rPr>
+      </w:pPr>
+    </w:p>
+    <w:p>
+      <w:pPr>
+        <w:rPr>
+          <w:sz w:val="28"/>
+          <w:szCs w:val="28"/>
+          <w:lang w:val="en-US"/>
+        </w:rPr>
+      </w:pPr>
+    </w:p>
+    <w:p>
+      <w:pPr>
+        <w:rPr>
+          <w:sz w:val="28"/>
+          <w:szCs w:val="28"/>
+          <w:lang w:val="en-US"/>
+        </w:rPr>
+      </w:pPr>
+    </w:p>
+    <w:p>
+      <w:pPr>
+        <w:rPr>
+          <w:sz w:val="28"/>
+          <w:szCs w:val="28"/>
+          <w:lang w:val="en-US"/>
+        </w:rPr>
+      </w:pPr>
+    </w:p>
+    <w:p>
+      <w:pPr>
+        <w:rPr>
+          <w:sz w:val="28"/>
+          <w:szCs w:val="28"/>
+          <w:lang w:val="en-US"/>
         </w:rPr>
       </w:pPr>
     </w:p>

</xml_diff>

<commit_message>
working and working and saving again
</commit_message>
<xml_diff>
--- a/Oblig5/Oblig5_stefanbstrand_kodeforstaelse.docx
+++ b/Oblig5/Oblig5_stefanbstrand_kodeforstaelse.docx
@@ -793,38 +793,34 @@
     <w:p>
       <w:pPr>
         <w:rPr>
-          <w:sz w:val="28"/>
-          <w:szCs w:val="28"/>
-          <w:lang w:val="en-US"/>
-        </w:rPr>
-      </w:pPr>
-      <w:r>
-        <w:rPr>
-          <w:sz w:val="28"/>
-          <w:szCs w:val="28"/>
-          <w:lang w:val="en-US"/>
-        </w:rPr>
-        <w:t>Insert method is used to insert</w:t>
-      </w:r>
-      <w:r>
-        <w:rPr>
-          <w:sz w:val="28"/>
-          <w:szCs w:val="28"/>
-          <w:lang w:val="en-US"/>
-        </w:rPr>
-        <w:t xml:space="preserve"> an item at a specified index in a list. The method takes 2 arguments: the first is the index position in the list where you want to place your new item.</w:t>
-      </w:r>
-    </w:p>
-    <w:p>
-      <w:pPr>
-        <w:rPr>
-          <w:sz w:val="28"/>
-          <w:szCs w:val="28"/>
-          <w:lang w:val="en-US"/>
-        </w:rPr>
-      </w:pPr>
-      <w:r>
-        <w:rPr>
+          <w:color w:val="FF0000"/>
+          <w:sz w:val="28"/>
+          <w:szCs w:val="28"/>
+          <w:lang w:val="en-US"/>
+        </w:rPr>
+      </w:pPr>
+      <w:r>
+        <w:rPr>
+          <w:color w:val="FF0000"/>
+          <w:sz w:val="28"/>
+          <w:szCs w:val="28"/>
+          <w:lang w:val="en-US"/>
+        </w:rPr>
+        <w:t>Insert method is used to insert an item at a specified index in a list. The method takes 2 arguments: the first is the index position in the list where you want to place your new item.</w:t>
+      </w:r>
+    </w:p>
+    <w:p>
+      <w:pPr>
+        <w:rPr>
+          <w:color w:val="FF0000"/>
+          <w:sz w:val="28"/>
+          <w:szCs w:val="28"/>
+          <w:lang w:val="en-US"/>
+        </w:rPr>
+      </w:pPr>
+      <w:r>
+        <w:rPr>
+          <w:color w:val="FF0000"/>
           <w:sz w:val="28"/>
           <w:szCs w:val="28"/>
           <w:lang w:val="en-US"/>
@@ -834,6 +830,7 @@
       <w:proofErr w:type="gramStart"/>
       <w:r>
         <w:rPr>
+          <w:color w:val="FF0000"/>
           <w:sz w:val="28"/>
           <w:szCs w:val="28"/>
           <w:lang w:val="en-US"/>
@@ -843,6 +840,7 @@
       <w:proofErr w:type="gramEnd"/>
       <w:r>
         <w:rPr>
+          <w:color w:val="FF0000"/>
           <w:sz w:val="28"/>
           <w:szCs w:val="28"/>
           <w:lang w:val="en-US"/>
@@ -851,6 +849,7 @@
       </w:r>
       <w:r>
         <w:rPr>
+          <w:color w:val="FF0000"/>
           <w:sz w:val="28"/>
           <w:szCs w:val="28"/>
           <w:lang w:val="en-US"/>
@@ -860,6 +859,7 @@
       <w:proofErr w:type="spellStart"/>
       <w:r>
         <w:rPr>
+          <w:color w:val="FF0000"/>
           <w:sz w:val="28"/>
           <w:szCs w:val="28"/>
           <w:lang w:val="en-US"/>
@@ -869,6 +869,7 @@
       <w:proofErr w:type="spellEnd"/>
       <w:r>
         <w:rPr>
+          <w:color w:val="FF0000"/>
           <w:sz w:val="28"/>
           <w:szCs w:val="28"/>
           <w:lang w:val="en-US"/>
@@ -877,6 +878,7 @@
       </w:r>
       <w:r>
         <w:rPr>
+          <w:color w:val="FF0000"/>
           <w:sz w:val="28"/>
           <w:szCs w:val="28"/>
           <w:lang w:val="en-US"/>
@@ -887,6 +889,7 @@
       <w:proofErr w:type="spellStart"/>
       <w:r>
         <w:rPr>
+          <w:color w:val="FF0000"/>
           <w:sz w:val="28"/>
           <w:szCs w:val="28"/>
           <w:lang w:val="en-US"/>
@@ -896,6 +899,7 @@
       <w:proofErr w:type="spellEnd"/>
       <w:r>
         <w:rPr>
+          <w:color w:val="FF0000"/>
           <w:sz w:val="28"/>
           <w:szCs w:val="28"/>
           <w:lang w:val="en-US"/>
@@ -906,15 +910,6 @@
     <w:p>
       <w:pPr>
         <w:rPr>
-          <w:sz w:val="28"/>
-          <w:szCs w:val="28"/>
-          <w:lang w:val="en-US"/>
-        </w:rPr>
-      </w:pPr>
-    </w:p>
-    <w:p>
-      <w:pPr>
-        <w:rPr>
           <w:color w:val="FF0000"/>
           <w:sz w:val="28"/>
           <w:szCs w:val="28"/>
@@ -931,46 +926,942 @@
           <w:lang w:val="en-US"/>
         </w:rPr>
       </w:pPr>
-    </w:p>
-    <w:p>
-      <w:pPr>
-        <w:rPr>
-          <w:sz w:val="28"/>
-          <w:szCs w:val="28"/>
-          <w:lang w:val="en-US"/>
-        </w:rPr>
-      </w:pPr>
-    </w:p>
-    <w:p>
-      <w:pPr>
-        <w:rPr>
-          <w:sz w:val="28"/>
-          <w:szCs w:val="28"/>
-          <w:lang w:val="en-US"/>
-        </w:rPr>
-      </w:pPr>
-    </w:p>
-    <w:p>
-      <w:pPr>
-        <w:rPr>
-          <w:sz w:val="28"/>
-          <w:szCs w:val="28"/>
-          <w:lang w:val="en-US"/>
-        </w:rPr>
-      </w:pPr>
-    </w:p>
-    <w:p>
-      <w:pPr>
-        <w:rPr>
-          <w:sz w:val="28"/>
-          <w:szCs w:val="28"/>
-          <w:lang w:val="en-US"/>
-        </w:rPr>
-      </w:pPr>
-    </w:p>
-    <w:p>
-      <w:pPr>
-        <w:rPr>
+      <w:proofErr w:type="spellStart"/>
+      <w:r>
+        <w:rPr>
+          <w:color w:val="000000" w:themeColor="text1"/>
+          <w:sz w:val="28"/>
+          <w:szCs w:val="28"/>
+          <w:lang w:val="en-US"/>
+        </w:rPr>
+        <w:t>Oppgave</w:t>
+      </w:r>
+      <w:proofErr w:type="spellEnd"/>
+      <w:r>
+        <w:rPr>
+          <w:color w:val="000000" w:themeColor="text1"/>
+          <w:sz w:val="28"/>
+          <w:szCs w:val="28"/>
+          <w:lang w:val="en-US"/>
+        </w:rPr>
+        <w:t xml:space="preserve"> 1.3</w:t>
+      </w:r>
+    </w:p>
+    <w:p>
+      <w:pPr>
+        <w:rPr>
+          <w:color w:val="000000" w:themeColor="text1"/>
+          <w:sz w:val="28"/>
+          <w:szCs w:val="28"/>
+          <w:lang w:val="en-US"/>
+        </w:rPr>
+      </w:pPr>
+    </w:p>
+    <w:p>
+      <w:pPr>
+        <w:rPr>
+          <w:sz w:val="28"/>
+          <w:szCs w:val="28"/>
+          <w:lang w:val="en-US"/>
+        </w:rPr>
+      </w:pPr>
+      <w:r>
+        <w:rPr>
+          <w:noProof/>
+          <w:sz w:val="28"/>
+          <w:szCs w:val="28"/>
+          <w:lang w:val="en-US"/>
+        </w:rPr>
+        <w:drawing>
+          <wp:inline distT="0" distB="0" distL="0" distR="0" wp14:anchorId="39DAAFD1" wp14:editId="7F86AA83">
+            <wp:extent cx="4140200" cy="2324100"/>
+            <wp:effectExtent l="0" t="0" r="0" b="0"/>
+            <wp:docPr id="1691472494" name="Picture 1" descr="A computer screen shot of a program&#10;&#10;Description automatically generated"/>
+            <wp:cNvGraphicFramePr>
+              <a:graphicFrameLocks xmlns:a="http://schemas.openxmlformats.org/drawingml/2006/main" noChangeAspect="1"/>
+            </wp:cNvGraphicFramePr>
+            <a:graphic xmlns:a="http://schemas.openxmlformats.org/drawingml/2006/main">
+              <a:graphicData uri="http://schemas.openxmlformats.org/drawingml/2006/picture">
+                <pic:pic xmlns:pic="http://schemas.openxmlformats.org/drawingml/2006/picture">
+                  <pic:nvPicPr>
+                    <pic:cNvPr id="1691472494" name="Picture 1" descr="A computer screen shot of a program&#10;&#10;Description automatically generated"/>
+                    <pic:cNvPicPr/>
+                  </pic:nvPicPr>
+                  <pic:blipFill>
+                    <a:blip r:embed="rId4">
+                      <a:extLst>
+                        <a:ext uri="{28A0092B-C50C-407E-A947-70E740481C1C}">
+                          <a14:useLocalDpi xmlns:a14="http://schemas.microsoft.com/office/drawing/2010/main" val="0"/>
+                        </a:ext>
+                      </a:extLst>
+                    </a:blip>
+                    <a:stretch>
+                      <a:fillRect/>
+                    </a:stretch>
+                  </pic:blipFill>
+                  <pic:spPr>
+                    <a:xfrm>
+                      <a:off x="0" y="0"/>
+                      <a:ext cx="4140200" cy="2324100"/>
+                    </a:xfrm>
+                    <a:prstGeom prst="rect">
+                      <a:avLst/>
+                    </a:prstGeom>
+                  </pic:spPr>
+                </pic:pic>
+              </a:graphicData>
+            </a:graphic>
+          </wp:inline>
+        </w:drawing>
+      </w:r>
+    </w:p>
+    <w:p>
+      <w:pPr>
+        <w:rPr>
+          <w:color w:val="FF0000"/>
+          <w:sz w:val="28"/>
+          <w:szCs w:val="28"/>
+          <w:lang w:val="en-US"/>
+        </w:rPr>
+      </w:pPr>
+    </w:p>
+    <w:p>
+      <w:pPr>
+        <w:rPr>
+          <w:color w:val="000000" w:themeColor="text1"/>
+          <w:sz w:val="28"/>
+          <w:szCs w:val="28"/>
+          <w:lang w:val="en-US"/>
+        </w:rPr>
+      </w:pPr>
+      <w:proofErr w:type="gramStart"/>
+      <w:r>
+        <w:rPr>
+          <w:color w:val="000000" w:themeColor="text1"/>
+          <w:sz w:val="28"/>
+          <w:szCs w:val="28"/>
+          <w:lang w:val="en-US"/>
+        </w:rPr>
+        <w:t>This prints</w:t>
+      </w:r>
+      <w:proofErr w:type="gramEnd"/>
+      <w:r>
+        <w:rPr>
+          <w:color w:val="000000" w:themeColor="text1"/>
+          <w:sz w:val="28"/>
+          <w:szCs w:val="28"/>
+          <w:lang w:val="en-US"/>
+        </w:rPr>
+        <w:t xml:space="preserve">: The course </w:t>
+      </w:r>
+      <w:proofErr w:type="spellStart"/>
+      <w:r>
+        <w:rPr>
+          <w:color w:val="000000" w:themeColor="text1"/>
+          <w:sz w:val="28"/>
+          <w:szCs w:val="28"/>
+          <w:lang w:val="en-US"/>
+        </w:rPr>
+        <w:t>Programmering</w:t>
+      </w:r>
+      <w:proofErr w:type="spellEnd"/>
+      <w:r>
+        <w:rPr>
+          <w:color w:val="000000" w:themeColor="text1"/>
+          <w:sz w:val="28"/>
+          <w:szCs w:val="28"/>
+          <w:lang w:val="en-US"/>
+        </w:rPr>
+        <w:t xml:space="preserve"> 1 has 215 students and 10 study points. </w:t>
+      </w:r>
+    </w:p>
+    <w:p>
+      <w:pPr>
+        <w:rPr>
+          <w:color w:val="000000" w:themeColor="text1"/>
+          <w:sz w:val="28"/>
+          <w:szCs w:val="28"/>
+          <w:lang w:val="en-US"/>
+        </w:rPr>
+      </w:pPr>
+    </w:p>
+    <w:p>
+      <w:pPr>
+        <w:shd w:val="clear" w:color="auto" w:fill="1E1F22"/>
+        <w:tabs>
+          <w:tab w:val="left" w:pos="916"/>
+          <w:tab w:val="left" w:pos="1832"/>
+          <w:tab w:val="left" w:pos="2748"/>
+          <w:tab w:val="left" w:pos="3664"/>
+          <w:tab w:val="left" w:pos="4580"/>
+          <w:tab w:val="left" w:pos="5496"/>
+          <w:tab w:val="left" w:pos="6412"/>
+          <w:tab w:val="left" w:pos="7328"/>
+          <w:tab w:val="left" w:pos="8244"/>
+          <w:tab w:val="left" w:pos="9160"/>
+          <w:tab w:val="left" w:pos="10076"/>
+          <w:tab w:val="left" w:pos="10992"/>
+          <w:tab w:val="left" w:pos="11908"/>
+          <w:tab w:val="left" w:pos="12824"/>
+          <w:tab w:val="left" w:pos="13740"/>
+          <w:tab w:val="left" w:pos="14656"/>
+        </w:tabs>
+        <w:rPr>
+          <w:rFonts w:ascii="Courier New" w:eastAsia="Times New Roman" w:hAnsi="Courier New" w:cs="Courier New"/>
+          <w:color w:val="BCBEC4"/>
+          <w:kern w:val="0"/>
+          <w:sz w:val="20"/>
+          <w:szCs w:val="20"/>
+          <w:lang w:val="en-US" w:eastAsia="en-GB"/>
+          <w14:ligatures w14:val="none"/>
+        </w:rPr>
+      </w:pPr>
+      <w:r>
+        <w:rPr>
+          <w:rFonts w:ascii="Courier New" w:eastAsia="Times New Roman" w:hAnsi="Courier New" w:cs="Courier New"/>
+          <w:color w:val="7A7E85"/>
+          <w:kern w:val="0"/>
+          <w:sz w:val="20"/>
+          <w:szCs w:val="20"/>
+          <w:lang w:eastAsia="en-GB"/>
+          <w14:ligatures w14:val="none"/>
+        </w:rPr>
+        <w:t>#  in OOP (object-oriented programming) objects are instances of classes. A class is like a blueprint,</w:t>
+      </w:r>
+      <w:r>
+        <w:rPr>
+          <w:rFonts w:ascii="Courier New" w:eastAsia="Times New Roman" w:hAnsi="Courier New" w:cs="Courier New"/>
+          <w:color w:val="7A7E85"/>
+          <w:kern w:val="0"/>
+          <w:sz w:val="20"/>
+          <w:szCs w:val="20"/>
+          <w:lang w:eastAsia="en-GB"/>
+          <w14:ligatures w14:val="none"/>
+        </w:rPr>
+        <w:br/>
+        <w:t>#  and an object is an actual entity created based on that blueprint.</w:t>
+      </w:r>
+      <w:r>
+        <w:rPr>
+          <w:rFonts w:ascii="Courier New" w:eastAsia="Times New Roman" w:hAnsi="Courier New" w:cs="Courier New"/>
+          <w:color w:val="7A7E85"/>
+          <w:kern w:val="0"/>
+          <w:sz w:val="20"/>
+          <w:szCs w:val="20"/>
+          <w:lang w:eastAsia="en-GB"/>
+          <w14:ligatures w14:val="none"/>
+        </w:rPr>
+        <w:br/>
+      </w:r>
+      <w:r>
+        <w:rPr>
+          <w:rFonts w:ascii="Courier New" w:eastAsia="Times New Roman" w:hAnsi="Courier New" w:cs="Courier New"/>
+          <w:color w:val="7A7E85"/>
+          <w:kern w:val="0"/>
+          <w:sz w:val="20"/>
+          <w:szCs w:val="20"/>
+          <w:lang w:eastAsia="en-GB"/>
+          <w14:ligatures w14:val="none"/>
+        </w:rPr>
+        <w:br/>
+        <w:t># A method is a function that is defined inside a class and is meant to be called on</w:t>
+      </w:r>
+      <w:r>
+        <w:rPr>
+          <w:rFonts w:ascii="Courier New" w:eastAsia="Times New Roman" w:hAnsi="Courier New" w:cs="Courier New"/>
+          <w:color w:val="7A7E85"/>
+          <w:kern w:val="0"/>
+          <w:sz w:val="20"/>
+          <w:szCs w:val="20"/>
+          <w:lang w:eastAsia="en-GB"/>
+          <w14:ligatures w14:val="none"/>
+        </w:rPr>
+        <w:br/>
+        <w:t># instances of that class, that is, Objects.</w:t>
+      </w:r>
+      <w:r>
+        <w:rPr>
+          <w:rFonts w:ascii="Courier New" w:eastAsia="Times New Roman" w:hAnsi="Courier New" w:cs="Courier New"/>
+          <w:color w:val="7A7E85"/>
+          <w:kern w:val="0"/>
+          <w:sz w:val="20"/>
+          <w:szCs w:val="20"/>
+          <w:lang w:eastAsia="en-GB"/>
+          <w14:ligatures w14:val="none"/>
+        </w:rPr>
+        <w:br/>
+        <w:t># The syntax for calling a method on an object can be descri</w:t>
+      </w:r>
+      <w:r>
+        <w:rPr>
+          <w:rFonts w:ascii="Courier New" w:eastAsia="Times New Roman" w:hAnsi="Courier New" w:cs="Courier New"/>
+          <w:color w:val="7A7E85"/>
+          <w:kern w:val="0"/>
+          <w:sz w:val="20"/>
+          <w:szCs w:val="20"/>
+          <w:lang w:val="en-US" w:eastAsia="en-GB"/>
+          <w14:ligatures w14:val="none"/>
+        </w:rPr>
+        <w:t>b</w:t>
+      </w:r>
+      <w:r>
+        <w:rPr>
+          <w:rFonts w:ascii="Courier New" w:eastAsia="Times New Roman" w:hAnsi="Courier New" w:cs="Courier New"/>
+          <w:color w:val="7A7E85"/>
+          <w:kern w:val="0"/>
+          <w:sz w:val="20"/>
+          <w:szCs w:val="20"/>
+          <w:lang w:eastAsia="en-GB"/>
+          <w14:ligatures w14:val="none"/>
+        </w:rPr>
+        <w:t>ed with the example:</w:t>
+      </w:r>
+      <w:r>
+        <w:rPr>
+          <w:rFonts w:ascii="Courier New" w:eastAsia="Times New Roman" w:hAnsi="Courier New" w:cs="Courier New"/>
+          <w:color w:val="7A7E85"/>
+          <w:kern w:val="0"/>
+          <w:sz w:val="20"/>
+          <w:szCs w:val="20"/>
+          <w:lang w:eastAsia="en-GB"/>
+          <w14:ligatures w14:val="none"/>
+        </w:rPr>
+        <w:br/>
+        <w:t># print(programmering_1.get_description</w:t>
+      </w:r>
+      <w:r>
+        <w:rPr>
+          <w:rFonts w:ascii="Courier New" w:eastAsia="Times New Roman" w:hAnsi="Courier New" w:cs="Courier New"/>
+          <w:color w:val="7A7E85"/>
+          <w:kern w:val="0"/>
+          <w:sz w:val="20"/>
+          <w:szCs w:val="20"/>
+          <w:lang w:val="en-US" w:eastAsia="en-GB"/>
+          <w14:ligatures w14:val="none"/>
+        </w:rPr>
+        <w:t>()</w:t>
+      </w:r>
+      <w:r>
+        <w:rPr>
+          <w:rFonts w:ascii="Courier New" w:eastAsia="Times New Roman" w:hAnsi="Courier New" w:cs="Courier New"/>
+          <w:color w:val="7A7E85"/>
+          <w:kern w:val="0"/>
+          <w:sz w:val="20"/>
+          <w:szCs w:val="20"/>
+          <w:lang w:val="en-US" w:eastAsia="en-GB"/>
+          <w14:ligatures w14:val="none"/>
+        </w:rPr>
+        <w:t>)</w:t>
+      </w:r>
+    </w:p>
+    <w:p>
+      <w:pPr>
+        <w:rPr>
+          <w:color w:val="000000" w:themeColor="text1"/>
+          <w:sz w:val="28"/>
+          <w:szCs w:val="28"/>
+        </w:rPr>
+      </w:pPr>
+    </w:p>
+    <w:p>
+      <w:pPr>
+        <w:rPr>
+          <w:color w:val="000000" w:themeColor="text1"/>
+          <w:sz w:val="28"/>
+          <w:szCs w:val="28"/>
+          <w:lang w:val="nb-NO"/>
+        </w:rPr>
+      </w:pPr>
+      <w:r>
+        <w:rPr>
+          <w:color w:val="000000" w:themeColor="text1"/>
+          <w:sz w:val="28"/>
+          <w:szCs w:val="28"/>
+          <w:lang w:val="nb-NO"/>
+        </w:rPr>
+        <w:t>Oppgave 1.4</w:t>
+      </w:r>
+    </w:p>
+    <w:p>
+      <w:pPr>
+        <w:rPr>
+          <w:color w:val="000000" w:themeColor="text1"/>
+          <w:sz w:val="28"/>
+          <w:szCs w:val="28"/>
+          <w:lang w:val="nb-NO"/>
+        </w:rPr>
+      </w:pPr>
+    </w:p>
+    <w:p>
+      <w:pPr>
+        <w:rPr>
+          <w:color w:val="000000" w:themeColor="text1"/>
+          <w:sz w:val="28"/>
+          <w:szCs w:val="28"/>
+          <w:lang w:val="nb-NO"/>
+        </w:rPr>
+      </w:pPr>
+      <w:r>
+        <w:rPr>
+          <w:noProof/>
+          <w:color w:val="000000" w:themeColor="text1"/>
+          <w:sz w:val="28"/>
+          <w:szCs w:val="28"/>
+          <w:lang w:val="nb-NO"/>
+        </w:rPr>
+        <w:drawing>
+          <wp:inline distT="0" distB="0" distL="0" distR="0" wp14:anchorId="3607FE25" wp14:editId="55DE47B8">
+            <wp:extent cx="5731510" cy="725805"/>
+            <wp:effectExtent l="0" t="0" r="0" b="0"/>
+            <wp:docPr id="486236368" name="Picture 2" descr="A computer screen with green and blue text&#10;&#10;Description automatically generated"/>
+            <wp:cNvGraphicFramePr>
+              <a:graphicFrameLocks xmlns:a="http://schemas.openxmlformats.org/drawingml/2006/main" noChangeAspect="1"/>
+            </wp:cNvGraphicFramePr>
+            <a:graphic xmlns:a="http://schemas.openxmlformats.org/drawingml/2006/main">
+              <a:graphicData uri="http://schemas.openxmlformats.org/drawingml/2006/picture">
+                <pic:pic xmlns:pic="http://schemas.openxmlformats.org/drawingml/2006/picture">
+                  <pic:nvPicPr>
+                    <pic:cNvPr id="486236368" name="Picture 2" descr="A computer screen with green and blue text&#10;&#10;Description automatically generated"/>
+                    <pic:cNvPicPr/>
+                  </pic:nvPicPr>
+                  <pic:blipFill>
+                    <a:blip r:embed="rId5" cstate="print">
+                      <a:extLst>
+                        <a:ext uri="{28A0092B-C50C-407E-A947-70E740481C1C}">
+                          <a14:useLocalDpi xmlns:a14="http://schemas.microsoft.com/office/drawing/2010/main" val="0"/>
+                        </a:ext>
+                      </a:extLst>
+                    </a:blip>
+                    <a:stretch>
+                      <a:fillRect/>
+                    </a:stretch>
+                  </pic:blipFill>
+                  <pic:spPr>
+                    <a:xfrm>
+                      <a:off x="0" y="0"/>
+                      <a:ext cx="5731510" cy="725805"/>
+                    </a:xfrm>
+                    <a:prstGeom prst="rect">
+                      <a:avLst/>
+                    </a:prstGeom>
+                  </pic:spPr>
+                </pic:pic>
+              </a:graphicData>
+            </a:graphic>
+          </wp:inline>
+        </w:drawing>
+      </w:r>
+    </w:p>
+    <w:p>
+      <w:pPr>
+        <w:rPr>
+          <w:sz w:val="28"/>
+          <w:szCs w:val="28"/>
+          <w:lang w:val="en-US"/>
+        </w:rPr>
+      </w:pPr>
+    </w:p>
+    <w:p>
+      <w:pPr>
+        <w:rPr>
+          <w:sz w:val="28"/>
+          <w:szCs w:val="28"/>
+          <w:lang w:val="en-US"/>
+        </w:rPr>
+      </w:pPr>
+      <w:proofErr w:type="gramStart"/>
+      <w:r>
+        <w:rPr>
+          <w:sz w:val="28"/>
+          <w:szCs w:val="28"/>
+          <w:lang w:val="en-US"/>
+        </w:rPr>
+        <w:t>This prints</w:t>
+      </w:r>
+      <w:proofErr w:type="gramEnd"/>
+      <w:r>
+        <w:rPr>
+          <w:sz w:val="28"/>
+          <w:szCs w:val="28"/>
+          <w:lang w:val="en-US"/>
+        </w:rPr>
+        <w:t>: Honey Badger and Giraffe</w:t>
+      </w:r>
+    </w:p>
+    <w:p>
+      <w:pPr>
+        <w:rPr>
+          <w:sz w:val="28"/>
+          <w:szCs w:val="28"/>
+          <w:lang w:val="en-US"/>
+        </w:rPr>
+      </w:pPr>
+    </w:p>
+    <w:p>
+      <w:pPr>
+        <w:rPr>
+          <w:color w:val="FF0000"/>
+          <w:sz w:val="28"/>
+          <w:szCs w:val="28"/>
+          <w:lang w:val="en-US"/>
+        </w:rPr>
+      </w:pPr>
+      <w:r>
+        <w:rPr>
+          <w:color w:val="FF0000"/>
+          <w:sz w:val="28"/>
+          <w:szCs w:val="28"/>
+          <w:lang w:val="en-US"/>
+        </w:rPr>
+        <w:t xml:space="preserve">Title method in python </w:t>
+      </w:r>
+      <w:r>
+        <w:rPr>
+          <w:color w:val="FF0000"/>
+          <w:sz w:val="28"/>
+          <w:szCs w:val="28"/>
+          <w:lang w:val="en-US"/>
+        </w:rPr>
+        <w:t xml:space="preserve">converts a string to what is called title case, where the first letter of each word in the string is capitalized, and the rest are lowercased. </w:t>
+      </w:r>
+    </w:p>
+    <w:p>
+      <w:pPr>
+        <w:rPr>
+          <w:sz w:val="28"/>
+          <w:szCs w:val="28"/>
+          <w:lang w:val="en-US"/>
+        </w:rPr>
+      </w:pPr>
+    </w:p>
+    <w:p>
+      <w:pPr>
+        <w:rPr>
+          <w:sz w:val="28"/>
+          <w:szCs w:val="28"/>
+          <w:lang w:val="en-US"/>
+        </w:rPr>
+      </w:pPr>
+    </w:p>
+    <w:p>
+      <w:pPr>
+        <w:rPr>
+          <w:sz w:val="28"/>
+          <w:szCs w:val="28"/>
+          <w:lang w:val="en-US"/>
+        </w:rPr>
+      </w:pPr>
+    </w:p>
+    <w:p>
+      <w:pPr>
+        <w:rPr>
+          <w:sz w:val="28"/>
+          <w:szCs w:val="28"/>
+          <w:lang w:val="en-US"/>
+        </w:rPr>
+      </w:pPr>
+    </w:p>
+    <w:p>
+      <w:pPr>
+        <w:rPr>
+          <w:sz w:val="28"/>
+          <w:szCs w:val="28"/>
+          <w:lang w:val="en-US"/>
+        </w:rPr>
+      </w:pPr>
+      <w:proofErr w:type="spellStart"/>
+      <w:r>
+        <w:rPr>
+          <w:sz w:val="28"/>
+          <w:szCs w:val="28"/>
+          <w:lang w:val="en-US"/>
+        </w:rPr>
+        <w:lastRenderedPageBreak/>
+        <w:t>Oppgave</w:t>
+      </w:r>
+      <w:proofErr w:type="spellEnd"/>
+      <w:r>
+        <w:rPr>
+          <w:sz w:val="28"/>
+          <w:szCs w:val="28"/>
+          <w:lang w:val="en-US"/>
+        </w:rPr>
+        <w:t xml:space="preserve"> 1.5</w:t>
+      </w:r>
+    </w:p>
+    <w:p>
+      <w:pPr>
+        <w:rPr>
+          <w:sz w:val="28"/>
+          <w:szCs w:val="28"/>
+          <w:lang w:val="en-US"/>
+        </w:rPr>
+      </w:pPr>
+    </w:p>
+    <w:p>
+      <w:pPr>
+        <w:rPr>
+          <w:sz w:val="28"/>
+          <w:szCs w:val="28"/>
+          <w:lang w:val="en-US"/>
+        </w:rPr>
+      </w:pPr>
+      <w:r>
+        <w:rPr>
+          <w:noProof/>
+          <w:sz w:val="28"/>
+          <w:szCs w:val="28"/>
+          <w:lang w:val="en-US"/>
+        </w:rPr>
+        <w:drawing>
+          <wp:inline distT="0" distB="0" distL="0" distR="0" wp14:anchorId="6A5B9E5D" wp14:editId="3B12ADD6">
+            <wp:extent cx="4025900" cy="2806700"/>
+            <wp:effectExtent l="0" t="0" r="0" b="0"/>
+            <wp:docPr id="512029900" name="Picture 3" descr="A screenshot of a computer&#10;&#10;Description automatically generated"/>
+            <wp:cNvGraphicFramePr>
+              <a:graphicFrameLocks xmlns:a="http://schemas.openxmlformats.org/drawingml/2006/main" noChangeAspect="1"/>
+            </wp:cNvGraphicFramePr>
+            <a:graphic xmlns:a="http://schemas.openxmlformats.org/drawingml/2006/main">
+              <a:graphicData uri="http://schemas.openxmlformats.org/drawingml/2006/picture">
+                <pic:pic xmlns:pic="http://schemas.openxmlformats.org/drawingml/2006/picture">
+                  <pic:nvPicPr>
+                    <pic:cNvPr id="512029900" name="Picture 3" descr="A screenshot of a computer&#10;&#10;Description automatically generated"/>
+                    <pic:cNvPicPr/>
+                  </pic:nvPicPr>
+                  <pic:blipFill>
+                    <a:blip r:embed="rId6">
+                      <a:extLst>
+                        <a:ext uri="{28A0092B-C50C-407E-A947-70E740481C1C}">
+                          <a14:useLocalDpi xmlns:a14="http://schemas.microsoft.com/office/drawing/2010/main" val="0"/>
+                        </a:ext>
+                      </a:extLst>
+                    </a:blip>
+                    <a:stretch>
+                      <a:fillRect/>
+                    </a:stretch>
+                  </pic:blipFill>
+                  <pic:spPr>
+                    <a:xfrm>
+                      <a:off x="0" y="0"/>
+                      <a:ext cx="4025900" cy="2806700"/>
+                    </a:xfrm>
+                    <a:prstGeom prst="rect">
+                      <a:avLst/>
+                    </a:prstGeom>
+                  </pic:spPr>
+                </pic:pic>
+              </a:graphicData>
+            </a:graphic>
+          </wp:inline>
+        </w:drawing>
+      </w:r>
+    </w:p>
+    <w:p>
+      <w:pPr>
+        <w:rPr>
+          <w:sz w:val="28"/>
+          <w:szCs w:val="28"/>
+          <w:lang w:val="en-US"/>
+        </w:rPr>
+      </w:pPr>
+    </w:p>
+    <w:p>
+      <w:pPr>
+        <w:rPr>
+          <w:sz w:val="28"/>
+          <w:szCs w:val="28"/>
+          <w:lang w:val="en-US"/>
+        </w:rPr>
+      </w:pPr>
+    </w:p>
+    <w:p>
+      <w:pPr>
+        <w:rPr>
+          <w:sz w:val="28"/>
+          <w:szCs w:val="28"/>
+          <w:lang w:val="en-US"/>
+        </w:rPr>
+      </w:pPr>
+      <w:proofErr w:type="gramStart"/>
+      <w:r>
+        <w:rPr>
+          <w:sz w:val="28"/>
+          <w:szCs w:val="28"/>
+          <w:lang w:val="en-US"/>
+        </w:rPr>
+        <w:t>This prints</w:t>
+      </w:r>
+      <w:proofErr w:type="gramEnd"/>
+      <w:r>
+        <w:rPr>
+          <w:sz w:val="28"/>
+          <w:szCs w:val="28"/>
+          <w:lang w:val="en-US"/>
+        </w:rPr>
+        <w:t>: 8</w:t>
+      </w:r>
+    </w:p>
+    <w:p>
+      <w:pPr>
+        <w:rPr>
+          <w:sz w:val="28"/>
+          <w:szCs w:val="28"/>
+          <w:lang w:val="en-US"/>
+        </w:rPr>
+      </w:pPr>
+    </w:p>
+    <w:p>
+      <w:pPr>
+        <w:rPr>
+          <w:sz w:val="28"/>
+          <w:szCs w:val="28"/>
+          <w:lang w:val="en-US"/>
+        </w:rPr>
+      </w:pPr>
+      <w:proofErr w:type="spellStart"/>
+      <w:r>
+        <w:rPr>
+          <w:sz w:val="28"/>
+          <w:szCs w:val="28"/>
+          <w:lang w:val="en-US"/>
+        </w:rPr>
+        <w:t>Oppgave</w:t>
+      </w:r>
+      <w:proofErr w:type="spellEnd"/>
+      <w:r>
+        <w:rPr>
+          <w:sz w:val="28"/>
+          <w:szCs w:val="28"/>
+          <w:lang w:val="en-US"/>
+        </w:rPr>
+        <w:t xml:space="preserve"> 1.6</w:t>
+      </w:r>
+    </w:p>
+    <w:p>
+      <w:pPr>
+        <w:rPr>
+          <w:sz w:val="28"/>
+          <w:szCs w:val="28"/>
+          <w:lang w:val="en-US"/>
+        </w:rPr>
+      </w:pPr>
+    </w:p>
+    <w:p>
+      <w:pPr>
+        <w:rPr>
+          <w:sz w:val="28"/>
+          <w:szCs w:val="28"/>
+          <w:lang w:val="en-US"/>
+        </w:rPr>
+      </w:pPr>
+      <w:r>
+        <w:rPr>
+          <w:noProof/>
+          <w:sz w:val="28"/>
+          <w:szCs w:val="28"/>
+          <w:lang w:val="en-US"/>
+        </w:rPr>
+        <w:drawing>
+          <wp:inline distT="0" distB="0" distL="0" distR="0" wp14:anchorId="792DCA97" wp14:editId="73380099">
+            <wp:extent cx="5731510" cy="2698750"/>
+            <wp:effectExtent l="0" t="0" r="0" b="6350"/>
+            <wp:docPr id="316572395" name="Picture 4" descr="A screenshot of a computer&#10;&#10;Description automatically generated"/>
+            <wp:cNvGraphicFramePr>
+              <a:graphicFrameLocks xmlns:a="http://schemas.openxmlformats.org/drawingml/2006/main" noChangeAspect="1"/>
+            </wp:cNvGraphicFramePr>
+            <a:graphic xmlns:a="http://schemas.openxmlformats.org/drawingml/2006/main">
+              <a:graphicData uri="http://schemas.openxmlformats.org/drawingml/2006/picture">
+                <pic:pic xmlns:pic="http://schemas.openxmlformats.org/drawingml/2006/picture">
+                  <pic:nvPicPr>
+                    <pic:cNvPr id="316572395" name="Picture 4" descr="A screenshot of a computer&#10;&#10;Description automatically generated"/>
+                    <pic:cNvPicPr/>
+                  </pic:nvPicPr>
+                  <pic:blipFill>
+                    <a:blip r:embed="rId7">
+                      <a:extLst>
+                        <a:ext uri="{28A0092B-C50C-407E-A947-70E740481C1C}">
+                          <a14:useLocalDpi xmlns:a14="http://schemas.microsoft.com/office/drawing/2010/main" val="0"/>
+                        </a:ext>
+                      </a:extLst>
+                    </a:blip>
+                    <a:stretch>
+                      <a:fillRect/>
+                    </a:stretch>
+                  </pic:blipFill>
+                  <pic:spPr>
+                    <a:xfrm>
+                      <a:off x="0" y="0"/>
+                      <a:ext cx="5731510" cy="2698750"/>
+                    </a:xfrm>
+                    <a:prstGeom prst="rect">
+                      <a:avLst/>
+                    </a:prstGeom>
+                  </pic:spPr>
+                </pic:pic>
+              </a:graphicData>
+            </a:graphic>
+          </wp:inline>
+        </w:drawing>
+      </w:r>
+    </w:p>
+    <w:p>
+      <w:pPr>
+        <w:rPr>
+          <w:sz w:val="28"/>
+          <w:szCs w:val="28"/>
+          <w:lang w:val="en-US"/>
+        </w:rPr>
+      </w:pPr>
+    </w:p>
+    <w:p>
+      <w:pPr>
+        <w:rPr>
+          <w:sz w:val="28"/>
+          <w:szCs w:val="28"/>
+          <w:lang w:val="en-US"/>
+        </w:rPr>
+      </w:pPr>
+      <w:proofErr w:type="gramStart"/>
+      <w:r>
+        <w:rPr>
+          <w:sz w:val="28"/>
+          <w:szCs w:val="28"/>
+          <w:lang w:val="en-US"/>
+        </w:rPr>
+        <w:t>This prints</w:t>
+      </w:r>
+      <w:proofErr w:type="gramEnd"/>
+      <w:r>
+        <w:rPr>
+          <w:sz w:val="28"/>
+          <w:szCs w:val="28"/>
+          <w:lang w:val="en-US"/>
+        </w:rPr>
+        <w:t xml:space="preserve">: ape and elephant. </w:t>
+      </w:r>
+    </w:p>
+    <w:p>
+      <w:pPr>
+        <w:rPr>
+          <w:sz w:val="28"/>
+          <w:szCs w:val="28"/>
+          <w:lang w:val="en-US"/>
+        </w:rPr>
+      </w:pPr>
+    </w:p>
+    <w:p>
+      <w:pPr>
+        <w:rPr>
+          <w:color w:val="FF0000"/>
+          <w:sz w:val="28"/>
+          <w:szCs w:val="28"/>
+          <w:lang w:val="en-US"/>
+        </w:rPr>
+      </w:pPr>
+      <w:r>
+        <w:rPr>
+          <w:color w:val="FF0000"/>
+          <w:sz w:val="28"/>
+          <w:szCs w:val="28"/>
+          <w:lang w:val="en-US"/>
+        </w:rPr>
+        <w:t>[:2] slices the list and keeps only the first two elements (at index 0 and 1).</w:t>
+      </w:r>
+    </w:p>
+    <w:p>
+      <w:pPr>
+        <w:rPr>
+          <w:color w:val="FF0000"/>
+          <w:sz w:val="28"/>
+          <w:szCs w:val="28"/>
+          <w:lang w:val="en-US"/>
+        </w:rPr>
+      </w:pPr>
+      <w:r>
+        <w:rPr>
+          <w:color w:val="FF0000"/>
+          <w:sz w:val="28"/>
+          <w:szCs w:val="28"/>
+          <w:lang w:val="en-US"/>
+        </w:rPr>
+        <w:t xml:space="preserve">So </w:t>
+      </w:r>
+      <w:proofErr w:type="gramStart"/>
+      <w:r>
+        <w:rPr>
+          <w:color w:val="FF0000"/>
+          <w:sz w:val="28"/>
+          <w:szCs w:val="28"/>
+          <w:lang w:val="en-US"/>
+        </w:rPr>
+        <w:t>basically</w:t>
+      </w:r>
+      <w:proofErr w:type="gramEnd"/>
+      <w:r>
+        <w:rPr>
+          <w:color w:val="FF0000"/>
+          <w:sz w:val="28"/>
+          <w:szCs w:val="28"/>
+          <w:lang w:val="en-US"/>
+        </w:rPr>
+        <w:t xml:space="preserve"> this syntax means “start from the beginning of the list and go up to (but not including) the element at index 2. </w:t>
+      </w:r>
+    </w:p>
+    <w:p>
+      <w:pPr>
+        <w:rPr>
+          <w:color w:val="FF0000"/>
+          <w:sz w:val="28"/>
+          <w:szCs w:val="28"/>
+          <w:lang w:val="en-US"/>
+        </w:rPr>
+      </w:pPr>
+    </w:p>
+    <w:p>
+      <w:pPr>
+        <w:rPr>
+          <w:color w:val="000000" w:themeColor="text1"/>
+          <w:sz w:val="28"/>
+          <w:szCs w:val="28"/>
+          <w:lang w:val="en-US"/>
+        </w:rPr>
+      </w:pPr>
+      <w:proofErr w:type="spellStart"/>
+      <w:r>
+        <w:rPr>
+          <w:color w:val="000000" w:themeColor="text1"/>
+          <w:sz w:val="28"/>
+          <w:szCs w:val="28"/>
+          <w:lang w:val="en-US"/>
+        </w:rPr>
+        <w:lastRenderedPageBreak/>
+        <w:t>Oppgave</w:t>
+      </w:r>
+      <w:proofErr w:type="spellEnd"/>
+      <w:r>
+        <w:rPr>
+          <w:color w:val="000000" w:themeColor="text1"/>
+          <w:sz w:val="28"/>
+          <w:szCs w:val="28"/>
+          <w:lang w:val="en-US"/>
+        </w:rPr>
+        <w:t xml:space="preserve"> 1.7</w:t>
+      </w:r>
+    </w:p>
+    <w:p>
+      <w:pPr>
+        <w:rPr>
+          <w:color w:val="000000" w:themeColor="text1"/>
+          <w:sz w:val="28"/>
+          <w:szCs w:val="28"/>
+          <w:lang w:val="en-US"/>
+        </w:rPr>
+      </w:pPr>
+    </w:p>
+    <w:p>
+      <w:pPr>
+        <w:rPr>
+          <w:color w:val="000000" w:themeColor="text1"/>
           <w:sz w:val="28"/>
           <w:szCs w:val="28"/>
           <w:lang w:val="en-US"/>
@@ -1413,6 +2304,59 @@
     <w:semiHidden/>
     <w:unhideWhenUsed/>
   </w:style>
+  <w:style w:type="paragraph" w:styleId="HTMLPreformatted">
+    <w:name w:val="HTML Preformatted"/>
+    <w:basedOn w:val="Normal"/>
+    <w:link w:val="HTMLPreformattedChar"/>
+    <w:uiPriority w:val="99"/>
+    <w:semiHidden/>
+    <w:unhideWhenUsed/>
+    <w:rsid w:val="0059646B"/>
+    <w:pPr>
+      <w:tabs>
+        <w:tab w:val="left" w:pos="916"/>
+        <w:tab w:val="left" w:pos="1832"/>
+        <w:tab w:val="left" w:pos="2748"/>
+        <w:tab w:val="left" w:pos="3664"/>
+        <w:tab w:val="left" w:pos="4580"/>
+        <w:tab w:val="left" w:pos="5496"/>
+        <w:tab w:val="left" w:pos="6412"/>
+        <w:tab w:val="left" w:pos="7328"/>
+        <w:tab w:val="left" w:pos="8244"/>
+        <w:tab w:val="left" w:pos="9160"/>
+        <w:tab w:val="left" w:pos="10076"/>
+        <w:tab w:val="left" w:pos="10992"/>
+        <w:tab w:val="left" w:pos="11908"/>
+        <w:tab w:val="left" w:pos="12824"/>
+        <w:tab w:val="left" w:pos="13740"/>
+        <w:tab w:val="left" w:pos="14656"/>
+      </w:tabs>
+    </w:pPr>
+    <w:rPr>
+      <w:rFonts w:ascii="Courier New" w:eastAsia="Times New Roman" w:hAnsi="Courier New" w:cs="Courier New"/>
+      <w:kern w:val="0"/>
+      <w:sz w:val="20"/>
+      <w:szCs w:val="20"/>
+      <w:lang w:eastAsia="en-GB"/>
+      <w14:ligatures w14:val="none"/>
+    </w:rPr>
+  </w:style>
+  <w:style w:type="character" w:customStyle="1" w:styleId="HTMLPreformattedChar">
+    <w:name w:val="HTML Preformatted Char"/>
+    <w:basedOn w:val="DefaultParagraphFont"/>
+    <w:link w:val="HTMLPreformatted"/>
+    <w:uiPriority w:val="99"/>
+    <w:semiHidden/>
+    <w:rsid w:val="0059646B"/>
+    <w:rPr>
+      <w:rFonts w:ascii="Courier New" w:eastAsia="Times New Roman" w:hAnsi="Courier New" w:cs="Courier New"/>
+      <w:kern w:val="0"/>
+      <w:sz w:val="20"/>
+      <w:szCs w:val="20"/>
+      <w:lang w:eastAsia="en-GB"/>
+      <w14:ligatures w14:val="none"/>
+    </w:rPr>
+  </w:style>
 </w:styles>
 </file>
 

</xml_diff>

<commit_message>
working and working and so on
</commit_message>
<xml_diff>
--- a/Oblig5/Oblig5_stefanbstrand_kodeforstaelse.docx
+++ b/Oblig5/Oblig5_stefanbstrand_kodeforstaelse.docx
@@ -1867,8 +1867,200 @@
           <w:lang w:val="en-US"/>
         </w:rPr>
       </w:pPr>
+      <w:r>
+        <w:rPr>
+          <w:noProof/>
+          <w:color w:val="000000" w:themeColor="text1"/>
+          <w:sz w:val="28"/>
+          <w:szCs w:val="28"/>
+          <w:lang w:val="en-US"/>
+        </w:rPr>
+        <w:drawing>
+          <wp:inline distT="0" distB="0" distL="0" distR="0" wp14:anchorId="507BB76B" wp14:editId="2E2DDEE4">
+            <wp:extent cx="5731510" cy="1908175"/>
+            <wp:effectExtent l="0" t="0" r="0" b="0"/>
+            <wp:docPr id="1468356585" name="Picture 5" descr="A screenshot of a computer&#10;&#10;Description automatically generated"/>
+            <wp:cNvGraphicFramePr>
+              <a:graphicFrameLocks xmlns:a="http://schemas.openxmlformats.org/drawingml/2006/main" noChangeAspect="1"/>
+            </wp:cNvGraphicFramePr>
+            <a:graphic xmlns:a="http://schemas.openxmlformats.org/drawingml/2006/main">
+              <a:graphicData uri="http://schemas.openxmlformats.org/drawingml/2006/picture">
+                <pic:pic xmlns:pic="http://schemas.openxmlformats.org/drawingml/2006/picture">
+                  <pic:nvPicPr>
+                    <pic:cNvPr id="1468356585" name="Picture 5" descr="A screenshot of a computer&#10;&#10;Description automatically generated"/>
+                    <pic:cNvPicPr/>
+                  </pic:nvPicPr>
+                  <pic:blipFill>
+                    <a:blip r:embed="rId8" cstate="print">
+                      <a:extLst>
+                        <a:ext uri="{28A0092B-C50C-407E-A947-70E740481C1C}">
+                          <a14:useLocalDpi xmlns:a14="http://schemas.microsoft.com/office/drawing/2010/main" val="0"/>
+                        </a:ext>
+                      </a:extLst>
+                    </a:blip>
+                    <a:stretch>
+                      <a:fillRect/>
+                    </a:stretch>
+                  </pic:blipFill>
+                  <pic:spPr>
+                    <a:xfrm>
+                      <a:off x="0" y="0"/>
+                      <a:ext cx="5731510" cy="1908175"/>
+                    </a:xfrm>
+                    <a:prstGeom prst="rect">
+                      <a:avLst/>
+                    </a:prstGeom>
+                  </pic:spPr>
+                </pic:pic>
+              </a:graphicData>
+            </a:graphic>
+          </wp:inline>
+        </w:drawing>
+      </w:r>
     </w:p>
     <w:p/>
+    <w:p>
+      <w:pPr>
+        <w:rPr>
+          <w:lang w:val="nb-NO"/>
+        </w:rPr>
+      </w:pPr>
+      <w:r>
+        <w:rPr>
+          <w:lang w:val="nb-NO"/>
+        </w:rPr>
+        <w:t xml:space="preserve">This </w:t>
+      </w:r>
+      <w:proofErr w:type="spellStart"/>
+      <w:r>
+        <w:rPr>
+          <w:lang w:val="nb-NO"/>
+        </w:rPr>
+        <w:t>prints</w:t>
+      </w:r>
+      <w:proofErr w:type="spellEnd"/>
+      <w:r>
+        <w:rPr>
+          <w:lang w:val="nb-NO"/>
+        </w:rPr>
+        <w:t xml:space="preserve">: </w:t>
+      </w:r>
+      <w:proofErr w:type="spellStart"/>
+      <w:r>
+        <w:rPr>
+          <w:lang w:val="nb-NO"/>
+        </w:rPr>
+        <w:t>cat</w:t>
+      </w:r>
+      <w:proofErr w:type="spellEnd"/>
+      <w:r>
+        <w:rPr>
+          <w:lang w:val="nb-NO"/>
+        </w:rPr>
+        <w:t xml:space="preserve"> and alligator</w:t>
+      </w:r>
+    </w:p>
+    <w:p>
+      <w:pPr>
+        <w:rPr>
+          <w:lang w:val="nb-NO"/>
+        </w:rPr>
+      </w:pPr>
+    </w:p>
+    <w:p>
+      <w:pPr>
+        <w:rPr>
+          <w:lang w:val="nb-NO"/>
+        </w:rPr>
+      </w:pPr>
+      <w:r>
+        <w:rPr>
+          <w:lang w:val="nb-NO"/>
+        </w:rPr>
+        <w:t>Oppgave 1.8</w:t>
+      </w:r>
+    </w:p>
+    <w:p>
+      <w:pPr>
+        <w:rPr>
+          <w:lang w:val="nb-NO"/>
+        </w:rPr>
+      </w:pPr>
+    </w:p>
+    <w:p>
+      <w:pPr>
+        <w:rPr>
+          <w:lang w:val="nb-NO"/>
+        </w:rPr>
+      </w:pPr>
+      <w:r>
+        <w:rPr>
+          <w:noProof/>
+          <w:lang w:val="nb-NO"/>
+        </w:rPr>
+        <w:drawing>
+          <wp:inline distT="0" distB="0" distL="0" distR="0" wp14:anchorId="024D16BE" wp14:editId="444602BE">
+            <wp:extent cx="5731510" cy="1666240"/>
+            <wp:effectExtent l="0" t="0" r="0" b="0"/>
+            <wp:docPr id="981887056" name="Picture 6" descr="A screenshot of a computer&#10;&#10;Description automatically generated"/>
+            <wp:cNvGraphicFramePr>
+              <a:graphicFrameLocks xmlns:a="http://schemas.openxmlformats.org/drawingml/2006/main" noChangeAspect="1"/>
+            </wp:cNvGraphicFramePr>
+            <a:graphic xmlns:a="http://schemas.openxmlformats.org/drawingml/2006/main">
+              <a:graphicData uri="http://schemas.openxmlformats.org/drawingml/2006/picture">
+                <pic:pic xmlns:pic="http://schemas.openxmlformats.org/drawingml/2006/picture">
+                  <pic:nvPicPr>
+                    <pic:cNvPr id="981887056" name="Picture 6" descr="A screenshot of a computer&#10;&#10;Description automatically generated"/>
+                    <pic:cNvPicPr/>
+                  </pic:nvPicPr>
+                  <pic:blipFill>
+                    <a:blip r:embed="rId9" cstate="print">
+                      <a:extLst>
+                        <a:ext uri="{28A0092B-C50C-407E-A947-70E740481C1C}">
+                          <a14:useLocalDpi xmlns:a14="http://schemas.microsoft.com/office/drawing/2010/main" val="0"/>
+                        </a:ext>
+                      </a:extLst>
+                    </a:blip>
+                    <a:stretch>
+                      <a:fillRect/>
+                    </a:stretch>
+                  </pic:blipFill>
+                  <pic:spPr>
+                    <a:xfrm>
+                      <a:off x="0" y="0"/>
+                      <a:ext cx="5731510" cy="1666240"/>
+                    </a:xfrm>
+                    <a:prstGeom prst="rect">
+                      <a:avLst/>
+                    </a:prstGeom>
+                  </pic:spPr>
+                </pic:pic>
+              </a:graphicData>
+            </a:graphic>
+          </wp:inline>
+        </w:drawing>
+      </w:r>
+    </w:p>
+    <w:p>
+      <w:pPr>
+        <w:rPr>
+          <w:lang w:val="nb-NO"/>
+        </w:rPr>
+      </w:pPr>
+    </w:p>
+    <w:p>
+      <w:pPr>
+        <w:rPr>
+          <w:lang w:val="en-US"/>
+        </w:rPr>
+      </w:pPr>
+      <w:r>
+        <w:rPr>
+          <w:lang w:val="en-US"/>
+        </w:rPr>
+        <w:t>This prints: Bread: 4, Milk: 3, Eggs: 1</w:t>
+      </w:r>
+    </w:p>
     <w:sectPr>
       <w:pgSz w:w="11906" w:h="16838"/>
       <w:pgMar w:top="1440" w:right="1440" w:bottom="1440" w:left="1440" w:header="708" w:footer="708" w:gutter="0"/>

</xml_diff>

<commit_message>
working and saving again and again
</commit_message>
<xml_diff>
--- a/Oblig5/Oblig5_stefanbstrand_kodeforstaelse.docx
+++ b/Oblig5/Oblig5_stefanbstrand_kodeforstaelse.docx
@@ -5,79 +5,75 @@
     <w:p>
       <w:pPr>
         <w:rPr>
-          <w:sz w:val="28"/>
-          <w:szCs w:val="28"/>
-          <w:lang w:val="nb-NO"/>
-        </w:rPr>
-      </w:pPr>
-      <w:proofErr w:type="spellStart"/>
-      <w:r>
-        <w:rPr>
-          <w:sz w:val="28"/>
-          <w:szCs w:val="28"/>
-          <w:lang w:val="nb-NO"/>
-        </w:rPr>
-        <w:t>Oblig</w:t>
-      </w:r>
-      <w:proofErr w:type="spellEnd"/>
-      <w:r>
-        <w:rPr>
-          <w:sz w:val="28"/>
-          <w:szCs w:val="28"/>
-          <w:lang w:val="nb-NO"/>
-        </w:rPr>
-        <w:t xml:space="preserve"> </w:t>
-      </w:r>
-      <w:r>
-        <w:rPr>
-          <w:sz w:val="28"/>
-          <w:szCs w:val="28"/>
-          <w:lang w:val="nb-NO"/>
-        </w:rPr>
-        <w:t>5</w:t>
-      </w:r>
-      <w:r>
-        <w:rPr>
-          <w:sz w:val="28"/>
-          <w:szCs w:val="28"/>
-          <w:lang w:val="nb-NO"/>
-        </w:rPr>
-        <w:t xml:space="preserve"> – Programmering 1</w:t>
-      </w:r>
-      <w:r>
-        <w:rPr>
-          <w:sz w:val="28"/>
-          <w:szCs w:val="28"/>
-          <w:lang w:val="nb-NO"/>
-        </w:rPr>
-        <w:t>.</w:t>
-      </w:r>
-    </w:p>
-    <w:p>
-      <w:pPr>
-        <w:rPr>
-          <w:sz w:val="28"/>
-          <w:szCs w:val="28"/>
-          <w:lang w:val="nb-NO"/>
-        </w:rPr>
-      </w:pPr>
-    </w:p>
-    <w:p>
-      <w:pPr>
-        <w:rPr>
           <w:b/>
           <w:bCs/>
           <w:sz w:val="28"/>
           <w:szCs w:val="28"/>
-          <w:lang w:val="nb-NO"/>
-        </w:rPr>
-      </w:pPr>
+          <w:u w:val="single"/>
+          <w:lang w:val="nb-NO"/>
+        </w:rPr>
+      </w:pPr>
+      <w:proofErr w:type="spellStart"/>
       <w:r>
         <w:rPr>
           <w:b/>
           <w:bCs/>
           <w:sz w:val="28"/>
           <w:szCs w:val="28"/>
+          <w:u w:val="single"/>
+          <w:lang w:val="nb-NO"/>
+        </w:rPr>
+        <w:t>Oblig</w:t>
+      </w:r>
+      <w:proofErr w:type="spellEnd"/>
+      <w:r>
+        <w:rPr>
+          <w:b/>
+          <w:bCs/>
+          <w:sz w:val="28"/>
+          <w:szCs w:val="28"/>
+          <w:u w:val="single"/>
+          <w:lang w:val="nb-NO"/>
+        </w:rPr>
+        <w:t xml:space="preserve"> 5 – Programmering 1</w:t>
+      </w:r>
+      <w:r>
+        <w:rPr>
+          <w:b/>
+          <w:bCs/>
+          <w:sz w:val="28"/>
+          <w:szCs w:val="28"/>
+          <w:u w:val="single"/>
+          <w:lang w:val="nb-NO"/>
+        </w:rPr>
+        <w:t>.</w:t>
+      </w:r>
+    </w:p>
+    <w:p>
+      <w:pPr>
+        <w:rPr>
+          <w:sz w:val="28"/>
+          <w:szCs w:val="28"/>
+          <w:lang w:val="nb-NO"/>
+        </w:rPr>
+      </w:pPr>
+    </w:p>
+    <w:p>
+      <w:pPr>
+        <w:rPr>
+          <w:b/>
+          <w:bCs/>
+          <w:sz w:val="28"/>
+          <w:szCs w:val="28"/>
+          <w:lang w:val="nb-NO"/>
+        </w:rPr>
+      </w:pPr>
+      <w:r>
+        <w:rPr>
+          <w:b/>
+          <w:bCs/>
+          <w:sz w:val="28"/>
+          <w:szCs w:val="28"/>
           <w:lang w:val="nb-NO"/>
         </w:rPr>
         <w:t>Oppgave 1.1</w:t>
@@ -920,6 +916,8 @@
     <w:p>
       <w:pPr>
         <w:rPr>
+          <w:b/>
+          <w:bCs/>
           <w:color w:val="000000" w:themeColor="text1"/>
           <w:sz w:val="28"/>
           <w:szCs w:val="28"/>
@@ -929,6 +927,8 @@
       <w:proofErr w:type="spellStart"/>
       <w:r>
         <w:rPr>
+          <w:b/>
+          <w:bCs/>
           <w:color w:val="000000" w:themeColor="text1"/>
           <w:sz w:val="28"/>
           <w:szCs w:val="28"/>
@@ -939,6 +939,8 @@
       <w:proofErr w:type="spellEnd"/>
       <w:r>
         <w:rPr>
+          <w:b/>
+          <w:bCs/>
           <w:color w:val="000000" w:themeColor="text1"/>
           <w:sz w:val="28"/>
           <w:szCs w:val="28"/>
@@ -1266,6 +1268,8 @@
     <w:p>
       <w:pPr>
         <w:rPr>
+          <w:b/>
+          <w:bCs/>
           <w:color w:val="000000" w:themeColor="text1"/>
           <w:sz w:val="28"/>
           <w:szCs w:val="28"/>
@@ -1274,6 +1278,8 @@
       </w:pPr>
       <w:r>
         <w:rPr>
+          <w:b/>
+          <w:bCs/>
           <w:color w:val="000000" w:themeColor="text1"/>
           <w:sz w:val="28"/>
           <w:szCs w:val="28"/>
@@ -1464,6 +1470,8 @@
     <w:p>
       <w:pPr>
         <w:rPr>
+          <w:b/>
+          <w:bCs/>
           <w:sz w:val="28"/>
           <w:szCs w:val="28"/>
           <w:lang w:val="en-US"/>
@@ -1472,6 +1480,8 @@
       <w:proofErr w:type="spellStart"/>
       <w:r>
         <w:rPr>
+          <w:b/>
+          <w:bCs/>
           <w:sz w:val="28"/>
           <w:szCs w:val="28"/>
           <w:lang w:val="en-US"/>
@@ -1482,6 +1492,8 @@
       <w:proofErr w:type="spellEnd"/>
       <w:r>
         <w:rPr>
+          <w:b/>
+          <w:bCs/>
           <w:sz w:val="28"/>
           <w:szCs w:val="28"/>
           <w:lang w:val="en-US"/>
@@ -1613,6 +1625,8 @@
     <w:p>
       <w:pPr>
         <w:rPr>
+          <w:b/>
+          <w:bCs/>
           <w:sz w:val="28"/>
           <w:szCs w:val="28"/>
           <w:lang w:val="en-US"/>
@@ -1621,6 +1635,8 @@
       <w:proofErr w:type="spellStart"/>
       <w:r>
         <w:rPr>
+          <w:b/>
+          <w:bCs/>
           <w:sz w:val="28"/>
           <w:szCs w:val="28"/>
           <w:lang w:val="en-US"/>
@@ -1630,6 +1646,8 @@
       <w:proofErr w:type="spellEnd"/>
       <w:r>
         <w:rPr>
+          <w:b/>
+          <w:bCs/>
           <w:sz w:val="28"/>
           <w:szCs w:val="28"/>
           <w:lang w:val="en-US"/>
@@ -1820,6 +1838,8 @@
     <w:p>
       <w:pPr>
         <w:rPr>
+          <w:b/>
+          <w:bCs/>
           <w:color w:val="000000" w:themeColor="text1"/>
           <w:sz w:val="28"/>
           <w:szCs w:val="28"/>
@@ -1829,6 +1849,8 @@
       <w:proofErr w:type="spellStart"/>
       <w:r>
         <w:rPr>
+          <w:b/>
+          <w:bCs/>
           <w:color w:val="000000" w:themeColor="text1"/>
           <w:sz w:val="28"/>
           <w:szCs w:val="28"/>
@@ -1840,6 +1862,8 @@
       <w:proofErr w:type="spellEnd"/>
       <w:r>
         <w:rPr>
+          <w:b/>
+          <w:bCs/>
           <w:color w:val="000000" w:themeColor="text1"/>
           <w:sz w:val="28"/>
           <w:szCs w:val="28"/>
@@ -1970,11 +1994,15 @@
     <w:p>
       <w:pPr>
         <w:rPr>
-          <w:lang w:val="nb-NO"/>
-        </w:rPr>
-      </w:pPr>
-      <w:r>
-        <w:rPr>
+          <w:b/>
+          <w:bCs/>
+          <w:lang w:val="nb-NO"/>
+        </w:rPr>
+      </w:pPr>
+      <w:r>
+        <w:rPr>
+          <w:b/>
+          <w:bCs/>
           <w:lang w:val="nb-NO"/>
         </w:rPr>
         <w:t>Oppgave 1.8</w:t>
@@ -1983,6 +2011,8 @@
     <w:p>
       <w:pPr>
         <w:rPr>
+          <w:b/>
+          <w:bCs/>
           <w:lang w:val="nb-NO"/>
         </w:rPr>
       </w:pPr>
@@ -2054,12 +2084,247 @@
           <w:lang w:val="en-US"/>
         </w:rPr>
       </w:pPr>
-      <w:r>
-        <w:rPr>
-          <w:lang w:val="en-US"/>
-        </w:rPr>
-        <w:t>This prints: Bread: 4, Milk: 3, Eggs: 1</w:t>
-      </w:r>
+      <w:proofErr w:type="gramStart"/>
+      <w:r>
+        <w:rPr>
+          <w:lang w:val="en-US"/>
+        </w:rPr>
+        <w:t>This prints</w:t>
+      </w:r>
+      <w:proofErr w:type="gramEnd"/>
+      <w:r>
+        <w:rPr>
+          <w:lang w:val="en-US"/>
+        </w:rPr>
+        <w:t>: Bread: 4, Milk: 3, Eggs: 1</w:t>
+      </w:r>
+    </w:p>
+    <w:p>
+      <w:pPr>
+        <w:rPr>
+          <w:lang w:val="en-US"/>
+        </w:rPr>
+      </w:pPr>
+    </w:p>
+    <w:p>
+      <w:pPr>
+        <w:rPr>
+          <w:b/>
+          <w:bCs/>
+          <w:lang w:val="en-US"/>
+        </w:rPr>
+      </w:pPr>
+    </w:p>
+    <w:p>
+      <w:pPr>
+        <w:rPr>
+          <w:b/>
+          <w:bCs/>
+          <w:lang w:val="en-US"/>
+        </w:rPr>
+      </w:pPr>
+      <w:proofErr w:type="spellStart"/>
+      <w:r>
+        <w:rPr>
+          <w:b/>
+          <w:bCs/>
+          <w:lang w:val="en-US"/>
+        </w:rPr>
+        <w:t>Oppgave</w:t>
+      </w:r>
+      <w:proofErr w:type="spellEnd"/>
+      <w:r>
+        <w:rPr>
+          <w:b/>
+          <w:bCs/>
+          <w:lang w:val="en-US"/>
+        </w:rPr>
+        <w:t xml:space="preserve"> 1.9</w:t>
+      </w:r>
+    </w:p>
+    <w:p>
+      <w:pPr>
+        <w:rPr>
+          <w:lang w:val="en-US"/>
+        </w:rPr>
+      </w:pPr>
+    </w:p>
+    <w:p>
+      <w:pPr>
+        <w:rPr>
+          <w:lang w:val="en-US"/>
+        </w:rPr>
+      </w:pPr>
+      <w:r>
+        <w:rPr>
+          <w:noProof/>
+          <w:lang w:val="en-US"/>
+        </w:rPr>
+        <w:drawing>
+          <wp:inline distT="0" distB="0" distL="0" distR="0" wp14:anchorId="4C0A7536" wp14:editId="06617EA3">
+            <wp:extent cx="3784600" cy="1968500"/>
+            <wp:effectExtent l="0" t="0" r="0" b="0"/>
+            <wp:docPr id="1362105365" name="Picture 7" descr="A screenshot of a computer&#10;&#10;Description automatically generated"/>
+            <wp:cNvGraphicFramePr>
+              <a:graphicFrameLocks xmlns:a="http://schemas.openxmlformats.org/drawingml/2006/main" noChangeAspect="1"/>
+            </wp:cNvGraphicFramePr>
+            <a:graphic xmlns:a="http://schemas.openxmlformats.org/drawingml/2006/main">
+              <a:graphicData uri="http://schemas.openxmlformats.org/drawingml/2006/picture">
+                <pic:pic xmlns:pic="http://schemas.openxmlformats.org/drawingml/2006/picture">
+                  <pic:nvPicPr>
+                    <pic:cNvPr id="1362105365" name="Picture 7" descr="A screenshot of a computer&#10;&#10;Description automatically generated"/>
+                    <pic:cNvPicPr/>
+                  </pic:nvPicPr>
+                  <pic:blipFill>
+                    <a:blip r:embed="rId10">
+                      <a:extLst>
+                        <a:ext uri="{28A0092B-C50C-407E-A947-70E740481C1C}">
+                          <a14:useLocalDpi xmlns:a14="http://schemas.microsoft.com/office/drawing/2010/main" val="0"/>
+                        </a:ext>
+                      </a:extLst>
+                    </a:blip>
+                    <a:stretch>
+                      <a:fillRect/>
+                    </a:stretch>
+                  </pic:blipFill>
+                  <pic:spPr>
+                    <a:xfrm>
+                      <a:off x="0" y="0"/>
+                      <a:ext cx="3784600" cy="1968500"/>
+                    </a:xfrm>
+                    <a:prstGeom prst="rect">
+                      <a:avLst/>
+                    </a:prstGeom>
+                  </pic:spPr>
+                </pic:pic>
+              </a:graphicData>
+            </a:graphic>
+          </wp:inline>
+        </w:drawing>
+      </w:r>
+    </w:p>
+    <w:p>
+      <w:pPr>
+        <w:rPr>
+          <w:lang w:val="en-US"/>
+        </w:rPr>
+      </w:pPr>
+    </w:p>
+    <w:p>
+      <w:pPr>
+        <w:rPr>
+          <w:lang w:val="en-US"/>
+        </w:rPr>
+      </w:pPr>
+      <w:r>
+        <w:rPr>
+          <w:lang w:val="en-US"/>
+        </w:rPr>
+        <w:t>This prints in first instance: 6</w:t>
+      </w:r>
+    </w:p>
+    <w:p>
+      <w:pPr>
+        <w:rPr>
+          <w:lang w:val="en-US"/>
+        </w:rPr>
+      </w:pPr>
+    </w:p>
+    <w:p>
+      <w:pPr>
+        <w:rPr>
+          <w:lang w:val="en-US"/>
+        </w:rPr>
+      </w:pPr>
+    </w:p>
+    <w:p>
+      <w:pPr>
+        <w:rPr>
+          <w:lang w:val="en-US"/>
+        </w:rPr>
+      </w:pPr>
+      <w:r>
+        <w:rPr>
+          <w:noProof/>
+          <w:lang w:val="en-US"/>
+        </w:rPr>
+        <w:lastRenderedPageBreak/>
+        <w:drawing>
+          <wp:inline distT="0" distB="0" distL="0" distR="0" wp14:anchorId="1943D4FF" wp14:editId="5976089E">
+            <wp:extent cx="2514600" cy="1752600"/>
+            <wp:effectExtent l="0" t="0" r="0" b="0"/>
+            <wp:docPr id="1117034070" name="Picture 8" descr="A screenshot of a computer&#10;&#10;Description automatically generated"/>
+            <wp:cNvGraphicFramePr>
+              <a:graphicFrameLocks xmlns:a="http://schemas.openxmlformats.org/drawingml/2006/main" noChangeAspect="1"/>
+            </wp:cNvGraphicFramePr>
+            <a:graphic xmlns:a="http://schemas.openxmlformats.org/drawingml/2006/main">
+              <a:graphicData uri="http://schemas.openxmlformats.org/drawingml/2006/picture">
+                <pic:pic xmlns:pic="http://schemas.openxmlformats.org/drawingml/2006/picture">
+                  <pic:nvPicPr>
+                    <pic:cNvPr id="1117034070" name="Picture 8" descr="A screenshot of a computer&#10;&#10;Description automatically generated"/>
+                    <pic:cNvPicPr/>
+                  </pic:nvPicPr>
+                  <pic:blipFill>
+                    <a:blip r:embed="rId11">
+                      <a:extLst>
+                        <a:ext uri="{28A0092B-C50C-407E-A947-70E740481C1C}">
+                          <a14:useLocalDpi xmlns:a14="http://schemas.microsoft.com/office/drawing/2010/main" val="0"/>
+                        </a:ext>
+                      </a:extLst>
+                    </a:blip>
+                    <a:stretch>
+                      <a:fillRect/>
+                    </a:stretch>
+                  </pic:blipFill>
+                  <pic:spPr>
+                    <a:xfrm>
+                      <a:off x="0" y="0"/>
+                      <a:ext cx="2514600" cy="1752600"/>
+                    </a:xfrm>
+                    <a:prstGeom prst="rect">
+                      <a:avLst/>
+                    </a:prstGeom>
+                  </pic:spPr>
+                </pic:pic>
+              </a:graphicData>
+            </a:graphic>
+          </wp:inline>
+        </w:drawing>
+      </w:r>
+    </w:p>
+    <w:p>
+      <w:pPr>
+        <w:rPr>
+          <w:lang w:val="en-US"/>
+        </w:rPr>
+      </w:pPr>
+    </w:p>
+    <w:p>
+      <w:pPr>
+        <w:rPr>
+          <w:lang w:val="en-US"/>
+        </w:rPr>
+      </w:pPr>
+      <w:r>
+        <w:rPr>
+          <w:lang w:val="en-US"/>
+        </w:rPr>
+        <w:t>This prints in second instance: 10</w:t>
+      </w:r>
+    </w:p>
+    <w:p>
+      <w:pPr>
+        <w:rPr>
+          <w:lang w:val="en-US"/>
+        </w:rPr>
+      </w:pPr>
+    </w:p>
+    <w:p>
+      <w:pPr>
+        <w:rPr>
+          <w:lang w:val="en-US"/>
+        </w:rPr>
+      </w:pPr>
     </w:p>
     <w:sectPr>
       <w:pgSz w:w="11906" w:h="16838"/>

</xml_diff>

<commit_message>
working and saving again
</commit_message>
<xml_diff>
--- a/Oblig5/Oblig5_stefanbstrand_kodeforstaelse.docx
+++ b/Oblig5/Oblig5_stefanbstrand_kodeforstaelse.docx
@@ -13,7 +13,6 @@
           <w:lang w:val="nb-NO"/>
         </w:rPr>
       </w:pPr>
-      <w:proofErr w:type="spellStart"/>
       <w:r>
         <w:rPr>
           <w:b/>
@@ -23,9 +22,8 @@
           <w:u w:val="single"/>
           <w:lang w:val="nb-NO"/>
         </w:rPr>
-        <w:t>Oblig</w:t>
-      </w:r>
-      <w:proofErr w:type="spellEnd"/>
+        <w:t>Oblig 5 – Programmering 1</w:t>
+      </w:r>
       <w:r>
         <w:rPr>
           <w:b/>
@@ -35,17 +33,6 @@
           <w:u w:val="single"/>
           <w:lang w:val="nb-NO"/>
         </w:rPr>
-        <w:t xml:space="preserve"> 5 – Programmering 1</w:t>
-      </w:r>
-      <w:r>
-        <w:rPr>
-          <w:b/>
-          <w:bCs/>
-          <w:sz w:val="28"/>
-          <w:szCs w:val="28"/>
-          <w:u w:val="single"/>
-          <w:lang w:val="nb-NO"/>
-        </w:rPr>
         <w:t>.</w:t>
       </w:r>
     </w:p>
@@ -156,77 +143,39 @@
           <w:lang w:val="nb-NO"/>
         </w:rPr>
       </w:pPr>
-      <w:proofErr w:type="spellStart"/>
-      <w:proofErr w:type="gramStart"/>
-      <w:r>
-        <w:rPr>
-          <w:sz w:val="28"/>
-          <w:szCs w:val="28"/>
-          <w:lang w:val="nb-NO"/>
-        </w:rPr>
-        <w:t>print</w:t>
-      </w:r>
-      <w:proofErr w:type="spellEnd"/>
-      <w:r>
-        <w:rPr>
-          <w:sz w:val="28"/>
-          <w:szCs w:val="28"/>
-          <w:lang w:val="nb-NO"/>
-        </w:rPr>
-        <w:t>(</w:t>
-      </w:r>
-      <w:proofErr w:type="gramEnd"/>
-      <w:r>
-        <w:rPr>
-          <w:sz w:val="28"/>
-          <w:szCs w:val="28"/>
-          <w:lang w:val="nb-NO"/>
-        </w:rPr>
-        <w:t>c ** 2)</w:t>
-      </w:r>
-    </w:p>
-    <w:p>
-      <w:pPr>
-        <w:rPr>
-          <w:sz w:val="28"/>
-          <w:szCs w:val="28"/>
-          <w:lang w:val="nb-NO"/>
-        </w:rPr>
-      </w:pPr>
-    </w:p>
-    <w:p>
-      <w:pPr>
-        <w:rPr>
-          <w:sz w:val="28"/>
-          <w:szCs w:val="28"/>
-          <w:lang w:val="nb-NO"/>
-        </w:rPr>
-      </w:pPr>
-      <w:r>
-        <w:rPr>
-          <w:sz w:val="28"/>
-          <w:szCs w:val="28"/>
-          <w:lang w:val="nb-NO"/>
-        </w:rPr>
-        <w:t xml:space="preserve">This </w:t>
-      </w:r>
-      <w:proofErr w:type="spellStart"/>
-      <w:r>
-        <w:rPr>
-          <w:sz w:val="28"/>
-          <w:szCs w:val="28"/>
-          <w:lang w:val="nb-NO"/>
-        </w:rPr>
-        <w:t>prints</w:t>
-      </w:r>
-      <w:proofErr w:type="spellEnd"/>
-      <w:r>
-        <w:rPr>
-          <w:sz w:val="28"/>
-          <w:szCs w:val="28"/>
-          <w:lang w:val="nb-NO"/>
-        </w:rPr>
-        <w:t>: 9</w:t>
+      <w:r>
+        <w:rPr>
+          <w:sz w:val="28"/>
+          <w:szCs w:val="28"/>
+          <w:lang w:val="nb-NO"/>
+        </w:rPr>
+        <w:t>print(c ** 2)</w:t>
+      </w:r>
+    </w:p>
+    <w:p>
+      <w:pPr>
+        <w:rPr>
+          <w:sz w:val="28"/>
+          <w:szCs w:val="28"/>
+          <w:lang w:val="nb-NO"/>
+        </w:rPr>
+      </w:pPr>
+    </w:p>
+    <w:p>
+      <w:pPr>
+        <w:rPr>
+          <w:sz w:val="28"/>
+          <w:szCs w:val="28"/>
+          <w:lang w:val="nb-NO"/>
+        </w:rPr>
+      </w:pPr>
+      <w:r>
+        <w:rPr>
+          <w:sz w:val="28"/>
+          <w:szCs w:val="28"/>
+          <w:lang w:val="nb-NO"/>
+        </w:rPr>
+        <w:t>This prints: 9</w:t>
       </w:r>
     </w:p>
     <w:p>
@@ -276,67 +225,39 @@
           <w:lang w:val="nb-NO"/>
         </w:rPr>
       </w:pPr>
-      <w:proofErr w:type="spellStart"/>
-      <w:r>
-        <w:rPr>
-          <w:sz w:val="28"/>
-          <w:szCs w:val="28"/>
-          <w:lang w:val="nb-NO"/>
-        </w:rPr>
-        <w:t>Numbers</w:t>
-      </w:r>
-      <w:proofErr w:type="spellEnd"/>
-      <w:r>
-        <w:rPr>
-          <w:sz w:val="28"/>
-          <w:szCs w:val="28"/>
-          <w:lang w:val="nb-NO"/>
-        </w:rPr>
-        <w:t xml:space="preserve"> = []</w:t>
-      </w:r>
-    </w:p>
-    <w:p>
-      <w:pPr>
-        <w:rPr>
-          <w:sz w:val="28"/>
-          <w:szCs w:val="28"/>
-          <w:lang w:val="nb-NO"/>
-        </w:rPr>
-      </w:pPr>
-    </w:p>
-    <w:p>
-      <w:pPr>
-        <w:rPr>
-          <w:sz w:val="28"/>
-          <w:szCs w:val="28"/>
-          <w:lang w:val="nb-NO"/>
-        </w:rPr>
-      </w:pPr>
-      <w:r>
-        <w:rPr>
-          <w:sz w:val="28"/>
-          <w:szCs w:val="28"/>
-          <w:lang w:val="nb-NO"/>
-        </w:rPr>
-        <w:t xml:space="preserve">for x in </w:t>
-      </w:r>
-      <w:proofErr w:type="gramStart"/>
-      <w:r>
-        <w:rPr>
-          <w:sz w:val="28"/>
-          <w:szCs w:val="28"/>
-          <w:lang w:val="nb-NO"/>
-        </w:rPr>
-        <w:t>range(</w:t>
-      </w:r>
-      <w:proofErr w:type="gramEnd"/>
-      <w:r>
-        <w:rPr>
-          <w:sz w:val="28"/>
-          <w:szCs w:val="28"/>
-          <w:lang w:val="nb-NO"/>
-        </w:rPr>
-        <w:t>5):</w:t>
+      <w:r>
+        <w:rPr>
+          <w:sz w:val="28"/>
+          <w:szCs w:val="28"/>
+          <w:lang w:val="nb-NO"/>
+        </w:rPr>
+        <w:t>Numbers = []</w:t>
+      </w:r>
+    </w:p>
+    <w:p>
+      <w:pPr>
+        <w:rPr>
+          <w:sz w:val="28"/>
+          <w:szCs w:val="28"/>
+          <w:lang w:val="nb-NO"/>
+        </w:rPr>
+      </w:pPr>
+    </w:p>
+    <w:p>
+      <w:pPr>
+        <w:rPr>
+          <w:sz w:val="28"/>
+          <w:szCs w:val="28"/>
+          <w:lang w:val="nb-NO"/>
+        </w:rPr>
+      </w:pPr>
+      <w:r>
+        <w:rPr>
+          <w:sz w:val="28"/>
+          <w:szCs w:val="28"/>
+          <w:lang w:val="nb-NO"/>
+        </w:rPr>
+        <w:t>for x in range(5):</w:t>
       </w:r>
     </w:p>
     <w:p>
@@ -354,78 +275,197 @@
           <w:lang w:val="nb-NO"/>
         </w:rPr>
         <w:tab/>
-      </w:r>
-      <w:proofErr w:type="spellStart"/>
-      <w:proofErr w:type="gramStart"/>
-      <w:r>
-        <w:rPr>
-          <w:sz w:val="28"/>
-          <w:szCs w:val="28"/>
-          <w:lang w:val="nb-NO"/>
-        </w:rPr>
-        <w:t>numbers.append</w:t>
-      </w:r>
-      <w:proofErr w:type="spellEnd"/>
-      <w:proofErr w:type="gramEnd"/>
-      <w:r>
-        <w:rPr>
-          <w:sz w:val="28"/>
-          <w:szCs w:val="28"/>
-          <w:lang w:val="nb-NO"/>
-        </w:rPr>
-        <w:t>(x)</w:t>
-      </w:r>
-    </w:p>
-    <w:p>
-      <w:pPr>
-        <w:rPr>
-          <w:sz w:val="28"/>
-          <w:szCs w:val="28"/>
-          <w:lang w:val="nb-NO"/>
-        </w:rPr>
-      </w:pPr>
-    </w:p>
-    <w:p>
-      <w:pPr>
-        <w:rPr>
-          <w:sz w:val="28"/>
-          <w:szCs w:val="28"/>
-          <w:lang w:val="nb-NO"/>
-        </w:rPr>
-      </w:pPr>
-      <w:proofErr w:type="spellStart"/>
-      <w:r>
-        <w:rPr>
-          <w:sz w:val="28"/>
-          <w:szCs w:val="28"/>
-          <w:lang w:val="nb-NO"/>
-        </w:rPr>
-        <w:t>print</w:t>
-      </w:r>
-      <w:proofErr w:type="spellEnd"/>
-      <w:r>
-        <w:rPr>
-          <w:sz w:val="28"/>
-          <w:szCs w:val="28"/>
-          <w:lang w:val="nb-NO"/>
-        </w:rPr>
-        <w:t>(</w:t>
-      </w:r>
-      <w:proofErr w:type="spellStart"/>
-      <w:r>
-        <w:rPr>
-          <w:sz w:val="28"/>
-          <w:szCs w:val="28"/>
-          <w:lang w:val="nb-NO"/>
-        </w:rPr>
-        <w:t>numbers</w:t>
-      </w:r>
-      <w:proofErr w:type="spellEnd"/>
-      <w:r>
-        <w:rPr>
-          <w:sz w:val="28"/>
-          <w:szCs w:val="28"/>
-          <w:lang w:val="nb-NO"/>
+        <w:t>numbers.append(x)</w:t>
+      </w:r>
+    </w:p>
+    <w:p>
+      <w:pPr>
+        <w:rPr>
+          <w:sz w:val="28"/>
+          <w:szCs w:val="28"/>
+          <w:lang w:val="nb-NO"/>
+        </w:rPr>
+      </w:pPr>
+    </w:p>
+    <w:p>
+      <w:pPr>
+        <w:rPr>
+          <w:sz w:val="28"/>
+          <w:szCs w:val="28"/>
+          <w:lang w:val="nb-NO"/>
+        </w:rPr>
+      </w:pPr>
+      <w:r>
+        <w:rPr>
+          <w:sz w:val="28"/>
+          <w:szCs w:val="28"/>
+          <w:lang w:val="nb-NO"/>
+        </w:rPr>
+        <w:t>print(numbers)</w:t>
+      </w:r>
+    </w:p>
+    <w:p>
+      <w:pPr>
+        <w:rPr>
+          <w:sz w:val="28"/>
+          <w:szCs w:val="28"/>
+          <w:lang w:val="nb-NO"/>
+        </w:rPr>
+      </w:pPr>
+    </w:p>
+    <w:p>
+      <w:pPr>
+        <w:rPr>
+          <w:sz w:val="28"/>
+          <w:szCs w:val="28"/>
+          <w:lang w:val="nb-NO"/>
+        </w:rPr>
+      </w:pPr>
+      <w:r>
+        <w:rPr>
+          <w:sz w:val="28"/>
+          <w:szCs w:val="28"/>
+          <w:lang w:val="nb-NO"/>
+        </w:rPr>
+        <w:t>This prints: [0, 1, 2, 3, 4]</w:t>
+      </w:r>
+    </w:p>
+    <w:p>
+      <w:pPr>
+        <w:rPr>
+          <w:sz w:val="28"/>
+          <w:szCs w:val="28"/>
+          <w:lang w:val="nb-NO"/>
+        </w:rPr>
+      </w:pPr>
+    </w:p>
+    <w:p>
+      <w:pPr>
+        <w:rPr>
+          <w:color w:val="FF0000"/>
+          <w:sz w:val="28"/>
+          <w:szCs w:val="28"/>
+          <w:lang w:val="en-US"/>
+        </w:rPr>
+      </w:pPr>
+      <w:r>
+        <w:rPr>
+          <w:color w:val="FF0000"/>
+          <w:sz w:val="28"/>
+          <w:szCs w:val="28"/>
+          <w:lang w:val="en-US"/>
+        </w:rPr>
+        <w:t>For loop and for range in</w:t>
+      </w:r>
+      <w:r>
+        <w:rPr>
+          <w:color w:val="FF0000"/>
+          <w:sz w:val="28"/>
+          <w:szCs w:val="28"/>
+          <w:lang w:val="en-US"/>
+        </w:rPr>
+        <w:t xml:space="preserve"> 5, in this instance, starts at 0 and prints from 0 to 5, but not including 5. Important to remember. </w:t>
+      </w:r>
+    </w:p>
+    <w:p>
+      <w:pPr>
+        <w:rPr>
+          <w:color w:val="FF0000"/>
+          <w:sz w:val="28"/>
+          <w:szCs w:val="28"/>
+          <w:lang w:val="en-US"/>
+        </w:rPr>
+      </w:pPr>
+    </w:p>
+    <w:p>
+      <w:pPr>
+        <w:rPr>
+          <w:sz w:val="28"/>
+          <w:szCs w:val="28"/>
+          <w:lang w:val="en-US"/>
+        </w:rPr>
+      </w:pPr>
+      <w:r>
+        <w:rPr>
+          <w:sz w:val="28"/>
+          <w:szCs w:val="28"/>
+          <w:lang w:val="en-US"/>
+        </w:rPr>
+        <w:t>Numbers = []</w:t>
+      </w:r>
+    </w:p>
+    <w:p>
+      <w:pPr>
+        <w:rPr>
+          <w:sz w:val="28"/>
+          <w:szCs w:val="28"/>
+          <w:lang w:val="en-US"/>
+        </w:rPr>
+      </w:pPr>
+    </w:p>
+    <w:p>
+      <w:pPr>
+        <w:rPr>
+          <w:sz w:val="28"/>
+          <w:szCs w:val="28"/>
+          <w:lang w:val="en-US"/>
+        </w:rPr>
+      </w:pPr>
+      <w:r>
+        <w:rPr>
+          <w:sz w:val="28"/>
+          <w:szCs w:val="28"/>
+          <w:lang w:val="en-US"/>
+        </w:rPr>
+        <w:t>for x in range(5):</w:t>
+      </w:r>
+    </w:p>
+    <w:p>
+      <w:pPr>
+        <w:rPr>
+          <w:sz w:val="28"/>
+          <w:szCs w:val="28"/>
+          <w:lang w:val="en-US"/>
+        </w:rPr>
+      </w:pPr>
+      <w:r>
+        <w:rPr>
+          <w:sz w:val="28"/>
+          <w:szCs w:val="28"/>
+          <w:lang w:val="en-US"/>
+        </w:rPr>
+        <w:tab/>
+        <w:t>numbers.</w:t>
+      </w:r>
+      <w:r>
+        <w:rPr>
+          <w:sz w:val="28"/>
+          <w:szCs w:val="28"/>
+          <w:lang w:val="en-US"/>
+        </w:rPr>
+        <w:t>insert</w:t>
+      </w:r>
+      <w:r>
+        <w:rPr>
+          <w:sz w:val="28"/>
+          <w:szCs w:val="28"/>
+          <w:lang w:val="en-US"/>
+        </w:rPr>
+        <w:t>(x</w:t>
+      </w:r>
+      <w:r>
+        <w:rPr>
+          <w:sz w:val="28"/>
+          <w:szCs w:val="28"/>
+          <w:lang w:val="en-US"/>
+        </w:rPr>
+        <w:t>, 0</w:t>
+      </w:r>
+      <w:r>
+        <w:rPr>
+          <w:sz w:val="28"/>
+          <w:szCs w:val="28"/>
+          <w:lang w:val="en-US"/>
         </w:rPr>
         <w:t>)</w:t>
       </w:r>
@@ -435,43 +475,115 @@
         <w:rPr>
           <w:sz w:val="28"/>
           <w:szCs w:val="28"/>
-          <w:lang w:val="nb-NO"/>
-        </w:rPr>
-      </w:pPr>
-    </w:p>
-    <w:p>
-      <w:pPr>
-        <w:rPr>
-          <w:sz w:val="28"/>
-          <w:szCs w:val="28"/>
-          <w:lang w:val="nb-NO"/>
-        </w:rPr>
-      </w:pPr>
-      <w:r>
-        <w:rPr>
-          <w:sz w:val="28"/>
-          <w:szCs w:val="28"/>
-          <w:lang w:val="nb-NO"/>
-        </w:rPr>
-        <w:t xml:space="preserve">This </w:t>
-      </w:r>
-      <w:proofErr w:type="spellStart"/>
-      <w:r>
-        <w:rPr>
-          <w:sz w:val="28"/>
-          <w:szCs w:val="28"/>
-          <w:lang w:val="nb-NO"/>
-        </w:rPr>
-        <w:t>prints</w:t>
-      </w:r>
-      <w:proofErr w:type="spellEnd"/>
-      <w:r>
-        <w:rPr>
-          <w:sz w:val="28"/>
-          <w:szCs w:val="28"/>
-          <w:lang w:val="nb-NO"/>
-        </w:rPr>
-        <w:t>: [0, 1, 2, 3, 4]</w:t>
+          <w:lang w:val="en-US"/>
+        </w:rPr>
+      </w:pPr>
+    </w:p>
+    <w:p>
+      <w:pPr>
+        <w:rPr>
+          <w:sz w:val="28"/>
+          <w:szCs w:val="28"/>
+          <w:lang w:val="en-US"/>
+        </w:rPr>
+      </w:pPr>
+      <w:r>
+        <w:rPr>
+          <w:sz w:val="28"/>
+          <w:szCs w:val="28"/>
+          <w:lang w:val="en-US"/>
+        </w:rPr>
+        <w:t>print(numbers)</w:t>
+      </w:r>
+    </w:p>
+    <w:p>
+      <w:pPr>
+        <w:rPr>
+          <w:sz w:val="28"/>
+          <w:szCs w:val="28"/>
+          <w:lang w:val="en-US"/>
+        </w:rPr>
+      </w:pPr>
+    </w:p>
+    <w:p>
+      <w:pPr>
+        <w:rPr>
+          <w:sz w:val="28"/>
+          <w:szCs w:val="28"/>
+          <w:lang w:val="nb-NO"/>
+        </w:rPr>
+      </w:pPr>
+      <w:r>
+        <w:rPr>
+          <w:sz w:val="28"/>
+          <w:szCs w:val="28"/>
+          <w:lang w:val="nb-NO"/>
+        </w:rPr>
+        <w:t xml:space="preserve">This prints: [0, </w:t>
+      </w:r>
+      <w:r>
+        <w:rPr>
+          <w:sz w:val="28"/>
+          <w:szCs w:val="28"/>
+          <w:lang w:val="nb-NO"/>
+        </w:rPr>
+        <w:t>0</w:t>
+      </w:r>
+      <w:r>
+        <w:rPr>
+          <w:sz w:val="28"/>
+          <w:szCs w:val="28"/>
+          <w:lang w:val="nb-NO"/>
+        </w:rPr>
+        <w:t xml:space="preserve">, </w:t>
+      </w:r>
+      <w:r>
+        <w:rPr>
+          <w:sz w:val="28"/>
+          <w:szCs w:val="28"/>
+          <w:lang w:val="nb-NO"/>
+        </w:rPr>
+        <w:t>0</w:t>
+      </w:r>
+      <w:r>
+        <w:rPr>
+          <w:sz w:val="28"/>
+          <w:szCs w:val="28"/>
+          <w:lang w:val="nb-NO"/>
+        </w:rPr>
+        <w:t xml:space="preserve">, </w:t>
+      </w:r>
+      <w:r>
+        <w:rPr>
+          <w:sz w:val="28"/>
+          <w:szCs w:val="28"/>
+          <w:lang w:val="nb-NO"/>
+        </w:rPr>
+        <w:t>0</w:t>
+      </w:r>
+      <w:r>
+        <w:rPr>
+          <w:sz w:val="28"/>
+          <w:szCs w:val="28"/>
+          <w:lang w:val="nb-NO"/>
+        </w:rPr>
+        <w:t xml:space="preserve">, </w:t>
+      </w:r>
+      <w:r>
+        <w:rPr>
+          <w:sz w:val="28"/>
+          <w:szCs w:val="28"/>
+          <w:lang w:val="nb-NO"/>
+        </w:rPr>
+        <w:t>0</w:t>
+      </w:r>
+      <w:r>
+        <w:rPr>
+          <w:sz w:val="28"/>
+          <w:szCs w:val="28"/>
+          <w:lang w:val="nb-NO"/>
+        </w:rPr>
+        <w:t>]</w:t>
       </w:r>
     </w:p>
     <w:p>
@@ -499,302 +611,36 @@
           <w:szCs w:val="28"/>
           <w:lang w:val="en-US"/>
         </w:rPr>
-        <w:t>For loop and for range in</w:t>
-      </w:r>
-      <w:r>
+        <w:t>Insert method is used to insert an item at a specified index in a list. The method takes 2 arguments: the first is the index position in the list where you want to place your new item.</w:t>
+      </w:r>
+    </w:p>
+    <w:p>
+      <w:pPr>
         <w:rPr>
           <w:color w:val="FF0000"/>
           <w:sz w:val="28"/>
           <w:szCs w:val="28"/>
           <w:lang w:val="en-US"/>
         </w:rPr>
-        <w:t xml:space="preserve"> 5, in this instance, starts at 0 and prints from 0 to 5, but not including 5. Important to remember. </w:t>
-      </w:r>
-    </w:p>
-    <w:p>
-      <w:pPr>
+      </w:pPr>
+      <w:r>
         <w:rPr>
           <w:color w:val="FF0000"/>
           <w:sz w:val="28"/>
           <w:szCs w:val="28"/>
           <w:lang w:val="en-US"/>
         </w:rPr>
-      </w:pPr>
-    </w:p>
-    <w:p>
-      <w:pPr>
-        <w:rPr>
-          <w:sz w:val="28"/>
-          <w:szCs w:val="28"/>
-          <w:lang w:val="en-US"/>
-        </w:rPr>
-      </w:pPr>
-      <w:r>
-        <w:rPr>
-          <w:sz w:val="28"/>
-          <w:szCs w:val="28"/>
-          <w:lang w:val="en-US"/>
-        </w:rPr>
-        <w:t>Numbers = []</w:t>
-      </w:r>
-    </w:p>
-    <w:p>
-      <w:pPr>
-        <w:rPr>
-          <w:sz w:val="28"/>
-          <w:szCs w:val="28"/>
-          <w:lang w:val="en-US"/>
-        </w:rPr>
-      </w:pPr>
-    </w:p>
-    <w:p>
-      <w:pPr>
-        <w:rPr>
-          <w:sz w:val="28"/>
-          <w:szCs w:val="28"/>
-          <w:lang w:val="en-US"/>
-        </w:rPr>
-      </w:pPr>
-      <w:r>
-        <w:rPr>
-          <w:sz w:val="28"/>
-          <w:szCs w:val="28"/>
-          <w:lang w:val="en-US"/>
-        </w:rPr>
-        <w:t xml:space="preserve">for x in </w:t>
-      </w:r>
-      <w:proofErr w:type="gramStart"/>
-      <w:r>
-        <w:rPr>
-          <w:sz w:val="28"/>
-          <w:szCs w:val="28"/>
-          <w:lang w:val="en-US"/>
-        </w:rPr>
-        <w:t>range(</w:t>
-      </w:r>
-      <w:proofErr w:type="gramEnd"/>
-      <w:r>
-        <w:rPr>
-          <w:sz w:val="28"/>
-          <w:szCs w:val="28"/>
-          <w:lang w:val="en-US"/>
-        </w:rPr>
-        <w:t>5):</w:t>
-      </w:r>
-    </w:p>
-    <w:p>
-      <w:pPr>
-        <w:rPr>
-          <w:sz w:val="28"/>
-          <w:szCs w:val="28"/>
-          <w:lang w:val="en-US"/>
-        </w:rPr>
-      </w:pPr>
-      <w:r>
-        <w:rPr>
-          <w:sz w:val="28"/>
-          <w:szCs w:val="28"/>
-          <w:lang w:val="en-US"/>
-        </w:rPr>
-        <w:tab/>
-      </w:r>
-      <w:proofErr w:type="spellStart"/>
-      <w:proofErr w:type="gramStart"/>
-      <w:r>
-        <w:rPr>
-          <w:sz w:val="28"/>
-          <w:szCs w:val="28"/>
-          <w:lang w:val="en-US"/>
-        </w:rPr>
-        <w:t>numbers.</w:t>
-      </w:r>
-      <w:r>
-        <w:rPr>
-          <w:sz w:val="28"/>
-          <w:szCs w:val="28"/>
-          <w:lang w:val="en-US"/>
-        </w:rPr>
-        <w:t>insert</w:t>
-      </w:r>
-      <w:proofErr w:type="spellEnd"/>
-      <w:proofErr w:type="gramEnd"/>
-      <w:r>
-        <w:rPr>
-          <w:sz w:val="28"/>
-          <w:szCs w:val="28"/>
-          <w:lang w:val="en-US"/>
-        </w:rPr>
-        <w:t>(x</w:t>
-      </w:r>
-      <w:r>
-        <w:rPr>
-          <w:sz w:val="28"/>
-          <w:szCs w:val="28"/>
-          <w:lang w:val="en-US"/>
-        </w:rPr>
-        <w:t>, 0</w:t>
-      </w:r>
-      <w:r>
-        <w:rPr>
-          <w:sz w:val="28"/>
-          <w:szCs w:val="28"/>
-          <w:lang w:val="en-US"/>
-        </w:rPr>
-        <w:t>)</w:t>
-      </w:r>
-    </w:p>
-    <w:p>
-      <w:pPr>
-        <w:rPr>
-          <w:sz w:val="28"/>
-          <w:szCs w:val="28"/>
-          <w:lang w:val="en-US"/>
-        </w:rPr>
-      </w:pPr>
-    </w:p>
-    <w:p>
-      <w:pPr>
-        <w:rPr>
-          <w:sz w:val="28"/>
-          <w:szCs w:val="28"/>
-          <w:lang w:val="en-US"/>
-        </w:rPr>
-      </w:pPr>
-      <w:r>
-        <w:rPr>
-          <w:sz w:val="28"/>
-          <w:szCs w:val="28"/>
-          <w:lang w:val="en-US"/>
-        </w:rPr>
-        <w:t>print(numbers)</w:t>
-      </w:r>
-    </w:p>
-    <w:p>
-      <w:pPr>
-        <w:rPr>
-          <w:sz w:val="28"/>
-          <w:szCs w:val="28"/>
-          <w:lang w:val="en-US"/>
-        </w:rPr>
-      </w:pPr>
-    </w:p>
-    <w:p>
-      <w:pPr>
-        <w:rPr>
-          <w:sz w:val="28"/>
-          <w:szCs w:val="28"/>
-          <w:lang w:val="nb-NO"/>
-        </w:rPr>
-      </w:pPr>
-      <w:r>
-        <w:rPr>
-          <w:sz w:val="28"/>
-          <w:szCs w:val="28"/>
-          <w:lang w:val="nb-NO"/>
-        </w:rPr>
-        <w:t xml:space="preserve">This </w:t>
-      </w:r>
-      <w:proofErr w:type="spellStart"/>
-      <w:r>
-        <w:rPr>
-          <w:sz w:val="28"/>
-          <w:szCs w:val="28"/>
-          <w:lang w:val="nb-NO"/>
-        </w:rPr>
-        <w:t>prints</w:t>
-      </w:r>
-      <w:proofErr w:type="spellEnd"/>
-      <w:r>
-        <w:rPr>
-          <w:sz w:val="28"/>
-          <w:szCs w:val="28"/>
-          <w:lang w:val="nb-NO"/>
-        </w:rPr>
-        <w:t xml:space="preserve">: [0, </w:t>
-      </w:r>
-      <w:r>
-        <w:rPr>
-          <w:sz w:val="28"/>
-          <w:szCs w:val="28"/>
-          <w:lang w:val="nb-NO"/>
-        </w:rPr>
-        <w:t>0</w:t>
-      </w:r>
-      <w:r>
-        <w:rPr>
-          <w:sz w:val="28"/>
-          <w:szCs w:val="28"/>
-          <w:lang w:val="nb-NO"/>
-        </w:rPr>
-        <w:t xml:space="preserve">, </w:t>
-      </w:r>
-      <w:r>
-        <w:rPr>
-          <w:sz w:val="28"/>
-          <w:szCs w:val="28"/>
-          <w:lang w:val="nb-NO"/>
-        </w:rPr>
-        <w:t>0</w:t>
-      </w:r>
-      <w:r>
-        <w:rPr>
-          <w:sz w:val="28"/>
-          <w:szCs w:val="28"/>
-          <w:lang w:val="nb-NO"/>
-        </w:rPr>
-        <w:t xml:space="preserve">, </w:t>
-      </w:r>
-      <w:r>
-        <w:rPr>
-          <w:sz w:val="28"/>
-          <w:szCs w:val="28"/>
-          <w:lang w:val="nb-NO"/>
-        </w:rPr>
-        <w:t>0</w:t>
-      </w:r>
-      <w:r>
-        <w:rPr>
-          <w:sz w:val="28"/>
-          <w:szCs w:val="28"/>
-          <w:lang w:val="nb-NO"/>
-        </w:rPr>
-        <w:t xml:space="preserve">, </w:t>
-      </w:r>
-      <w:r>
-        <w:rPr>
-          <w:sz w:val="28"/>
-          <w:szCs w:val="28"/>
-          <w:lang w:val="nb-NO"/>
-        </w:rPr>
-        <w:t>0</w:t>
-      </w:r>
-      <w:r>
-        <w:rPr>
-          <w:sz w:val="28"/>
-          <w:szCs w:val="28"/>
-          <w:lang w:val="nb-NO"/>
-        </w:rPr>
-        <w:t>]</w:t>
-      </w:r>
-    </w:p>
-    <w:p>
-      <w:pPr>
-        <w:rPr>
-          <w:sz w:val="28"/>
-          <w:szCs w:val="28"/>
-          <w:lang w:val="nb-NO"/>
-        </w:rPr>
-      </w:pPr>
-    </w:p>
-    <w:p>
-      <w:pPr>
+        <w:t xml:space="preserve">Second argument is the actual item you want to insert. So in this instance when we have a for loop (5), </w:t>
+      </w:r>
+      <w:r>
         <w:rPr>
           <w:color w:val="FF0000"/>
           <w:sz w:val="28"/>
           <w:szCs w:val="28"/>
           <w:lang w:val="en-US"/>
         </w:rPr>
-      </w:pPr>
+        <w:t xml:space="preserve">loop starts and 0, meaning it will insert to indexpos. 0 in </w:t>
+      </w:r>
       <w:r>
         <w:rPr>
           <w:color w:val="FF0000"/>
@@ -802,7 +648,8 @@
           <w:szCs w:val="28"/>
           <w:lang w:val="en-US"/>
         </w:rPr>
-        <w:t>Insert method is used to insert an item at a specified index in a list. The method takes 2 arguments: the first is the index position in the list where you want to place your new item.</w:t>
+        <w:lastRenderedPageBreak/>
+        <w:t xml:space="preserve">the list, and then index 1, and so on, until it runs 5 times and last insert is to indexpos. 4 in the list. This creates a list with five zeros. </w:t>
       </w:r>
     </w:p>
     <w:p>
@@ -814,104 +661,6 @@
           <w:lang w:val="en-US"/>
         </w:rPr>
       </w:pPr>
-      <w:r>
-        <w:rPr>
-          <w:color w:val="FF0000"/>
-          <w:sz w:val="28"/>
-          <w:szCs w:val="28"/>
-          <w:lang w:val="en-US"/>
-        </w:rPr>
-        <w:t xml:space="preserve">Second argument is the actual item you want to insert. </w:t>
-      </w:r>
-      <w:proofErr w:type="gramStart"/>
-      <w:r>
-        <w:rPr>
-          <w:color w:val="FF0000"/>
-          <w:sz w:val="28"/>
-          <w:szCs w:val="28"/>
-          <w:lang w:val="en-US"/>
-        </w:rPr>
-        <w:t>So</w:t>
-      </w:r>
-      <w:proofErr w:type="gramEnd"/>
-      <w:r>
-        <w:rPr>
-          <w:color w:val="FF0000"/>
-          <w:sz w:val="28"/>
-          <w:szCs w:val="28"/>
-          <w:lang w:val="en-US"/>
-        </w:rPr>
-        <w:t xml:space="preserve"> in this instance when we have a for loop (5), </w:t>
-      </w:r>
-      <w:r>
-        <w:rPr>
-          <w:color w:val="FF0000"/>
-          <w:sz w:val="28"/>
-          <w:szCs w:val="28"/>
-          <w:lang w:val="en-US"/>
-        </w:rPr>
-        <w:t xml:space="preserve">loop starts and 0, meaning it will insert to </w:t>
-      </w:r>
-      <w:proofErr w:type="spellStart"/>
-      <w:r>
-        <w:rPr>
-          <w:color w:val="FF0000"/>
-          <w:sz w:val="28"/>
-          <w:szCs w:val="28"/>
-          <w:lang w:val="en-US"/>
-        </w:rPr>
-        <w:t>indexpos</w:t>
-      </w:r>
-      <w:proofErr w:type="spellEnd"/>
-      <w:r>
-        <w:rPr>
-          <w:color w:val="FF0000"/>
-          <w:sz w:val="28"/>
-          <w:szCs w:val="28"/>
-          <w:lang w:val="en-US"/>
-        </w:rPr>
-        <w:t xml:space="preserve">. 0 in </w:t>
-      </w:r>
-      <w:r>
-        <w:rPr>
-          <w:color w:val="FF0000"/>
-          <w:sz w:val="28"/>
-          <w:szCs w:val="28"/>
-          <w:lang w:val="en-US"/>
-        </w:rPr>
-        <w:lastRenderedPageBreak/>
-        <w:t xml:space="preserve">the list, and then index 1, and so on, until it runs 5 times and last insert is to </w:t>
-      </w:r>
-      <w:proofErr w:type="spellStart"/>
-      <w:r>
-        <w:rPr>
-          <w:color w:val="FF0000"/>
-          <w:sz w:val="28"/>
-          <w:szCs w:val="28"/>
-          <w:lang w:val="en-US"/>
-        </w:rPr>
-        <w:t>indexpos.</w:t>
-      </w:r>
-      <w:proofErr w:type="spellEnd"/>
-      <w:r>
-        <w:rPr>
-          <w:color w:val="FF0000"/>
-          <w:sz w:val="28"/>
-          <w:szCs w:val="28"/>
-          <w:lang w:val="en-US"/>
-        </w:rPr>
-        <w:t xml:space="preserve"> 4 in the list. This creates a list with five zeros. </w:t>
-      </w:r>
-    </w:p>
-    <w:p>
-      <w:pPr>
-        <w:rPr>
-          <w:color w:val="FF0000"/>
-          <w:sz w:val="28"/>
-          <w:szCs w:val="28"/>
-          <w:lang w:val="en-US"/>
-        </w:rPr>
-      </w:pPr>
     </w:p>
     <w:p>
       <w:pPr>
@@ -924,7 +673,6 @@
           <w:lang w:val="en-US"/>
         </w:rPr>
       </w:pPr>
-      <w:proofErr w:type="spellStart"/>
       <w:r>
         <w:rPr>
           <w:b/>
@@ -934,19 +682,7 @@
           <w:szCs w:val="28"/>
           <w:lang w:val="en-US"/>
         </w:rPr>
-        <w:t>Oppgave</w:t>
-      </w:r>
-      <w:proofErr w:type="spellEnd"/>
-      <w:r>
-        <w:rPr>
-          <w:b/>
-          <w:bCs/>
-          <w:color w:val="000000" w:themeColor="text1"/>
-          <w:sz w:val="28"/>
-          <w:szCs w:val="28"/>
-          <w:lang w:val="en-US"/>
-        </w:rPr>
-        <w:t xml:space="preserve"> 1.3</w:t>
+        <w:t>Oppgave 1.3</w:t>
       </w:r>
     </w:p>
     <w:p>
@@ -1036,7 +772,6 @@
           <w:lang w:val="en-US"/>
         </w:rPr>
       </w:pPr>
-      <w:proofErr w:type="gramStart"/>
       <w:r>
         <w:rPr>
           <w:color w:val="000000" w:themeColor="text1"/>
@@ -1044,37 +779,7 @@
           <w:szCs w:val="28"/>
           <w:lang w:val="en-US"/>
         </w:rPr>
-        <w:t>This prints</w:t>
-      </w:r>
-      <w:proofErr w:type="gramEnd"/>
-      <w:r>
-        <w:rPr>
-          <w:color w:val="000000" w:themeColor="text1"/>
-          <w:sz w:val="28"/>
-          <w:szCs w:val="28"/>
-          <w:lang w:val="en-US"/>
-        </w:rPr>
-        <w:t xml:space="preserve">: The course </w:t>
-      </w:r>
-      <w:proofErr w:type="spellStart"/>
-      <w:r>
-        <w:rPr>
-          <w:color w:val="000000" w:themeColor="text1"/>
-          <w:sz w:val="28"/>
-          <w:szCs w:val="28"/>
-          <w:lang w:val="en-US"/>
-        </w:rPr>
-        <w:t>Programmering</w:t>
-      </w:r>
-      <w:proofErr w:type="spellEnd"/>
-      <w:r>
-        <w:rPr>
-          <w:color w:val="000000" w:themeColor="text1"/>
-          <w:sz w:val="28"/>
-          <w:szCs w:val="28"/>
-          <w:lang w:val="en-US"/>
-        </w:rPr>
-        <w:t xml:space="preserve"> 1 has 215 students and 10 study points. </w:t>
+        <w:t xml:space="preserve">This prints: The course Programmering 1 has 215 students and 10 study points. </w:t>
       </w:r>
     </w:p>
     <w:p>
@@ -1375,23 +1080,13 @@
           <w:lang w:val="en-US"/>
         </w:rPr>
       </w:pPr>
-      <w:proofErr w:type="gramStart"/>
-      <w:r>
-        <w:rPr>
-          <w:sz w:val="28"/>
-          <w:szCs w:val="28"/>
-          <w:lang w:val="en-US"/>
-        </w:rPr>
-        <w:t>This prints</w:t>
-      </w:r>
-      <w:proofErr w:type="gramEnd"/>
-      <w:r>
-        <w:rPr>
-          <w:sz w:val="28"/>
-          <w:szCs w:val="28"/>
-          <w:lang w:val="en-US"/>
-        </w:rPr>
-        <w:t>: Honey Badger and Giraffe</w:t>
+      <w:r>
+        <w:rPr>
+          <w:sz w:val="28"/>
+          <w:szCs w:val="28"/>
+          <w:lang w:val="en-US"/>
+        </w:rPr>
+        <w:t>This prints: Honey Badger and Giraffe</w:t>
       </w:r>
     </w:p>
     <w:p>
@@ -1477,7 +1172,6 @@
           <w:lang w:val="en-US"/>
         </w:rPr>
       </w:pPr>
-      <w:proofErr w:type="spellStart"/>
       <w:r>
         <w:rPr>
           <w:b/>
@@ -1487,18 +1181,7 @@
           <w:lang w:val="en-US"/>
         </w:rPr>
         <w:lastRenderedPageBreak/>
-        <w:t>Oppgave</w:t>
-      </w:r>
-      <w:proofErr w:type="spellEnd"/>
-      <w:r>
-        <w:rPr>
-          <w:b/>
-          <w:bCs/>
-          <w:sz w:val="28"/>
-          <w:szCs w:val="28"/>
-          <w:lang w:val="en-US"/>
-        </w:rPr>
-        <w:t xml:space="preserve"> 1.5</w:t>
+        <w:t>Oppgave 1.5</w:t>
       </w:r>
     </w:p>
     <w:p>
@@ -1594,65 +1277,43 @@
           <w:lang w:val="en-US"/>
         </w:rPr>
       </w:pPr>
-      <w:proofErr w:type="gramStart"/>
-      <w:r>
-        <w:rPr>
-          <w:sz w:val="28"/>
-          <w:szCs w:val="28"/>
-          <w:lang w:val="en-US"/>
-        </w:rPr>
-        <w:t>This prints</w:t>
-      </w:r>
-      <w:proofErr w:type="gramEnd"/>
-      <w:r>
-        <w:rPr>
-          <w:sz w:val="28"/>
-          <w:szCs w:val="28"/>
-          <w:lang w:val="en-US"/>
-        </w:rPr>
-        <w:t>: 8</w:t>
-      </w:r>
-    </w:p>
-    <w:p>
-      <w:pPr>
-        <w:rPr>
-          <w:sz w:val="28"/>
-          <w:szCs w:val="28"/>
-          <w:lang w:val="en-US"/>
-        </w:rPr>
-      </w:pPr>
-    </w:p>
-    <w:p>
-      <w:pPr>
-        <w:rPr>
-          <w:b/>
-          <w:bCs/>
-          <w:sz w:val="28"/>
-          <w:szCs w:val="28"/>
-          <w:lang w:val="en-US"/>
-        </w:rPr>
-      </w:pPr>
-      <w:proofErr w:type="spellStart"/>
-      <w:r>
-        <w:rPr>
-          <w:b/>
-          <w:bCs/>
-          <w:sz w:val="28"/>
-          <w:szCs w:val="28"/>
-          <w:lang w:val="en-US"/>
-        </w:rPr>
-        <w:t>Oppgave</w:t>
-      </w:r>
-      <w:proofErr w:type="spellEnd"/>
-      <w:r>
-        <w:rPr>
-          <w:b/>
-          <w:bCs/>
-          <w:sz w:val="28"/>
-          <w:szCs w:val="28"/>
-          <w:lang w:val="en-US"/>
-        </w:rPr>
-        <w:t xml:space="preserve"> 1.6</w:t>
+      <w:r>
+        <w:rPr>
+          <w:sz w:val="28"/>
+          <w:szCs w:val="28"/>
+          <w:lang w:val="en-US"/>
+        </w:rPr>
+        <w:t>This prints: 8</w:t>
+      </w:r>
+    </w:p>
+    <w:p>
+      <w:pPr>
+        <w:rPr>
+          <w:sz w:val="28"/>
+          <w:szCs w:val="28"/>
+          <w:lang w:val="en-US"/>
+        </w:rPr>
+      </w:pPr>
+    </w:p>
+    <w:p>
+      <w:pPr>
+        <w:rPr>
+          <w:b/>
+          <w:bCs/>
+          <w:sz w:val="28"/>
+          <w:szCs w:val="28"/>
+          <w:lang w:val="en-US"/>
+        </w:rPr>
+      </w:pPr>
+      <w:r>
+        <w:rPr>
+          <w:b/>
+          <w:bCs/>
+          <w:sz w:val="28"/>
+          <w:szCs w:val="28"/>
+          <w:lang w:val="en-US"/>
+        </w:rPr>
+        <w:t>Oppgave 1.6</w:t>
       </w:r>
     </w:p>
     <w:p>
@@ -1739,23 +1400,13 @@
           <w:lang w:val="en-US"/>
         </w:rPr>
       </w:pPr>
-      <w:proofErr w:type="gramStart"/>
-      <w:r>
-        <w:rPr>
-          <w:sz w:val="28"/>
-          <w:szCs w:val="28"/>
-          <w:lang w:val="en-US"/>
-        </w:rPr>
-        <w:t>This prints</w:t>
-      </w:r>
-      <w:proofErr w:type="gramEnd"/>
-      <w:r>
-        <w:rPr>
-          <w:sz w:val="28"/>
-          <w:szCs w:val="28"/>
-          <w:lang w:val="en-US"/>
-        </w:rPr>
-        <w:t xml:space="preserve">: ape and elephant. </w:t>
+      <w:r>
+        <w:rPr>
+          <w:sz w:val="28"/>
+          <w:szCs w:val="28"/>
+          <w:lang w:val="en-US"/>
+        </w:rPr>
+        <w:t xml:space="preserve">This prints: ape and elephant. </w:t>
       </w:r>
     </w:p>
     <w:p>
@@ -1802,37 +1453,17 @@
           <w:szCs w:val="28"/>
           <w:lang w:val="en-US"/>
         </w:rPr>
-        <w:t xml:space="preserve">So </w:t>
-      </w:r>
-      <w:proofErr w:type="gramStart"/>
-      <w:r>
+        <w:t xml:space="preserve">So basically this syntax means “start from the beginning of the list and go up to (but not including) the element at index 2. </w:t>
+      </w:r>
+    </w:p>
+    <w:p>
+      <w:pPr>
         <w:rPr>
           <w:color w:val="FF0000"/>
           <w:sz w:val="28"/>
           <w:szCs w:val="28"/>
           <w:lang w:val="en-US"/>
         </w:rPr>
-        <w:t>basically</w:t>
-      </w:r>
-      <w:proofErr w:type="gramEnd"/>
-      <w:r>
-        <w:rPr>
-          <w:color w:val="FF0000"/>
-          <w:sz w:val="28"/>
-          <w:szCs w:val="28"/>
-          <w:lang w:val="en-US"/>
-        </w:rPr>
-        <w:t xml:space="preserve"> this syntax means “start from the beginning of the list and go up to (but not including) the element at index 2. </w:t>
-      </w:r>
-    </w:p>
-    <w:p>
-      <w:pPr>
-        <w:rPr>
-          <w:color w:val="FF0000"/>
-          <w:sz w:val="28"/>
-          <w:szCs w:val="28"/>
-          <w:lang w:val="en-US"/>
-        </w:rPr>
       </w:pPr>
     </w:p>
     <w:p>
@@ -1846,7 +1477,6 @@
           <w:lang w:val="en-US"/>
         </w:rPr>
       </w:pPr>
-      <w:proofErr w:type="spellStart"/>
       <w:r>
         <w:rPr>
           <w:b/>
@@ -1857,19 +1487,7 @@
           <w:lang w:val="en-US"/>
         </w:rPr>
         <w:lastRenderedPageBreak/>
-        <w:t>Oppgave</w:t>
-      </w:r>
-      <w:proofErr w:type="spellEnd"/>
-      <w:r>
-        <w:rPr>
-          <w:b/>
-          <w:bCs/>
-          <w:color w:val="000000" w:themeColor="text1"/>
-          <w:sz w:val="28"/>
-          <w:szCs w:val="28"/>
-          <w:lang w:val="en-US"/>
-        </w:rPr>
-        <w:t xml:space="preserve"> 1.7</w:t>
+        <w:t>Oppgave 1.7</w:t>
       </w:r>
     </w:p>
     <w:p>
@@ -1953,35 +1571,7 @@
         <w:rPr>
           <w:lang w:val="nb-NO"/>
         </w:rPr>
-        <w:t xml:space="preserve">This </w:t>
-      </w:r>
-      <w:proofErr w:type="spellStart"/>
-      <w:r>
-        <w:rPr>
-          <w:lang w:val="nb-NO"/>
-        </w:rPr>
-        <w:t>prints</w:t>
-      </w:r>
-      <w:proofErr w:type="spellEnd"/>
-      <w:r>
-        <w:rPr>
-          <w:lang w:val="nb-NO"/>
-        </w:rPr>
-        <w:t xml:space="preserve">: </w:t>
-      </w:r>
-      <w:proofErr w:type="spellStart"/>
-      <w:r>
-        <w:rPr>
-          <w:lang w:val="nb-NO"/>
-        </w:rPr>
-        <w:t>cat</w:t>
-      </w:r>
-      <w:proofErr w:type="spellEnd"/>
-      <w:r>
-        <w:rPr>
-          <w:lang w:val="nb-NO"/>
-        </w:rPr>
-        <w:t xml:space="preserve"> and alligator</w:t>
+        <w:t>This prints: cat and alligator</w:t>
       </w:r>
     </w:p>
     <w:p>
@@ -2084,62 +1674,44 @@
           <w:lang w:val="en-US"/>
         </w:rPr>
       </w:pPr>
-      <w:proofErr w:type="gramStart"/>
-      <w:r>
-        <w:rPr>
-          <w:lang w:val="en-US"/>
-        </w:rPr>
-        <w:t>This prints</w:t>
-      </w:r>
-      <w:proofErr w:type="gramEnd"/>
-      <w:r>
-        <w:rPr>
-          <w:lang w:val="en-US"/>
-        </w:rPr>
-        <w:t>: Bread: 4, Milk: 3, Eggs: 1</w:t>
-      </w:r>
-    </w:p>
-    <w:p>
-      <w:pPr>
-        <w:rPr>
-          <w:lang w:val="en-US"/>
-        </w:rPr>
-      </w:pPr>
-    </w:p>
-    <w:p>
-      <w:pPr>
-        <w:rPr>
-          <w:b/>
-          <w:bCs/>
-          <w:lang w:val="en-US"/>
-        </w:rPr>
-      </w:pPr>
-    </w:p>
-    <w:p>
-      <w:pPr>
-        <w:rPr>
-          <w:b/>
-          <w:bCs/>
-          <w:lang w:val="en-US"/>
-        </w:rPr>
-      </w:pPr>
-      <w:proofErr w:type="spellStart"/>
-      <w:r>
-        <w:rPr>
-          <w:b/>
-          <w:bCs/>
-          <w:lang w:val="en-US"/>
-        </w:rPr>
-        <w:t>Oppgave</w:t>
-      </w:r>
-      <w:proofErr w:type="spellEnd"/>
-      <w:r>
-        <w:rPr>
-          <w:b/>
-          <w:bCs/>
-          <w:lang w:val="en-US"/>
-        </w:rPr>
-        <w:t xml:space="preserve"> 1.9</w:t>
+      <w:r>
+        <w:rPr>
+          <w:lang w:val="en-US"/>
+        </w:rPr>
+        <w:t>This prints: Bread: 4, Milk: 3, Eggs: 1</w:t>
+      </w:r>
+    </w:p>
+    <w:p>
+      <w:pPr>
+        <w:rPr>
+          <w:lang w:val="en-US"/>
+        </w:rPr>
+      </w:pPr>
+    </w:p>
+    <w:p>
+      <w:pPr>
+        <w:rPr>
+          <w:b/>
+          <w:bCs/>
+          <w:lang w:val="en-US"/>
+        </w:rPr>
+      </w:pPr>
+    </w:p>
+    <w:p>
+      <w:pPr>
+        <w:rPr>
+          <w:b/>
+          <w:bCs/>
+          <w:lang w:val="en-US"/>
+        </w:rPr>
+      </w:pPr>
+      <w:r>
+        <w:rPr>
+          <w:b/>
+          <w:bCs/>
+          <w:lang w:val="en-US"/>
+        </w:rPr>
+        <w:t>Oppgave 1.9</w:t>
       </w:r>
     </w:p>
     <w:p>
@@ -2310,6 +1882,343 @@
           <w:lang w:val="en-US"/>
         </w:rPr>
         <w:t>This prints in second instance: 10</w:t>
+      </w:r>
+    </w:p>
+    <w:p>
+      <w:pPr>
+        <w:rPr>
+          <w:lang w:val="en-US"/>
+        </w:rPr>
+      </w:pPr>
+    </w:p>
+    <w:p>
+      <w:pPr>
+        <w:rPr>
+          <w:b/>
+          <w:bCs/>
+          <w:lang w:val="en-US"/>
+        </w:rPr>
+      </w:pPr>
+      <w:r>
+        <w:rPr>
+          <w:b/>
+          <w:bCs/>
+          <w:lang w:val="en-US"/>
+        </w:rPr>
+        <w:t>O</w:t>
+      </w:r>
+      <w:r>
+        <w:rPr>
+          <w:b/>
+          <w:bCs/>
+          <w:lang w:val="en-US"/>
+        </w:rPr>
+        <w:t>ppgave 1.10</w:t>
+      </w:r>
+    </w:p>
+    <w:p>
+      <w:pPr>
+        <w:rPr>
+          <w:lang w:val="en-US"/>
+        </w:rPr>
+      </w:pPr>
+    </w:p>
+    <w:p>
+      <w:pPr>
+        <w:rPr>
+          <w:lang w:val="en-US"/>
+        </w:rPr>
+      </w:pPr>
+      <w:r>
+        <w:rPr>
+          <w:noProof/>
+          <w:lang w:val="en-US"/>
+        </w:rPr>
+        <w:drawing>
+          <wp:inline distT="0" distB="0" distL="0" distR="0" wp14:anchorId="51369036" wp14:editId="7E6CED9C">
+            <wp:extent cx="5731510" cy="3549015"/>
+            <wp:effectExtent l="0" t="0" r="0" b="0"/>
+            <wp:docPr id="1527309803" name="Picture 10" descr="A screenshot of a computer&#10;&#10;Description automatically generated"/>
+            <wp:cNvGraphicFramePr>
+              <a:graphicFrameLocks xmlns:a="http://schemas.openxmlformats.org/drawingml/2006/main" noChangeAspect="1"/>
+            </wp:cNvGraphicFramePr>
+            <a:graphic xmlns:a="http://schemas.openxmlformats.org/drawingml/2006/main">
+              <a:graphicData uri="http://schemas.openxmlformats.org/drawingml/2006/picture">
+                <pic:pic xmlns:pic="http://schemas.openxmlformats.org/drawingml/2006/picture">
+                  <pic:nvPicPr>
+                    <pic:cNvPr id="1527309803" name="Picture 10" descr="A screenshot of a computer&#10;&#10;Description automatically generated"/>
+                    <pic:cNvPicPr/>
+                  </pic:nvPicPr>
+                  <pic:blipFill>
+                    <a:blip r:embed="rId12">
+                      <a:extLst>
+                        <a:ext uri="{28A0092B-C50C-407E-A947-70E740481C1C}">
+                          <a14:useLocalDpi xmlns:a14="http://schemas.microsoft.com/office/drawing/2010/main" val="0"/>
+                        </a:ext>
+                      </a:extLst>
+                    </a:blip>
+                    <a:stretch>
+                      <a:fillRect/>
+                    </a:stretch>
+                  </pic:blipFill>
+                  <pic:spPr>
+                    <a:xfrm>
+                      <a:off x="0" y="0"/>
+                      <a:ext cx="5731510" cy="3549015"/>
+                    </a:xfrm>
+                    <a:prstGeom prst="rect">
+                      <a:avLst/>
+                    </a:prstGeom>
+                  </pic:spPr>
+                </pic:pic>
+              </a:graphicData>
+            </a:graphic>
+          </wp:inline>
+        </w:drawing>
+      </w:r>
+    </w:p>
+    <w:p>
+      <w:pPr>
+        <w:rPr>
+          <w:lang w:val="en-US"/>
+        </w:rPr>
+      </w:pPr>
+    </w:p>
+    <w:p>
+      <w:pPr>
+        <w:rPr>
+          <w:lang w:val="en-US"/>
+        </w:rPr>
+      </w:pPr>
+      <w:r>
+        <w:rPr>
+          <w:lang w:val="en-US"/>
+        </w:rPr>
+        <w:t>Prints in order: 25, 26, 27 and lastly 13</w:t>
+      </w:r>
+    </w:p>
+    <w:p>
+      <w:pPr>
+        <w:rPr>
+          <w:lang w:val="en-US"/>
+        </w:rPr>
+      </w:pPr>
+    </w:p>
+    <w:p>
+      <w:pPr>
+        <w:rPr>
+          <w:b/>
+          <w:bCs/>
+          <w:lang w:val="en-US"/>
+        </w:rPr>
+      </w:pPr>
+    </w:p>
+    <w:p>
+      <w:pPr>
+        <w:rPr>
+          <w:b/>
+          <w:bCs/>
+          <w:lang w:val="en-US"/>
+        </w:rPr>
+      </w:pPr>
+    </w:p>
+    <w:p>
+      <w:pPr>
+        <w:rPr>
+          <w:b/>
+          <w:bCs/>
+          <w:lang w:val="en-US"/>
+        </w:rPr>
+      </w:pPr>
+    </w:p>
+    <w:p>
+      <w:pPr>
+        <w:rPr>
+          <w:b/>
+          <w:bCs/>
+          <w:lang w:val="en-US"/>
+        </w:rPr>
+      </w:pPr>
+    </w:p>
+    <w:p>
+      <w:pPr>
+        <w:rPr>
+          <w:b/>
+          <w:bCs/>
+          <w:lang w:val="en-US"/>
+        </w:rPr>
+      </w:pPr>
+    </w:p>
+    <w:p>
+      <w:pPr>
+        <w:rPr>
+          <w:b/>
+          <w:bCs/>
+          <w:lang w:val="en-US"/>
+        </w:rPr>
+      </w:pPr>
+    </w:p>
+    <w:p>
+      <w:pPr>
+        <w:rPr>
+          <w:b/>
+          <w:bCs/>
+          <w:lang w:val="en-US"/>
+        </w:rPr>
+      </w:pPr>
+    </w:p>
+    <w:p>
+      <w:pPr>
+        <w:rPr>
+          <w:b/>
+          <w:bCs/>
+          <w:lang w:val="en-US"/>
+        </w:rPr>
+      </w:pPr>
+    </w:p>
+    <w:p>
+      <w:pPr>
+        <w:rPr>
+          <w:b/>
+          <w:bCs/>
+          <w:lang w:val="en-US"/>
+        </w:rPr>
+      </w:pPr>
+    </w:p>
+    <w:p>
+      <w:pPr>
+        <w:rPr>
+          <w:b/>
+          <w:bCs/>
+          <w:lang w:val="en-US"/>
+        </w:rPr>
+      </w:pPr>
+    </w:p>
+    <w:p>
+      <w:pPr>
+        <w:rPr>
+          <w:b/>
+          <w:bCs/>
+          <w:lang w:val="en-US"/>
+        </w:rPr>
+      </w:pPr>
+    </w:p>
+    <w:p>
+      <w:pPr>
+        <w:rPr>
+          <w:b/>
+          <w:bCs/>
+          <w:lang w:val="en-US"/>
+        </w:rPr>
+      </w:pPr>
+      <w:r>
+        <w:rPr>
+          <w:b/>
+          <w:bCs/>
+          <w:lang w:val="en-US"/>
+        </w:rPr>
+        <w:lastRenderedPageBreak/>
+        <w:t>Oppgave 1.11</w:t>
+      </w:r>
+    </w:p>
+    <w:p>
+      <w:pPr>
+        <w:rPr>
+          <w:lang w:val="en-US"/>
+        </w:rPr>
+      </w:pPr>
+    </w:p>
+    <w:p>
+      <w:pPr>
+        <w:rPr>
+          <w:lang w:val="en-US"/>
+        </w:rPr>
+      </w:pPr>
+      <w:r>
+        <w:rPr>
+          <w:noProof/>
+          <w:lang w:val="en-US"/>
+        </w:rPr>
+        <w:drawing>
+          <wp:inline distT="0" distB="0" distL="0" distR="0" wp14:anchorId="37E362E5" wp14:editId="44BDFF9C">
+            <wp:extent cx="5731510" cy="2432050"/>
+            <wp:effectExtent l="0" t="0" r="0" b="6350"/>
+            <wp:docPr id="1299101639" name="Picture 11" descr="A screenshot of a computer program&#10;&#10;Description automatically generated"/>
+            <wp:cNvGraphicFramePr>
+              <a:graphicFrameLocks xmlns:a="http://schemas.openxmlformats.org/drawingml/2006/main" noChangeAspect="1"/>
+            </wp:cNvGraphicFramePr>
+            <a:graphic xmlns:a="http://schemas.openxmlformats.org/drawingml/2006/main">
+              <a:graphicData uri="http://schemas.openxmlformats.org/drawingml/2006/picture">
+                <pic:pic xmlns:pic="http://schemas.openxmlformats.org/drawingml/2006/picture">
+                  <pic:nvPicPr>
+                    <pic:cNvPr id="1299101639" name="Picture 11" descr="A screenshot of a computer program&#10;&#10;Description automatically generated"/>
+                    <pic:cNvPicPr/>
+                  </pic:nvPicPr>
+                  <pic:blipFill>
+                    <a:blip r:embed="rId13" cstate="print">
+                      <a:extLst>
+                        <a:ext uri="{28A0092B-C50C-407E-A947-70E740481C1C}">
+                          <a14:useLocalDpi xmlns:a14="http://schemas.microsoft.com/office/drawing/2010/main" val="0"/>
+                        </a:ext>
+                      </a:extLst>
+                    </a:blip>
+                    <a:stretch>
+                      <a:fillRect/>
+                    </a:stretch>
+                  </pic:blipFill>
+                  <pic:spPr>
+                    <a:xfrm>
+                      <a:off x="0" y="0"/>
+                      <a:ext cx="5731510" cy="2432050"/>
+                    </a:xfrm>
+                    <a:prstGeom prst="rect">
+                      <a:avLst/>
+                    </a:prstGeom>
+                  </pic:spPr>
+                </pic:pic>
+              </a:graphicData>
+            </a:graphic>
+          </wp:inline>
+        </w:drawing>
+      </w:r>
+    </w:p>
+    <w:p>
+      <w:pPr>
+        <w:rPr>
+          <w:lang w:val="en-US"/>
+        </w:rPr>
+      </w:pPr>
+    </w:p>
+    <w:p>
+      <w:pPr>
+        <w:rPr>
+          <w:lang w:val="en-US"/>
+        </w:rPr>
+      </w:pPr>
+      <w:r>
+        <w:rPr>
+          <w:lang w:val="en-US"/>
+        </w:rPr>
+        <w:t>First print will be: 12</w:t>
+      </w:r>
+    </w:p>
+    <w:p>
+      <w:pPr>
+        <w:rPr>
+          <w:lang w:val="en-US"/>
+        </w:rPr>
+      </w:pPr>
+      <w:r>
+        <w:rPr>
+          <w:lang w:val="en-US"/>
+        </w:rPr>
+        <w:t>Second print will be: The game God of War</w:t>
+      </w:r>
+      <w:r>
+        <w:rPr>
+          <w:lang w:val="en-US"/>
+        </w:rPr>
+        <w:t xml:space="preserve"> is of the genre Action and has an age rating of 18</w:t>
       </w:r>
     </w:p>
     <w:p>

</xml_diff>

<commit_message>
First part of oblig5 is now done
</commit_message>
<xml_diff>
--- a/Oblig5/Oblig5_stefanbstrand_kodeforstaelse.docx
+++ b/Oblig5/Oblig5_stefanbstrand_kodeforstaelse.docx
@@ -2234,6 +2234,93 @@
           <w:lang w:val="en-US"/>
         </w:rPr>
       </w:pPr>
+      <w:r>
+        <w:rPr>
+          <w:lang w:val="en-US"/>
+        </w:rPr>
+        <w:t>Oppgave 1.12</w:t>
+      </w:r>
+    </w:p>
+    <w:p>
+      <w:pPr>
+        <w:rPr>
+          <w:lang w:val="en-US"/>
+        </w:rPr>
+      </w:pPr>
+    </w:p>
+    <w:p>
+      <w:pPr>
+        <w:rPr>
+          <w:lang w:val="en-US"/>
+        </w:rPr>
+      </w:pPr>
+      <w:r>
+        <w:rPr>
+          <w:noProof/>
+          <w:lang w:val="en-US"/>
+        </w:rPr>
+        <w:drawing>
+          <wp:inline distT="0" distB="0" distL="0" distR="0" wp14:anchorId="232C5DC9" wp14:editId="0E25C772">
+            <wp:extent cx="5731510" cy="1840865"/>
+            <wp:effectExtent l="0" t="0" r="0" b="635"/>
+            <wp:docPr id="1285933605" name="Picture 12" descr="A screenshot of a computer&#10;&#10;Description automatically generated"/>
+            <wp:cNvGraphicFramePr>
+              <a:graphicFrameLocks xmlns:a="http://schemas.openxmlformats.org/drawingml/2006/main" noChangeAspect="1"/>
+            </wp:cNvGraphicFramePr>
+            <a:graphic xmlns:a="http://schemas.openxmlformats.org/drawingml/2006/main">
+              <a:graphicData uri="http://schemas.openxmlformats.org/drawingml/2006/picture">
+                <pic:pic xmlns:pic="http://schemas.openxmlformats.org/drawingml/2006/picture">
+                  <pic:nvPicPr>
+                    <pic:cNvPr id="1285933605" name="Picture 12" descr="A screenshot of a computer&#10;&#10;Description automatically generated"/>
+                    <pic:cNvPicPr/>
+                  </pic:nvPicPr>
+                  <pic:blipFill>
+                    <a:blip r:embed="rId14" cstate="print">
+                      <a:extLst>
+                        <a:ext uri="{28A0092B-C50C-407E-A947-70E740481C1C}">
+                          <a14:useLocalDpi xmlns:a14="http://schemas.microsoft.com/office/drawing/2010/main" val="0"/>
+                        </a:ext>
+                      </a:extLst>
+                    </a:blip>
+                    <a:stretch>
+                      <a:fillRect/>
+                    </a:stretch>
+                  </pic:blipFill>
+                  <pic:spPr>
+                    <a:xfrm>
+                      <a:off x="0" y="0"/>
+                      <a:ext cx="5731510" cy="1840865"/>
+                    </a:xfrm>
+                    <a:prstGeom prst="rect">
+                      <a:avLst/>
+                    </a:prstGeom>
+                  </pic:spPr>
+                </pic:pic>
+              </a:graphicData>
+            </a:graphic>
+          </wp:inline>
+        </w:drawing>
+      </w:r>
+    </w:p>
+    <w:p>
+      <w:pPr>
+        <w:rPr>
+          <w:lang w:val="en-US"/>
+        </w:rPr>
+      </w:pPr>
+    </w:p>
+    <w:p>
+      <w:pPr>
+        <w:rPr>
+          <w:lang w:val="en-US"/>
+        </w:rPr>
+      </w:pPr>
+      <w:r>
+        <w:rPr>
+          <w:lang w:val="en-US"/>
+        </w:rPr>
+        <w:t>This will print: ValueError, ValueError, 6</w:t>
+      </w:r>
     </w:p>
     <w:sectPr>
       <w:pgSz w:w="11906" w:h="16838"/>

</xml_diff>

<commit_message>
Reformatted files, comments added.
</commit_message>
<xml_diff>
--- a/Oblig5/Oblig5_stefanbstrand_kodeforstaelse.docx
+++ b/Oblig5/Oblig5_stefanbstrand_kodeforstaelse.docx
@@ -143,39 +143,77 @@
           <w:lang w:val="nb-NO"/>
         </w:rPr>
       </w:pPr>
-      <w:r>
-        <w:rPr>
-          <w:sz w:val="28"/>
-          <w:szCs w:val="28"/>
-          <w:lang w:val="nb-NO"/>
-        </w:rPr>
-        <w:t>print(c ** 2)</w:t>
-      </w:r>
-    </w:p>
-    <w:p>
-      <w:pPr>
-        <w:rPr>
-          <w:sz w:val="28"/>
-          <w:szCs w:val="28"/>
-          <w:lang w:val="nb-NO"/>
-        </w:rPr>
-      </w:pPr>
-    </w:p>
-    <w:p>
-      <w:pPr>
-        <w:rPr>
-          <w:sz w:val="28"/>
-          <w:szCs w:val="28"/>
-          <w:lang w:val="nb-NO"/>
-        </w:rPr>
-      </w:pPr>
-      <w:r>
-        <w:rPr>
-          <w:sz w:val="28"/>
-          <w:szCs w:val="28"/>
-          <w:lang w:val="nb-NO"/>
-        </w:rPr>
-        <w:t>This prints: 9</w:t>
+      <w:proofErr w:type="spellStart"/>
+      <w:proofErr w:type="gramStart"/>
+      <w:r>
+        <w:rPr>
+          <w:sz w:val="28"/>
+          <w:szCs w:val="28"/>
+          <w:lang w:val="nb-NO"/>
+        </w:rPr>
+        <w:t>print</w:t>
+      </w:r>
+      <w:proofErr w:type="spellEnd"/>
+      <w:r>
+        <w:rPr>
+          <w:sz w:val="28"/>
+          <w:szCs w:val="28"/>
+          <w:lang w:val="nb-NO"/>
+        </w:rPr>
+        <w:t>(</w:t>
+      </w:r>
+      <w:proofErr w:type="gramEnd"/>
+      <w:r>
+        <w:rPr>
+          <w:sz w:val="28"/>
+          <w:szCs w:val="28"/>
+          <w:lang w:val="nb-NO"/>
+        </w:rPr>
+        <w:t>c ** 2)</w:t>
+      </w:r>
+    </w:p>
+    <w:p>
+      <w:pPr>
+        <w:rPr>
+          <w:sz w:val="28"/>
+          <w:szCs w:val="28"/>
+          <w:lang w:val="nb-NO"/>
+        </w:rPr>
+      </w:pPr>
+    </w:p>
+    <w:p>
+      <w:pPr>
+        <w:rPr>
+          <w:sz w:val="28"/>
+          <w:szCs w:val="28"/>
+          <w:lang w:val="nb-NO"/>
+        </w:rPr>
+      </w:pPr>
+      <w:r>
+        <w:rPr>
+          <w:sz w:val="28"/>
+          <w:szCs w:val="28"/>
+          <w:lang w:val="nb-NO"/>
+        </w:rPr>
+        <w:t xml:space="preserve">This </w:t>
+      </w:r>
+      <w:proofErr w:type="spellStart"/>
+      <w:r>
+        <w:rPr>
+          <w:sz w:val="28"/>
+          <w:szCs w:val="28"/>
+          <w:lang w:val="nb-NO"/>
+        </w:rPr>
+        <w:t>prints</w:t>
+      </w:r>
+      <w:proofErr w:type="spellEnd"/>
+      <w:r>
+        <w:rPr>
+          <w:sz w:val="28"/>
+          <w:szCs w:val="28"/>
+          <w:lang w:val="nb-NO"/>
+        </w:rPr>
+        <w:t>: 9</w:t>
       </w:r>
     </w:p>
     <w:p>
@@ -225,11 +263,264 @@
           <w:lang w:val="nb-NO"/>
         </w:rPr>
       </w:pPr>
-      <w:r>
-        <w:rPr>
-          <w:sz w:val="28"/>
-          <w:szCs w:val="28"/>
-          <w:lang w:val="nb-NO"/>
+      <w:proofErr w:type="spellStart"/>
+      <w:r>
+        <w:rPr>
+          <w:sz w:val="28"/>
+          <w:szCs w:val="28"/>
+          <w:lang w:val="nb-NO"/>
+        </w:rPr>
+        <w:t>Numbers</w:t>
+      </w:r>
+      <w:proofErr w:type="spellEnd"/>
+      <w:r>
+        <w:rPr>
+          <w:sz w:val="28"/>
+          <w:szCs w:val="28"/>
+          <w:lang w:val="nb-NO"/>
+        </w:rPr>
+        <w:t xml:space="preserve"> = []</w:t>
+      </w:r>
+    </w:p>
+    <w:p>
+      <w:pPr>
+        <w:rPr>
+          <w:sz w:val="28"/>
+          <w:szCs w:val="28"/>
+          <w:lang w:val="nb-NO"/>
+        </w:rPr>
+      </w:pPr>
+    </w:p>
+    <w:p>
+      <w:pPr>
+        <w:rPr>
+          <w:sz w:val="28"/>
+          <w:szCs w:val="28"/>
+          <w:lang w:val="nb-NO"/>
+        </w:rPr>
+      </w:pPr>
+      <w:r>
+        <w:rPr>
+          <w:sz w:val="28"/>
+          <w:szCs w:val="28"/>
+          <w:lang w:val="nb-NO"/>
+        </w:rPr>
+        <w:t xml:space="preserve">for x in </w:t>
+      </w:r>
+      <w:proofErr w:type="gramStart"/>
+      <w:r>
+        <w:rPr>
+          <w:sz w:val="28"/>
+          <w:szCs w:val="28"/>
+          <w:lang w:val="nb-NO"/>
+        </w:rPr>
+        <w:t>range(</w:t>
+      </w:r>
+      <w:proofErr w:type="gramEnd"/>
+      <w:r>
+        <w:rPr>
+          <w:sz w:val="28"/>
+          <w:szCs w:val="28"/>
+          <w:lang w:val="nb-NO"/>
+        </w:rPr>
+        <w:t>5):</w:t>
+      </w:r>
+    </w:p>
+    <w:p>
+      <w:pPr>
+        <w:rPr>
+          <w:sz w:val="28"/>
+          <w:szCs w:val="28"/>
+          <w:lang w:val="nb-NO"/>
+        </w:rPr>
+      </w:pPr>
+      <w:r>
+        <w:rPr>
+          <w:sz w:val="28"/>
+          <w:szCs w:val="28"/>
+          <w:lang w:val="nb-NO"/>
+        </w:rPr>
+        <w:tab/>
+      </w:r>
+      <w:proofErr w:type="spellStart"/>
+      <w:proofErr w:type="gramStart"/>
+      <w:r>
+        <w:rPr>
+          <w:sz w:val="28"/>
+          <w:szCs w:val="28"/>
+          <w:lang w:val="nb-NO"/>
+        </w:rPr>
+        <w:t>numbers.append</w:t>
+      </w:r>
+      <w:proofErr w:type="spellEnd"/>
+      <w:proofErr w:type="gramEnd"/>
+      <w:r>
+        <w:rPr>
+          <w:sz w:val="28"/>
+          <w:szCs w:val="28"/>
+          <w:lang w:val="nb-NO"/>
+        </w:rPr>
+        <w:t>(x)</w:t>
+      </w:r>
+    </w:p>
+    <w:p>
+      <w:pPr>
+        <w:rPr>
+          <w:sz w:val="28"/>
+          <w:szCs w:val="28"/>
+          <w:lang w:val="nb-NO"/>
+        </w:rPr>
+      </w:pPr>
+    </w:p>
+    <w:p>
+      <w:pPr>
+        <w:rPr>
+          <w:sz w:val="28"/>
+          <w:szCs w:val="28"/>
+          <w:lang w:val="nb-NO"/>
+        </w:rPr>
+      </w:pPr>
+      <w:proofErr w:type="spellStart"/>
+      <w:r>
+        <w:rPr>
+          <w:sz w:val="28"/>
+          <w:szCs w:val="28"/>
+          <w:lang w:val="nb-NO"/>
+        </w:rPr>
+        <w:t>print</w:t>
+      </w:r>
+      <w:proofErr w:type="spellEnd"/>
+      <w:r>
+        <w:rPr>
+          <w:sz w:val="28"/>
+          <w:szCs w:val="28"/>
+          <w:lang w:val="nb-NO"/>
+        </w:rPr>
+        <w:t>(</w:t>
+      </w:r>
+      <w:proofErr w:type="spellStart"/>
+      <w:r>
+        <w:rPr>
+          <w:sz w:val="28"/>
+          <w:szCs w:val="28"/>
+          <w:lang w:val="nb-NO"/>
+        </w:rPr>
+        <w:t>numbers</w:t>
+      </w:r>
+      <w:proofErr w:type="spellEnd"/>
+      <w:r>
+        <w:rPr>
+          <w:sz w:val="28"/>
+          <w:szCs w:val="28"/>
+          <w:lang w:val="nb-NO"/>
+        </w:rPr>
+        <w:t>)</w:t>
+      </w:r>
+    </w:p>
+    <w:p>
+      <w:pPr>
+        <w:rPr>
+          <w:sz w:val="28"/>
+          <w:szCs w:val="28"/>
+          <w:lang w:val="nb-NO"/>
+        </w:rPr>
+      </w:pPr>
+    </w:p>
+    <w:p>
+      <w:pPr>
+        <w:rPr>
+          <w:sz w:val="28"/>
+          <w:szCs w:val="28"/>
+          <w:lang w:val="nb-NO"/>
+        </w:rPr>
+      </w:pPr>
+      <w:r>
+        <w:rPr>
+          <w:sz w:val="28"/>
+          <w:szCs w:val="28"/>
+          <w:lang w:val="nb-NO"/>
+        </w:rPr>
+        <w:t xml:space="preserve">This </w:t>
+      </w:r>
+      <w:proofErr w:type="spellStart"/>
+      <w:r>
+        <w:rPr>
+          <w:sz w:val="28"/>
+          <w:szCs w:val="28"/>
+          <w:lang w:val="nb-NO"/>
+        </w:rPr>
+        <w:t>prints</w:t>
+      </w:r>
+      <w:proofErr w:type="spellEnd"/>
+      <w:r>
+        <w:rPr>
+          <w:sz w:val="28"/>
+          <w:szCs w:val="28"/>
+          <w:lang w:val="nb-NO"/>
+        </w:rPr>
+        <w:t>: [0, 1, 2, 3, 4]</w:t>
+      </w:r>
+    </w:p>
+    <w:p>
+      <w:pPr>
+        <w:rPr>
+          <w:sz w:val="28"/>
+          <w:szCs w:val="28"/>
+          <w:lang w:val="nb-NO"/>
+        </w:rPr>
+      </w:pPr>
+    </w:p>
+    <w:p>
+      <w:pPr>
+        <w:rPr>
+          <w:color w:val="FF0000"/>
+          <w:sz w:val="28"/>
+          <w:szCs w:val="28"/>
+          <w:lang w:val="en-US"/>
+        </w:rPr>
+      </w:pPr>
+      <w:r>
+        <w:rPr>
+          <w:color w:val="FF0000"/>
+          <w:sz w:val="28"/>
+          <w:szCs w:val="28"/>
+          <w:lang w:val="en-US"/>
+        </w:rPr>
+        <w:t>For loop and for range in</w:t>
+      </w:r>
+      <w:r>
+        <w:rPr>
+          <w:color w:val="FF0000"/>
+          <w:sz w:val="28"/>
+          <w:szCs w:val="28"/>
+          <w:lang w:val="en-US"/>
+        </w:rPr>
+        <w:t xml:space="preserve"> 5, in this instance, starts at 0 and prints from 0 to 5, but not including 5. Important to remember. </w:t>
+      </w:r>
+    </w:p>
+    <w:p>
+      <w:pPr>
+        <w:rPr>
+          <w:color w:val="FF0000"/>
+          <w:sz w:val="28"/>
+          <w:szCs w:val="28"/>
+          <w:lang w:val="en-US"/>
+        </w:rPr>
+      </w:pPr>
+    </w:p>
+    <w:p>
+      <w:pPr>
+        <w:rPr>
+          <w:sz w:val="28"/>
+          <w:szCs w:val="28"/>
+          <w:lang w:val="en-US"/>
+        </w:rPr>
+      </w:pPr>
+      <w:r>
+        <w:rPr>
+          <w:sz w:val="28"/>
+          <w:szCs w:val="28"/>
+          <w:lang w:val="en-US"/>
         </w:rPr>
         <w:t>Numbers = []</w:t>
       </w:r>
@@ -239,67 +530,128 @@
         <w:rPr>
           <w:sz w:val="28"/>
           <w:szCs w:val="28"/>
-          <w:lang w:val="nb-NO"/>
-        </w:rPr>
-      </w:pPr>
-    </w:p>
-    <w:p>
-      <w:pPr>
-        <w:rPr>
-          <w:sz w:val="28"/>
-          <w:szCs w:val="28"/>
-          <w:lang w:val="nb-NO"/>
-        </w:rPr>
-      </w:pPr>
-      <w:r>
-        <w:rPr>
-          <w:sz w:val="28"/>
-          <w:szCs w:val="28"/>
-          <w:lang w:val="nb-NO"/>
-        </w:rPr>
-        <w:t>for x in range(5):</w:t>
-      </w:r>
-    </w:p>
-    <w:p>
-      <w:pPr>
-        <w:rPr>
-          <w:sz w:val="28"/>
-          <w:szCs w:val="28"/>
-          <w:lang w:val="nb-NO"/>
-        </w:rPr>
-      </w:pPr>
-      <w:r>
-        <w:rPr>
-          <w:sz w:val="28"/>
-          <w:szCs w:val="28"/>
-          <w:lang w:val="nb-NO"/>
+          <w:lang w:val="en-US"/>
+        </w:rPr>
+      </w:pPr>
+    </w:p>
+    <w:p>
+      <w:pPr>
+        <w:rPr>
+          <w:sz w:val="28"/>
+          <w:szCs w:val="28"/>
+          <w:lang w:val="en-US"/>
+        </w:rPr>
+      </w:pPr>
+      <w:r>
+        <w:rPr>
+          <w:sz w:val="28"/>
+          <w:szCs w:val="28"/>
+          <w:lang w:val="en-US"/>
+        </w:rPr>
+        <w:t xml:space="preserve">for x in </w:t>
+      </w:r>
+      <w:proofErr w:type="gramStart"/>
+      <w:r>
+        <w:rPr>
+          <w:sz w:val="28"/>
+          <w:szCs w:val="28"/>
+          <w:lang w:val="en-US"/>
+        </w:rPr>
+        <w:t>range(</w:t>
+      </w:r>
+      <w:proofErr w:type="gramEnd"/>
+      <w:r>
+        <w:rPr>
+          <w:sz w:val="28"/>
+          <w:szCs w:val="28"/>
+          <w:lang w:val="en-US"/>
+        </w:rPr>
+        <w:t>5):</w:t>
+      </w:r>
+    </w:p>
+    <w:p>
+      <w:pPr>
+        <w:rPr>
+          <w:sz w:val="28"/>
+          <w:szCs w:val="28"/>
+          <w:lang w:val="en-US"/>
+        </w:rPr>
+      </w:pPr>
+      <w:r>
+        <w:rPr>
+          <w:sz w:val="28"/>
+          <w:szCs w:val="28"/>
+          <w:lang w:val="en-US"/>
         </w:rPr>
         <w:tab/>
-        <w:t>numbers.append(x)</w:t>
-      </w:r>
-    </w:p>
-    <w:p>
-      <w:pPr>
-        <w:rPr>
-          <w:sz w:val="28"/>
-          <w:szCs w:val="28"/>
-          <w:lang w:val="nb-NO"/>
-        </w:rPr>
-      </w:pPr>
-    </w:p>
-    <w:p>
-      <w:pPr>
-        <w:rPr>
-          <w:sz w:val="28"/>
-          <w:szCs w:val="28"/>
-          <w:lang w:val="nb-NO"/>
-        </w:rPr>
-      </w:pPr>
-      <w:r>
-        <w:rPr>
-          <w:sz w:val="28"/>
-          <w:szCs w:val="28"/>
-          <w:lang w:val="nb-NO"/>
+      </w:r>
+      <w:proofErr w:type="spellStart"/>
+      <w:proofErr w:type="gramStart"/>
+      <w:r>
+        <w:rPr>
+          <w:sz w:val="28"/>
+          <w:szCs w:val="28"/>
+          <w:lang w:val="en-US"/>
+        </w:rPr>
+        <w:t>numbers.</w:t>
+      </w:r>
+      <w:r>
+        <w:rPr>
+          <w:sz w:val="28"/>
+          <w:szCs w:val="28"/>
+          <w:lang w:val="en-US"/>
+        </w:rPr>
+        <w:t>insert</w:t>
+      </w:r>
+      <w:proofErr w:type="spellEnd"/>
+      <w:proofErr w:type="gramEnd"/>
+      <w:r>
+        <w:rPr>
+          <w:sz w:val="28"/>
+          <w:szCs w:val="28"/>
+          <w:lang w:val="en-US"/>
+        </w:rPr>
+        <w:t>(x</w:t>
+      </w:r>
+      <w:r>
+        <w:rPr>
+          <w:sz w:val="28"/>
+          <w:szCs w:val="28"/>
+          <w:lang w:val="en-US"/>
+        </w:rPr>
+        <w:t>, 0</w:t>
+      </w:r>
+      <w:r>
+        <w:rPr>
+          <w:sz w:val="28"/>
+          <w:szCs w:val="28"/>
+          <w:lang w:val="en-US"/>
+        </w:rPr>
+        <w:t>)</w:t>
+      </w:r>
+    </w:p>
+    <w:p>
+      <w:pPr>
+        <w:rPr>
+          <w:sz w:val="28"/>
+          <w:szCs w:val="28"/>
+          <w:lang w:val="en-US"/>
+        </w:rPr>
+      </w:pPr>
+    </w:p>
+    <w:p>
+      <w:pPr>
+        <w:rPr>
+          <w:sz w:val="28"/>
+          <w:szCs w:val="28"/>
+          <w:lang w:val="en-US"/>
+        </w:rPr>
+      </w:pPr>
+      <w:r>
+        <w:rPr>
+          <w:sz w:val="28"/>
+          <w:szCs w:val="28"/>
+          <w:lang w:val="en-US"/>
         </w:rPr>
         <w:t>print(numbers)</w:t>
       </w:r>
@@ -309,25 +661,107 @@
         <w:rPr>
           <w:sz w:val="28"/>
           <w:szCs w:val="28"/>
-          <w:lang w:val="nb-NO"/>
-        </w:rPr>
-      </w:pPr>
-    </w:p>
-    <w:p>
-      <w:pPr>
-        <w:rPr>
-          <w:sz w:val="28"/>
-          <w:szCs w:val="28"/>
-          <w:lang w:val="nb-NO"/>
-        </w:rPr>
-      </w:pPr>
-      <w:r>
-        <w:rPr>
-          <w:sz w:val="28"/>
-          <w:szCs w:val="28"/>
-          <w:lang w:val="nb-NO"/>
-        </w:rPr>
-        <w:t>This prints: [0, 1, 2, 3, 4]</w:t>
+          <w:lang w:val="en-US"/>
+        </w:rPr>
+      </w:pPr>
+    </w:p>
+    <w:p>
+      <w:pPr>
+        <w:rPr>
+          <w:sz w:val="28"/>
+          <w:szCs w:val="28"/>
+          <w:lang w:val="nb-NO"/>
+        </w:rPr>
+      </w:pPr>
+      <w:r>
+        <w:rPr>
+          <w:sz w:val="28"/>
+          <w:szCs w:val="28"/>
+          <w:lang w:val="nb-NO"/>
+        </w:rPr>
+        <w:t xml:space="preserve">This </w:t>
+      </w:r>
+      <w:proofErr w:type="spellStart"/>
+      <w:r>
+        <w:rPr>
+          <w:sz w:val="28"/>
+          <w:szCs w:val="28"/>
+          <w:lang w:val="nb-NO"/>
+        </w:rPr>
+        <w:t>prints</w:t>
+      </w:r>
+      <w:proofErr w:type="spellEnd"/>
+      <w:r>
+        <w:rPr>
+          <w:sz w:val="28"/>
+          <w:szCs w:val="28"/>
+          <w:lang w:val="nb-NO"/>
+        </w:rPr>
+        <w:t xml:space="preserve">: [0, </w:t>
+      </w:r>
+      <w:r>
+        <w:rPr>
+          <w:sz w:val="28"/>
+          <w:szCs w:val="28"/>
+          <w:lang w:val="nb-NO"/>
+        </w:rPr>
+        <w:t>0</w:t>
+      </w:r>
+      <w:r>
+        <w:rPr>
+          <w:sz w:val="28"/>
+          <w:szCs w:val="28"/>
+          <w:lang w:val="nb-NO"/>
+        </w:rPr>
+        <w:t xml:space="preserve">, </w:t>
+      </w:r>
+      <w:r>
+        <w:rPr>
+          <w:sz w:val="28"/>
+          <w:szCs w:val="28"/>
+          <w:lang w:val="nb-NO"/>
+        </w:rPr>
+        <w:t>0</w:t>
+      </w:r>
+      <w:r>
+        <w:rPr>
+          <w:sz w:val="28"/>
+          <w:szCs w:val="28"/>
+          <w:lang w:val="nb-NO"/>
+        </w:rPr>
+        <w:t xml:space="preserve">, </w:t>
+      </w:r>
+      <w:r>
+        <w:rPr>
+          <w:sz w:val="28"/>
+          <w:szCs w:val="28"/>
+          <w:lang w:val="nb-NO"/>
+        </w:rPr>
+        <w:t>0</w:t>
+      </w:r>
+      <w:r>
+        <w:rPr>
+          <w:sz w:val="28"/>
+          <w:szCs w:val="28"/>
+          <w:lang w:val="nb-NO"/>
+        </w:rPr>
+        <w:t xml:space="preserve">, </w:t>
+      </w:r>
+      <w:r>
+        <w:rPr>
+          <w:sz w:val="28"/>
+          <w:szCs w:val="28"/>
+          <w:lang w:val="nb-NO"/>
+        </w:rPr>
+        <w:t>0</w:t>
+      </w:r>
+      <w:r>
+        <w:rPr>
+          <w:sz w:val="28"/>
+          <w:szCs w:val="28"/>
+          <w:lang w:val="nb-NO"/>
+        </w:rPr>
+        <w:t>]</w:t>
       </w:r>
     </w:p>
     <w:p>
@@ -355,255 +789,38 @@
           <w:szCs w:val="28"/>
           <w:lang w:val="en-US"/>
         </w:rPr>
-        <w:t>For loop and for range in</w:t>
-      </w:r>
-      <w:r>
+        <w:t>Insert method is used to insert an item at a specified index in a list. The method takes 2 arguments: the first is the index position in the list where you want to place your new item.</w:t>
+      </w:r>
+    </w:p>
+    <w:p>
+      <w:pPr>
         <w:rPr>
           <w:color w:val="FF0000"/>
           <w:sz w:val="28"/>
           <w:szCs w:val="28"/>
           <w:lang w:val="en-US"/>
         </w:rPr>
-        <w:t xml:space="preserve"> 5, in this instance, starts at 0 and prints from 0 to 5, but not including 5. Important to remember. </w:t>
-      </w:r>
-    </w:p>
-    <w:p>
-      <w:pPr>
+      </w:pPr>
+      <w:r>
         <w:rPr>
           <w:color w:val="FF0000"/>
           <w:sz w:val="28"/>
           <w:szCs w:val="28"/>
           <w:lang w:val="en-US"/>
         </w:rPr>
-      </w:pPr>
-    </w:p>
-    <w:p>
-      <w:pPr>
-        <w:rPr>
-          <w:sz w:val="28"/>
-          <w:szCs w:val="28"/>
-          <w:lang w:val="en-US"/>
-        </w:rPr>
-      </w:pPr>
-      <w:r>
-        <w:rPr>
-          <w:sz w:val="28"/>
-          <w:szCs w:val="28"/>
-          <w:lang w:val="en-US"/>
-        </w:rPr>
-        <w:t>Numbers = []</w:t>
-      </w:r>
-    </w:p>
-    <w:p>
-      <w:pPr>
-        <w:rPr>
-          <w:sz w:val="28"/>
-          <w:szCs w:val="28"/>
-          <w:lang w:val="en-US"/>
-        </w:rPr>
-      </w:pPr>
-    </w:p>
-    <w:p>
-      <w:pPr>
-        <w:rPr>
-          <w:sz w:val="28"/>
-          <w:szCs w:val="28"/>
-          <w:lang w:val="en-US"/>
-        </w:rPr>
-      </w:pPr>
-      <w:r>
-        <w:rPr>
-          <w:sz w:val="28"/>
-          <w:szCs w:val="28"/>
-          <w:lang w:val="en-US"/>
-        </w:rPr>
-        <w:t>for x in range(5):</w:t>
-      </w:r>
-    </w:p>
-    <w:p>
-      <w:pPr>
-        <w:rPr>
-          <w:sz w:val="28"/>
-          <w:szCs w:val="28"/>
-          <w:lang w:val="en-US"/>
-        </w:rPr>
-      </w:pPr>
-      <w:r>
-        <w:rPr>
-          <w:sz w:val="28"/>
-          <w:szCs w:val="28"/>
-          <w:lang w:val="en-US"/>
-        </w:rPr>
-        <w:tab/>
-        <w:t>numbers.</w:t>
-      </w:r>
-      <w:r>
-        <w:rPr>
-          <w:sz w:val="28"/>
-          <w:szCs w:val="28"/>
-          <w:lang w:val="en-US"/>
-        </w:rPr>
-        <w:t>insert</w:t>
-      </w:r>
-      <w:r>
-        <w:rPr>
-          <w:sz w:val="28"/>
-          <w:szCs w:val="28"/>
-          <w:lang w:val="en-US"/>
-        </w:rPr>
-        <w:t>(x</w:t>
-      </w:r>
-      <w:r>
-        <w:rPr>
-          <w:sz w:val="28"/>
-          <w:szCs w:val="28"/>
-          <w:lang w:val="en-US"/>
-        </w:rPr>
-        <w:t>, 0</w:t>
-      </w:r>
-      <w:r>
-        <w:rPr>
-          <w:sz w:val="28"/>
-          <w:szCs w:val="28"/>
-          <w:lang w:val="en-US"/>
-        </w:rPr>
-        <w:t>)</w:t>
-      </w:r>
-    </w:p>
-    <w:p>
-      <w:pPr>
-        <w:rPr>
-          <w:sz w:val="28"/>
-          <w:szCs w:val="28"/>
-          <w:lang w:val="en-US"/>
-        </w:rPr>
-      </w:pPr>
-    </w:p>
-    <w:p>
-      <w:pPr>
-        <w:rPr>
-          <w:sz w:val="28"/>
-          <w:szCs w:val="28"/>
-          <w:lang w:val="en-US"/>
-        </w:rPr>
-      </w:pPr>
-      <w:r>
-        <w:rPr>
-          <w:sz w:val="28"/>
-          <w:szCs w:val="28"/>
-          <w:lang w:val="en-US"/>
-        </w:rPr>
-        <w:t>print(numbers)</w:t>
-      </w:r>
-    </w:p>
-    <w:p>
-      <w:pPr>
-        <w:rPr>
-          <w:sz w:val="28"/>
-          <w:szCs w:val="28"/>
-          <w:lang w:val="en-US"/>
-        </w:rPr>
-      </w:pPr>
-    </w:p>
-    <w:p>
-      <w:pPr>
-        <w:rPr>
-          <w:sz w:val="28"/>
-          <w:szCs w:val="28"/>
-          <w:lang w:val="nb-NO"/>
-        </w:rPr>
-      </w:pPr>
-      <w:r>
-        <w:rPr>
-          <w:sz w:val="28"/>
-          <w:szCs w:val="28"/>
-          <w:lang w:val="nb-NO"/>
-        </w:rPr>
-        <w:t xml:space="preserve">This prints: [0, </w:t>
-      </w:r>
-      <w:r>
-        <w:rPr>
-          <w:sz w:val="28"/>
-          <w:szCs w:val="28"/>
-          <w:lang w:val="nb-NO"/>
-        </w:rPr>
-        <w:t>0</w:t>
-      </w:r>
-      <w:r>
-        <w:rPr>
-          <w:sz w:val="28"/>
-          <w:szCs w:val="28"/>
-          <w:lang w:val="nb-NO"/>
-        </w:rPr>
-        <w:t xml:space="preserve">, </w:t>
-      </w:r>
-      <w:r>
-        <w:rPr>
-          <w:sz w:val="28"/>
-          <w:szCs w:val="28"/>
-          <w:lang w:val="nb-NO"/>
-        </w:rPr>
-        <w:t>0</w:t>
-      </w:r>
-      <w:r>
-        <w:rPr>
-          <w:sz w:val="28"/>
-          <w:szCs w:val="28"/>
-          <w:lang w:val="nb-NO"/>
-        </w:rPr>
-        <w:t xml:space="preserve">, </w:t>
-      </w:r>
-      <w:r>
-        <w:rPr>
-          <w:sz w:val="28"/>
-          <w:szCs w:val="28"/>
-          <w:lang w:val="nb-NO"/>
-        </w:rPr>
-        <w:t>0</w:t>
-      </w:r>
-      <w:r>
-        <w:rPr>
-          <w:sz w:val="28"/>
-          <w:szCs w:val="28"/>
-          <w:lang w:val="nb-NO"/>
-        </w:rPr>
-        <w:t xml:space="preserve">, </w:t>
-      </w:r>
-      <w:r>
-        <w:rPr>
-          <w:sz w:val="28"/>
-          <w:szCs w:val="28"/>
-          <w:lang w:val="nb-NO"/>
-        </w:rPr>
-        <w:t>0</w:t>
-      </w:r>
-      <w:r>
-        <w:rPr>
-          <w:sz w:val="28"/>
-          <w:szCs w:val="28"/>
-          <w:lang w:val="nb-NO"/>
-        </w:rPr>
-        <w:t>]</w:t>
-      </w:r>
-    </w:p>
-    <w:p>
-      <w:pPr>
-        <w:rPr>
-          <w:sz w:val="28"/>
-          <w:szCs w:val="28"/>
-          <w:lang w:val="nb-NO"/>
-        </w:rPr>
-      </w:pPr>
-    </w:p>
-    <w:p>
-      <w:pPr>
+        <w:t xml:space="preserve">Second argument is the actual item you want to insert. </w:t>
+      </w:r>
+      <w:proofErr w:type="gramStart"/>
+      <w:r>
         <w:rPr>
           <w:color w:val="FF0000"/>
           <w:sz w:val="28"/>
           <w:szCs w:val="28"/>
           <w:lang w:val="en-US"/>
         </w:rPr>
-      </w:pPr>
+        <w:t>So</w:t>
+      </w:r>
+      <w:proofErr w:type="gramEnd"/>
       <w:r>
         <w:rPr>
           <w:color w:val="FF0000"/>
@@ -611,18 +828,18 @@
           <w:szCs w:val="28"/>
           <w:lang w:val="en-US"/>
         </w:rPr>
-        <w:t>Insert method is used to insert an item at a specified index in a list. The method takes 2 arguments: the first is the index position in the list where you want to place your new item.</w:t>
-      </w:r>
-    </w:p>
-    <w:p>
-      <w:pPr>
+        <w:t xml:space="preserve"> in this instance when we have a for loop (5), </w:t>
+      </w:r>
+      <w:r>
         <w:rPr>
           <w:color w:val="FF0000"/>
           <w:sz w:val="28"/>
           <w:szCs w:val="28"/>
           <w:lang w:val="en-US"/>
         </w:rPr>
-      </w:pPr>
+        <w:t xml:space="preserve">loop starts and 0, meaning it will insert to </w:t>
+      </w:r>
+      <w:proofErr w:type="spellStart"/>
       <w:r>
         <w:rPr>
           <w:color w:val="FF0000"/>
@@ -630,8 +847,9 @@
           <w:szCs w:val="28"/>
           <w:lang w:val="en-US"/>
         </w:rPr>
-        <w:t xml:space="preserve">Second argument is the actual item you want to insert. So in this instance when we have a for loop (5), </w:t>
-      </w:r>
+        <w:t>indexpos</w:t>
+      </w:r>
+      <w:proofErr w:type="spellEnd"/>
       <w:r>
         <w:rPr>
           <w:color w:val="FF0000"/>
@@ -639,7 +857,7 @@
           <w:szCs w:val="28"/>
           <w:lang w:val="en-US"/>
         </w:rPr>
-        <w:t xml:space="preserve">loop starts and 0, meaning it will insert to indexpos. 0 in </w:t>
+        <w:t xml:space="preserve">. 0 in </w:t>
       </w:r>
       <w:r>
         <w:rPr>
@@ -649,17 +867,37 @@
           <w:lang w:val="en-US"/>
         </w:rPr>
         <w:lastRenderedPageBreak/>
-        <w:t xml:space="preserve">the list, and then index 1, and so on, until it runs 5 times and last insert is to indexpos. 4 in the list. This creates a list with five zeros. </w:t>
-      </w:r>
-    </w:p>
-    <w:p>
-      <w:pPr>
+        <w:t xml:space="preserve">the list, and then index 1, and so on, until it runs 5 times and last insert is to </w:t>
+      </w:r>
+      <w:proofErr w:type="spellStart"/>
+      <w:r>
         <w:rPr>
           <w:color w:val="FF0000"/>
           <w:sz w:val="28"/>
           <w:szCs w:val="28"/>
           <w:lang w:val="en-US"/>
         </w:rPr>
+        <w:t>indexpos</w:t>
+      </w:r>
+      <w:proofErr w:type="spellEnd"/>
+      <w:r>
+        <w:rPr>
+          <w:color w:val="FF0000"/>
+          <w:sz w:val="28"/>
+          <w:szCs w:val="28"/>
+          <w:lang w:val="en-US"/>
+        </w:rPr>
+        <w:t xml:space="preserve">. 4 in the list. This creates a list with five zeros. </w:t>
+      </w:r>
+    </w:p>
+    <w:p>
+      <w:pPr>
+        <w:rPr>
+          <w:color w:val="FF0000"/>
+          <w:sz w:val="28"/>
+          <w:szCs w:val="28"/>
+          <w:lang w:val="en-US"/>
+        </w:rPr>
       </w:pPr>
     </w:p>
     <w:p>
@@ -673,6 +911,7 @@
           <w:lang w:val="en-US"/>
         </w:rPr>
       </w:pPr>
+      <w:proofErr w:type="spellStart"/>
       <w:r>
         <w:rPr>
           <w:b/>
@@ -682,7 +921,19 @@
           <w:szCs w:val="28"/>
           <w:lang w:val="en-US"/>
         </w:rPr>
-        <w:t>Oppgave 1.3</w:t>
+        <w:t>Oppgave</w:t>
+      </w:r>
+      <w:proofErr w:type="spellEnd"/>
+      <w:r>
+        <w:rPr>
+          <w:b/>
+          <w:bCs/>
+          <w:color w:val="000000" w:themeColor="text1"/>
+          <w:sz w:val="28"/>
+          <w:szCs w:val="28"/>
+          <w:lang w:val="en-US"/>
+        </w:rPr>
+        <w:t xml:space="preserve"> 1.3</w:t>
       </w:r>
     </w:p>
     <w:p>
@@ -772,6 +1023,7 @@
           <w:lang w:val="en-US"/>
         </w:rPr>
       </w:pPr>
+      <w:proofErr w:type="gramStart"/>
       <w:r>
         <w:rPr>
           <w:color w:val="000000" w:themeColor="text1"/>
@@ -779,7 +1031,37 @@
           <w:szCs w:val="28"/>
           <w:lang w:val="en-US"/>
         </w:rPr>
-        <w:t xml:space="preserve">This prints: The course Programmering 1 has 215 students and 10 study points. </w:t>
+        <w:t>This prints</w:t>
+      </w:r>
+      <w:proofErr w:type="gramEnd"/>
+      <w:r>
+        <w:rPr>
+          <w:color w:val="000000" w:themeColor="text1"/>
+          <w:sz w:val="28"/>
+          <w:szCs w:val="28"/>
+          <w:lang w:val="en-US"/>
+        </w:rPr>
+        <w:t xml:space="preserve">: The course </w:t>
+      </w:r>
+      <w:proofErr w:type="spellStart"/>
+      <w:r>
+        <w:rPr>
+          <w:color w:val="000000" w:themeColor="text1"/>
+          <w:sz w:val="28"/>
+          <w:szCs w:val="28"/>
+          <w:lang w:val="en-US"/>
+        </w:rPr>
+        <w:t>Programmering</w:t>
+      </w:r>
+      <w:proofErr w:type="spellEnd"/>
+      <w:r>
+        <w:rPr>
+          <w:color w:val="000000" w:themeColor="text1"/>
+          <w:sz w:val="28"/>
+          <w:szCs w:val="28"/>
+          <w:lang w:val="en-US"/>
+        </w:rPr>
+        <w:t xml:space="preserve"> 1 has 215 students and 10 study points. </w:t>
       </w:r>
     </w:p>
     <w:p>
@@ -1080,13 +1362,23 @@
           <w:lang w:val="en-US"/>
         </w:rPr>
       </w:pPr>
-      <w:r>
-        <w:rPr>
-          <w:sz w:val="28"/>
-          <w:szCs w:val="28"/>
-          <w:lang w:val="en-US"/>
-        </w:rPr>
-        <w:t>This prints: Honey Badger and Giraffe</w:t>
+      <w:proofErr w:type="gramStart"/>
+      <w:r>
+        <w:rPr>
+          <w:sz w:val="28"/>
+          <w:szCs w:val="28"/>
+          <w:lang w:val="en-US"/>
+        </w:rPr>
+        <w:t>This prints</w:t>
+      </w:r>
+      <w:proofErr w:type="gramEnd"/>
+      <w:r>
+        <w:rPr>
+          <w:sz w:val="28"/>
+          <w:szCs w:val="28"/>
+          <w:lang w:val="en-US"/>
+        </w:rPr>
+        <w:t>: Honey Badger and Giraffe</w:t>
       </w:r>
     </w:p>
     <w:p>
@@ -1172,6 +1464,7 @@
           <w:lang w:val="en-US"/>
         </w:rPr>
       </w:pPr>
+      <w:proofErr w:type="spellStart"/>
       <w:r>
         <w:rPr>
           <w:b/>
@@ -1181,7 +1474,18 @@
           <w:lang w:val="en-US"/>
         </w:rPr>
         <w:lastRenderedPageBreak/>
-        <w:t>Oppgave 1.5</w:t>
+        <w:t>Oppgave</w:t>
+      </w:r>
+      <w:proofErr w:type="spellEnd"/>
+      <w:r>
+        <w:rPr>
+          <w:b/>
+          <w:bCs/>
+          <w:sz w:val="28"/>
+          <w:szCs w:val="28"/>
+          <w:lang w:val="en-US"/>
+        </w:rPr>
+        <w:t xml:space="preserve"> 1.5</w:t>
       </w:r>
     </w:p>
     <w:p>
@@ -1277,43 +1581,65 @@
           <w:lang w:val="en-US"/>
         </w:rPr>
       </w:pPr>
-      <w:r>
-        <w:rPr>
-          <w:sz w:val="28"/>
-          <w:szCs w:val="28"/>
-          <w:lang w:val="en-US"/>
-        </w:rPr>
-        <w:t>This prints: 8</w:t>
-      </w:r>
-    </w:p>
-    <w:p>
-      <w:pPr>
-        <w:rPr>
-          <w:sz w:val="28"/>
-          <w:szCs w:val="28"/>
-          <w:lang w:val="en-US"/>
-        </w:rPr>
-      </w:pPr>
-    </w:p>
-    <w:p>
-      <w:pPr>
-        <w:rPr>
-          <w:b/>
-          <w:bCs/>
-          <w:sz w:val="28"/>
-          <w:szCs w:val="28"/>
-          <w:lang w:val="en-US"/>
-        </w:rPr>
-      </w:pPr>
-      <w:r>
-        <w:rPr>
-          <w:b/>
-          <w:bCs/>
-          <w:sz w:val="28"/>
-          <w:szCs w:val="28"/>
-          <w:lang w:val="en-US"/>
-        </w:rPr>
-        <w:t>Oppgave 1.6</w:t>
+      <w:proofErr w:type="gramStart"/>
+      <w:r>
+        <w:rPr>
+          <w:sz w:val="28"/>
+          <w:szCs w:val="28"/>
+          <w:lang w:val="en-US"/>
+        </w:rPr>
+        <w:t>This prints</w:t>
+      </w:r>
+      <w:proofErr w:type="gramEnd"/>
+      <w:r>
+        <w:rPr>
+          <w:sz w:val="28"/>
+          <w:szCs w:val="28"/>
+          <w:lang w:val="en-US"/>
+        </w:rPr>
+        <w:t>: 8</w:t>
+      </w:r>
+    </w:p>
+    <w:p>
+      <w:pPr>
+        <w:rPr>
+          <w:sz w:val="28"/>
+          <w:szCs w:val="28"/>
+          <w:lang w:val="en-US"/>
+        </w:rPr>
+      </w:pPr>
+    </w:p>
+    <w:p>
+      <w:pPr>
+        <w:rPr>
+          <w:b/>
+          <w:bCs/>
+          <w:sz w:val="28"/>
+          <w:szCs w:val="28"/>
+          <w:lang w:val="en-US"/>
+        </w:rPr>
+      </w:pPr>
+      <w:proofErr w:type="spellStart"/>
+      <w:r>
+        <w:rPr>
+          <w:b/>
+          <w:bCs/>
+          <w:sz w:val="28"/>
+          <w:szCs w:val="28"/>
+          <w:lang w:val="en-US"/>
+        </w:rPr>
+        <w:t>Oppgave</w:t>
+      </w:r>
+      <w:proofErr w:type="spellEnd"/>
+      <w:r>
+        <w:rPr>
+          <w:b/>
+          <w:bCs/>
+          <w:sz w:val="28"/>
+          <w:szCs w:val="28"/>
+          <w:lang w:val="en-US"/>
+        </w:rPr>
+        <w:t xml:space="preserve"> 1.6</w:t>
       </w:r>
     </w:p>
     <w:p>
@@ -1400,13 +1726,23 @@
           <w:lang w:val="en-US"/>
         </w:rPr>
       </w:pPr>
-      <w:r>
-        <w:rPr>
-          <w:sz w:val="28"/>
-          <w:szCs w:val="28"/>
-          <w:lang w:val="en-US"/>
-        </w:rPr>
-        <w:t xml:space="preserve">This prints: ape and elephant. </w:t>
+      <w:proofErr w:type="gramStart"/>
+      <w:r>
+        <w:rPr>
+          <w:sz w:val="28"/>
+          <w:szCs w:val="28"/>
+          <w:lang w:val="en-US"/>
+        </w:rPr>
+        <w:t>This prints</w:t>
+      </w:r>
+      <w:proofErr w:type="gramEnd"/>
+      <w:r>
+        <w:rPr>
+          <w:sz w:val="28"/>
+          <w:szCs w:val="28"/>
+          <w:lang w:val="en-US"/>
+        </w:rPr>
+        <w:t xml:space="preserve">: ape and elephant. </w:t>
       </w:r>
     </w:p>
     <w:p>
@@ -1453,17 +1789,37 @@
           <w:szCs w:val="28"/>
           <w:lang w:val="en-US"/>
         </w:rPr>
-        <w:t xml:space="preserve">So basically this syntax means “start from the beginning of the list and go up to (but not including) the element at index 2. </w:t>
-      </w:r>
-    </w:p>
-    <w:p>
-      <w:pPr>
+        <w:t xml:space="preserve">So </w:t>
+      </w:r>
+      <w:proofErr w:type="gramStart"/>
+      <w:r>
         <w:rPr>
           <w:color w:val="FF0000"/>
           <w:sz w:val="28"/>
           <w:szCs w:val="28"/>
           <w:lang w:val="en-US"/>
         </w:rPr>
+        <w:t>basically</w:t>
+      </w:r>
+      <w:proofErr w:type="gramEnd"/>
+      <w:r>
+        <w:rPr>
+          <w:color w:val="FF0000"/>
+          <w:sz w:val="28"/>
+          <w:szCs w:val="28"/>
+          <w:lang w:val="en-US"/>
+        </w:rPr>
+        <w:t xml:space="preserve"> this syntax means “start from the beginning of the list and go up to (but not including) the element at index 2. </w:t>
+      </w:r>
+    </w:p>
+    <w:p>
+      <w:pPr>
+        <w:rPr>
+          <w:color w:val="FF0000"/>
+          <w:sz w:val="28"/>
+          <w:szCs w:val="28"/>
+          <w:lang w:val="en-US"/>
+        </w:rPr>
       </w:pPr>
     </w:p>
     <w:p>
@@ -1477,6 +1833,7 @@
           <w:lang w:val="en-US"/>
         </w:rPr>
       </w:pPr>
+      <w:proofErr w:type="spellStart"/>
       <w:r>
         <w:rPr>
           <w:b/>
@@ -1487,7 +1844,19 @@
           <w:lang w:val="en-US"/>
         </w:rPr>
         <w:lastRenderedPageBreak/>
-        <w:t>Oppgave 1.7</w:t>
+        <w:t>Oppgave</w:t>
+      </w:r>
+      <w:proofErr w:type="spellEnd"/>
+      <w:r>
+        <w:rPr>
+          <w:b/>
+          <w:bCs/>
+          <w:color w:val="000000" w:themeColor="text1"/>
+          <w:sz w:val="28"/>
+          <w:szCs w:val="28"/>
+          <w:lang w:val="en-US"/>
+        </w:rPr>
+        <w:t xml:space="preserve"> 1.7</w:t>
       </w:r>
     </w:p>
     <w:p>
@@ -1571,7 +1940,35 @@
         <w:rPr>
           <w:lang w:val="nb-NO"/>
         </w:rPr>
-        <w:t>This prints: cat and alligator</w:t>
+        <w:t xml:space="preserve">This </w:t>
+      </w:r>
+      <w:proofErr w:type="spellStart"/>
+      <w:r>
+        <w:rPr>
+          <w:lang w:val="nb-NO"/>
+        </w:rPr>
+        <w:t>prints</w:t>
+      </w:r>
+      <w:proofErr w:type="spellEnd"/>
+      <w:r>
+        <w:rPr>
+          <w:lang w:val="nb-NO"/>
+        </w:rPr>
+        <w:t xml:space="preserve">: </w:t>
+      </w:r>
+      <w:proofErr w:type="spellStart"/>
+      <w:r>
+        <w:rPr>
+          <w:lang w:val="nb-NO"/>
+        </w:rPr>
+        <w:t>cat</w:t>
+      </w:r>
+      <w:proofErr w:type="spellEnd"/>
+      <w:r>
+        <w:rPr>
+          <w:lang w:val="nb-NO"/>
+        </w:rPr>
+        <w:t xml:space="preserve"> and alligator</w:t>
       </w:r>
     </w:p>
     <w:p>
@@ -1674,44 +2071,62 @@
           <w:lang w:val="en-US"/>
         </w:rPr>
       </w:pPr>
-      <w:r>
-        <w:rPr>
-          <w:lang w:val="en-US"/>
-        </w:rPr>
-        <w:t>This prints: Bread: 4, Milk: 3, Eggs: 1</w:t>
-      </w:r>
-    </w:p>
-    <w:p>
-      <w:pPr>
-        <w:rPr>
-          <w:lang w:val="en-US"/>
-        </w:rPr>
-      </w:pPr>
-    </w:p>
-    <w:p>
-      <w:pPr>
-        <w:rPr>
-          <w:b/>
-          <w:bCs/>
-          <w:lang w:val="en-US"/>
-        </w:rPr>
-      </w:pPr>
-    </w:p>
-    <w:p>
-      <w:pPr>
-        <w:rPr>
-          <w:b/>
-          <w:bCs/>
-          <w:lang w:val="en-US"/>
-        </w:rPr>
-      </w:pPr>
-      <w:r>
-        <w:rPr>
-          <w:b/>
-          <w:bCs/>
-          <w:lang w:val="en-US"/>
-        </w:rPr>
-        <w:t>Oppgave 1.9</w:t>
+      <w:proofErr w:type="gramStart"/>
+      <w:r>
+        <w:rPr>
+          <w:lang w:val="en-US"/>
+        </w:rPr>
+        <w:t>This prints</w:t>
+      </w:r>
+      <w:proofErr w:type="gramEnd"/>
+      <w:r>
+        <w:rPr>
+          <w:lang w:val="en-US"/>
+        </w:rPr>
+        <w:t>: Bread: 4, Milk: 3, Eggs: 1</w:t>
+      </w:r>
+    </w:p>
+    <w:p>
+      <w:pPr>
+        <w:rPr>
+          <w:lang w:val="en-US"/>
+        </w:rPr>
+      </w:pPr>
+    </w:p>
+    <w:p>
+      <w:pPr>
+        <w:rPr>
+          <w:b/>
+          <w:bCs/>
+          <w:lang w:val="en-US"/>
+        </w:rPr>
+      </w:pPr>
+    </w:p>
+    <w:p>
+      <w:pPr>
+        <w:rPr>
+          <w:b/>
+          <w:bCs/>
+          <w:lang w:val="en-US"/>
+        </w:rPr>
+      </w:pPr>
+      <w:proofErr w:type="spellStart"/>
+      <w:r>
+        <w:rPr>
+          <w:b/>
+          <w:bCs/>
+          <w:lang w:val="en-US"/>
+        </w:rPr>
+        <w:t>Oppgave</w:t>
+      </w:r>
+      <w:proofErr w:type="spellEnd"/>
+      <w:r>
+        <w:rPr>
+          <w:b/>
+          <w:bCs/>
+          <w:lang w:val="en-US"/>
+        </w:rPr>
+        <w:t xml:space="preserve"> 1.9</w:t>
       </w:r>
     </w:p>
     <w:p>
@@ -1899,6 +2314,7 @@
           <w:lang w:val="en-US"/>
         </w:rPr>
       </w:pPr>
+      <w:proofErr w:type="spellStart"/>
       <w:r>
         <w:rPr>
           <w:b/>
@@ -1913,7 +2329,16 @@
           <w:bCs/>
           <w:lang w:val="en-US"/>
         </w:rPr>
-        <w:t>ppgave 1.10</w:t>
+        <w:t>ppgave</w:t>
+      </w:r>
+      <w:proofErr w:type="spellEnd"/>
+      <w:r>
+        <w:rPr>
+          <w:b/>
+          <w:bCs/>
+          <w:lang w:val="en-US"/>
+        </w:rPr>
+        <w:t xml:space="preserve"> 1.10</w:t>
       </w:r>
     </w:p>
     <w:p>
@@ -1994,123 +2419,132 @@
         <w:rPr>
           <w:lang w:val="en-US"/>
         </w:rPr>
-        <w:t>Prints in order: 25, 26, 27 and lastly 13</w:t>
-      </w:r>
-    </w:p>
-    <w:p>
-      <w:pPr>
-        <w:rPr>
-          <w:lang w:val="en-US"/>
-        </w:rPr>
-      </w:pPr>
-    </w:p>
-    <w:p>
-      <w:pPr>
-        <w:rPr>
-          <w:b/>
-          <w:bCs/>
-          <w:lang w:val="en-US"/>
-        </w:rPr>
-      </w:pPr>
-    </w:p>
-    <w:p>
-      <w:pPr>
-        <w:rPr>
-          <w:b/>
-          <w:bCs/>
-          <w:lang w:val="en-US"/>
-        </w:rPr>
-      </w:pPr>
-    </w:p>
-    <w:p>
-      <w:pPr>
-        <w:rPr>
-          <w:b/>
-          <w:bCs/>
-          <w:lang w:val="en-US"/>
-        </w:rPr>
-      </w:pPr>
-    </w:p>
-    <w:p>
-      <w:pPr>
-        <w:rPr>
-          <w:b/>
-          <w:bCs/>
-          <w:lang w:val="en-US"/>
-        </w:rPr>
-      </w:pPr>
-    </w:p>
-    <w:p>
-      <w:pPr>
-        <w:rPr>
-          <w:b/>
-          <w:bCs/>
-          <w:lang w:val="en-US"/>
-        </w:rPr>
-      </w:pPr>
-    </w:p>
-    <w:p>
-      <w:pPr>
-        <w:rPr>
-          <w:b/>
-          <w:bCs/>
-          <w:lang w:val="en-US"/>
-        </w:rPr>
-      </w:pPr>
-    </w:p>
-    <w:p>
-      <w:pPr>
-        <w:rPr>
-          <w:b/>
-          <w:bCs/>
-          <w:lang w:val="en-US"/>
-        </w:rPr>
-      </w:pPr>
-    </w:p>
-    <w:p>
-      <w:pPr>
-        <w:rPr>
-          <w:b/>
-          <w:bCs/>
-          <w:lang w:val="en-US"/>
-        </w:rPr>
-      </w:pPr>
-    </w:p>
-    <w:p>
-      <w:pPr>
-        <w:rPr>
-          <w:b/>
-          <w:bCs/>
-          <w:lang w:val="en-US"/>
-        </w:rPr>
-      </w:pPr>
-    </w:p>
-    <w:p>
-      <w:pPr>
-        <w:rPr>
-          <w:b/>
-          <w:bCs/>
-          <w:lang w:val="en-US"/>
-        </w:rPr>
-      </w:pPr>
-    </w:p>
-    <w:p>
-      <w:pPr>
-        <w:rPr>
-          <w:b/>
-          <w:bCs/>
-          <w:lang w:val="en-US"/>
-        </w:rPr>
-      </w:pPr>
-    </w:p>
-    <w:p>
-      <w:pPr>
-        <w:rPr>
-          <w:b/>
-          <w:bCs/>
-          <w:lang w:val="en-US"/>
-        </w:rPr>
-      </w:pPr>
+        <w:t xml:space="preserve">Prints in order: 25, 26, 27 and lastly </w:t>
+      </w:r>
+      <w:proofErr w:type="gramStart"/>
+      <w:r>
+        <w:rPr>
+          <w:lang w:val="en-US"/>
+        </w:rPr>
+        <w:t>13</w:t>
+      </w:r>
+      <w:proofErr w:type="gramEnd"/>
+    </w:p>
+    <w:p>
+      <w:pPr>
+        <w:rPr>
+          <w:lang w:val="en-US"/>
+        </w:rPr>
+      </w:pPr>
+    </w:p>
+    <w:p>
+      <w:pPr>
+        <w:rPr>
+          <w:b/>
+          <w:bCs/>
+          <w:lang w:val="en-US"/>
+        </w:rPr>
+      </w:pPr>
+    </w:p>
+    <w:p>
+      <w:pPr>
+        <w:rPr>
+          <w:b/>
+          <w:bCs/>
+          <w:lang w:val="en-US"/>
+        </w:rPr>
+      </w:pPr>
+    </w:p>
+    <w:p>
+      <w:pPr>
+        <w:rPr>
+          <w:b/>
+          <w:bCs/>
+          <w:lang w:val="en-US"/>
+        </w:rPr>
+      </w:pPr>
+    </w:p>
+    <w:p>
+      <w:pPr>
+        <w:rPr>
+          <w:b/>
+          <w:bCs/>
+          <w:lang w:val="en-US"/>
+        </w:rPr>
+      </w:pPr>
+    </w:p>
+    <w:p>
+      <w:pPr>
+        <w:rPr>
+          <w:b/>
+          <w:bCs/>
+          <w:lang w:val="en-US"/>
+        </w:rPr>
+      </w:pPr>
+    </w:p>
+    <w:p>
+      <w:pPr>
+        <w:rPr>
+          <w:b/>
+          <w:bCs/>
+          <w:lang w:val="en-US"/>
+        </w:rPr>
+      </w:pPr>
+    </w:p>
+    <w:p>
+      <w:pPr>
+        <w:rPr>
+          <w:b/>
+          <w:bCs/>
+          <w:lang w:val="en-US"/>
+        </w:rPr>
+      </w:pPr>
+    </w:p>
+    <w:p>
+      <w:pPr>
+        <w:rPr>
+          <w:b/>
+          <w:bCs/>
+          <w:lang w:val="en-US"/>
+        </w:rPr>
+      </w:pPr>
+    </w:p>
+    <w:p>
+      <w:pPr>
+        <w:rPr>
+          <w:b/>
+          <w:bCs/>
+          <w:lang w:val="en-US"/>
+        </w:rPr>
+      </w:pPr>
+    </w:p>
+    <w:p>
+      <w:pPr>
+        <w:rPr>
+          <w:b/>
+          <w:bCs/>
+          <w:lang w:val="en-US"/>
+        </w:rPr>
+      </w:pPr>
+    </w:p>
+    <w:p>
+      <w:pPr>
+        <w:rPr>
+          <w:b/>
+          <w:bCs/>
+          <w:lang w:val="en-US"/>
+        </w:rPr>
+      </w:pPr>
+    </w:p>
+    <w:p>
+      <w:pPr>
+        <w:rPr>
+          <w:b/>
+          <w:bCs/>
+          <w:lang w:val="en-US"/>
+        </w:rPr>
+      </w:pPr>
+      <w:proofErr w:type="spellStart"/>
       <w:r>
         <w:rPr>
           <w:b/>
@@ -2118,7 +2552,16 @@
           <w:lang w:val="en-US"/>
         </w:rPr>
         <w:lastRenderedPageBreak/>
-        <w:t>Oppgave 1.11</w:t>
+        <w:t>Oppgave</w:t>
+      </w:r>
+      <w:proofErr w:type="spellEnd"/>
+      <w:r>
+        <w:rPr>
+          <w:b/>
+          <w:bCs/>
+          <w:lang w:val="en-US"/>
+        </w:rPr>
+        <w:t xml:space="preserve"> 1.11</w:t>
       </w:r>
     </w:p>
     <w:p>
@@ -2199,8 +2642,16 @@
         <w:rPr>
           <w:lang w:val="en-US"/>
         </w:rPr>
-        <w:t>First print will be: 12</w:t>
-      </w:r>
+        <w:t xml:space="preserve">First print will be: </w:t>
+      </w:r>
+      <w:proofErr w:type="gramStart"/>
+      <w:r>
+        <w:rPr>
+          <w:lang w:val="en-US"/>
+        </w:rPr>
+        <w:t>12</w:t>
+      </w:r>
+      <w:proofErr w:type="gramEnd"/>
     </w:p>
     <w:p>
       <w:pPr>
@@ -2218,27 +2669,49 @@
         <w:rPr>
           <w:lang w:val="en-US"/>
         </w:rPr>
-        <w:t xml:space="preserve"> is of the genre Action and has an age rating of 18</w:t>
-      </w:r>
-    </w:p>
-    <w:p>
-      <w:pPr>
-        <w:rPr>
-          <w:lang w:val="en-US"/>
-        </w:rPr>
-      </w:pPr>
-    </w:p>
-    <w:p>
-      <w:pPr>
-        <w:rPr>
-          <w:lang w:val="en-US"/>
-        </w:rPr>
-      </w:pPr>
-      <w:r>
-        <w:rPr>
-          <w:lang w:val="en-US"/>
-        </w:rPr>
-        <w:t>Oppgave 1.12</w:t>
+        <w:t xml:space="preserve"> is of the genre Action and has an age rating of </w:t>
+      </w:r>
+      <w:proofErr w:type="gramStart"/>
+      <w:r>
+        <w:rPr>
+          <w:lang w:val="en-US"/>
+        </w:rPr>
+        <w:t>18</w:t>
+      </w:r>
+      <w:proofErr w:type="gramEnd"/>
+    </w:p>
+    <w:p>
+      <w:pPr>
+        <w:rPr>
+          <w:lang w:val="en-US"/>
+        </w:rPr>
+      </w:pPr>
+    </w:p>
+    <w:p>
+      <w:pPr>
+        <w:rPr>
+          <w:b/>
+          <w:bCs/>
+          <w:lang w:val="en-US"/>
+        </w:rPr>
+      </w:pPr>
+      <w:proofErr w:type="spellStart"/>
+      <w:r>
+        <w:rPr>
+          <w:b/>
+          <w:bCs/>
+          <w:lang w:val="en-US"/>
+        </w:rPr>
+        <w:t>Oppgave</w:t>
+      </w:r>
+      <w:proofErr w:type="spellEnd"/>
+      <w:r>
+        <w:rPr>
+          <w:b/>
+          <w:bCs/>
+          <w:lang w:val="en-US"/>
+        </w:rPr>
+        <w:t xml:space="preserve"> 1.12</w:t>
       </w:r>
     </w:p>
     <w:p>
@@ -2319,7 +2792,35 @@
         <w:rPr>
           <w:lang w:val="en-US"/>
         </w:rPr>
-        <w:t>This will print: ValueError, ValueError, 6</w:t>
+        <w:t xml:space="preserve">This will print: </w:t>
+      </w:r>
+      <w:proofErr w:type="spellStart"/>
+      <w:r>
+        <w:rPr>
+          <w:lang w:val="en-US"/>
+        </w:rPr>
+        <w:t>ValueError</w:t>
+      </w:r>
+      <w:proofErr w:type="spellEnd"/>
+      <w:r>
+        <w:rPr>
+          <w:lang w:val="en-US"/>
+        </w:rPr>
+        <w:t xml:space="preserve">, </w:t>
+      </w:r>
+      <w:proofErr w:type="spellStart"/>
+      <w:r>
+        <w:rPr>
+          <w:lang w:val="en-US"/>
+        </w:rPr>
+        <w:t>ValueError</w:t>
+      </w:r>
+      <w:proofErr w:type="spellEnd"/>
+      <w:r>
+        <w:rPr>
+          <w:lang w:val="en-US"/>
+        </w:rPr>
+        <w:t>, 6</w:t>
       </w:r>
     </w:p>
     <w:sectPr>

</xml_diff>